<commit_message>
New Update for Review and Introduction for Electromagnetic Braking System
New Update for Review and Introduction for Electromagnetic Braking System
</commit_message>
<xml_diff>
--- a/NIHAAL/AS-GPS & EMBS_Word.docx
+++ b/NIHAAL/AS-GPS & EMBS_Word.docx
@@ -624,19 +624,8 @@
           <w:szCs w:val="20"/>
           <w:shd w:val="clear" w:color="auto" w:fill="FFFFFF"/>
         </w:rPr>
-        <w:t xml:space="preserve"> are a better </w:t>
-      </w:r>
-      <w:proofErr w:type="gramStart"/>
-      <w:r>
-        <w:rPr>
-          <w:rFonts w:cstheme="minorHAnsi"/>
-          <w:sz w:val="20"/>
-          <w:szCs w:val="20"/>
-          <w:shd w:val="clear" w:color="auto" w:fill="FFFFFF"/>
-        </w:rPr>
-        <w:t>alternative,</w:t>
-      </w:r>
-      <w:proofErr w:type="gramEnd"/>
+        <w:t xml:space="preserve"> are a better alternative</w:t>
+      </w:r>
       <w:r>
         <w:rPr>
           <w:rFonts w:cstheme="minorHAnsi"/>
@@ -1276,7 +1265,25 @@
         </w:rPr>
       </w:pPr>
       <w:r>
-        <w:t xml:space="preserve">Introduction to </w:t>
+        <w:t xml:space="preserve">Introduction and </w:t>
+      </w:r>
+      <w:r>
+        <w:rPr>
+          <w:rFonts w:cstheme="minorHAnsi"/>
+        </w:rPr>
+        <w:t>History</w:t>
+      </w:r>
+      <w:r>
+        <w:t xml:space="preserve"> </w:t>
+      </w:r>
+      <w:r>
+        <w:t>o</w:t>
+      </w:r>
+      <w:r>
+        <w:t>f</w:t>
+      </w:r>
+      <w:r>
+        <w:t xml:space="preserve"> </w:t>
       </w:r>
       <w:r>
         <w:t>Advance Smart GPS System</w:t>
@@ -1304,7 +1311,37 @@
         <w:rPr>
           <w:rFonts w:cstheme="minorHAnsi"/>
         </w:rPr>
-        <w:t xml:space="preserve"> to </w:t>
+        <w:t xml:space="preserve"> and </w:t>
+      </w:r>
+      <w:r>
+        <w:rPr>
+          <w:rFonts w:cstheme="minorHAnsi"/>
+        </w:rPr>
+        <w:t>History</w:t>
+      </w:r>
+      <w:r>
+        <w:rPr>
+          <w:rFonts w:cstheme="minorHAnsi"/>
+        </w:rPr>
+        <w:t xml:space="preserve"> </w:t>
+      </w:r>
+      <w:r>
+        <w:rPr>
+          <w:rFonts w:cstheme="minorHAnsi"/>
+        </w:rPr>
+        <w:t>o</w:t>
+      </w:r>
+      <w:r>
+        <w:rPr>
+          <w:rFonts w:cstheme="minorHAnsi"/>
+        </w:rPr>
+        <w:t>f</w:t>
+      </w:r>
+      <w:r>
+        <w:rPr>
+          <w:rFonts w:cstheme="minorHAnsi"/>
+        </w:rPr>
+        <w:t xml:space="preserve"> </w:t>
       </w:r>
       <w:r>
         <w:t>Electromagnetic Brake system</w:t>
@@ -1356,7 +1393,7 @@
         <w:rPr>
           <w:rFonts w:cstheme="minorHAnsi"/>
         </w:rPr>
-        <w:t xml:space="preserve">History and Literature Review of </w:t>
+        <w:t xml:space="preserve">Literature Review of </w:t>
       </w:r>
       <w:r>
         <w:rPr>
@@ -1419,7 +1456,7 @@
         <w:rPr>
           <w:rFonts w:cstheme="minorHAnsi"/>
         </w:rPr>
-        <w:t>History and Literature Review of Electromagnetic Brake System</w:t>
+        <w:t>Literature Review of Electromagnetic Brake System</w:t>
       </w:r>
     </w:p>
     <w:p>
@@ -3352,13 +3389,7 @@
         <w:rPr>
           <w:rFonts w:cstheme="minorHAnsi"/>
         </w:rPr>
-        <w:t>O</w:t>
-      </w:r>
-      <w:r>
-        <w:rPr>
-          <w:rFonts w:cstheme="minorHAnsi"/>
-        </w:rPr>
-        <w:t>n</w:t>
+        <w:t>On</w:t>
       </w:r>
       <w:proofErr w:type="gramEnd"/>
       <w:r>
@@ -3653,7 +3684,38 @@
         <w:rPr>
           <w:b/>
         </w:rPr>
-        <w:t>Introduction to Advance Smart GPS System</w:t>
+        <w:t>Introduction</w:t>
+      </w:r>
+      <w:r>
+        <w:rPr>
+          <w:b/>
+        </w:rPr>
+        <w:t xml:space="preserve"> and</w:t>
+      </w:r>
+      <w:r>
+        <w:rPr>
+          <w:b/>
+        </w:rPr>
+        <w:t xml:space="preserve"> </w:t>
+      </w:r>
+      <w:r>
+        <w:rPr>
+          <w:rFonts w:cstheme="minorHAnsi"/>
+          <w:b/>
+        </w:rPr>
+        <w:t>History</w:t>
+      </w:r>
+      <w:r>
+        <w:rPr>
+          <w:b/>
+        </w:rPr>
+        <w:t xml:space="preserve"> of</w:t>
+      </w:r>
+      <w:r>
+        <w:rPr>
+          <w:b/>
+        </w:rPr>
+        <w:t xml:space="preserve"> Advance Smart GPS System</w:t>
       </w:r>
     </w:p>
     <w:p>
@@ -3675,7 +3737,49 @@
           <w:rFonts w:cstheme="minorHAnsi"/>
           <w:b/>
         </w:rPr>
-        <w:t xml:space="preserve">Introduction to </w:t>
+        <w:t>Introduction</w:t>
+      </w:r>
+      <w:r>
+        <w:rPr>
+          <w:rFonts w:cstheme="minorHAnsi"/>
+          <w:b/>
+        </w:rPr>
+        <w:t xml:space="preserve"> and </w:t>
+      </w:r>
+      <w:r>
+        <w:rPr>
+          <w:rFonts w:cstheme="minorHAnsi"/>
+          <w:b/>
+        </w:rPr>
+        <w:t>History</w:t>
+      </w:r>
+      <w:r>
+        <w:rPr>
+          <w:rFonts w:cstheme="minorHAnsi"/>
+          <w:b/>
+        </w:rPr>
+        <w:t xml:space="preserve"> </w:t>
+      </w:r>
+      <w:r>
+        <w:rPr>
+          <w:rFonts w:cstheme="minorHAnsi"/>
+          <w:b/>
+        </w:rPr>
+        <w:t>o</w:t>
+      </w:r>
+      <w:r>
+        <w:rPr>
+          <w:rFonts w:cstheme="minorHAnsi"/>
+          <w:b/>
+        </w:rPr>
+        <w:t>f</w:t>
+      </w:r>
+      <w:r>
+        <w:rPr>
+          <w:rFonts w:cstheme="minorHAnsi"/>
+          <w:b/>
+        </w:rPr>
+        <w:t xml:space="preserve"> </w:t>
       </w:r>
       <w:r>
         <w:rPr>
@@ -3683,6 +3787,385 @@
         </w:rPr>
         <w:t>Electromagnetic Brake system</w:t>
       </w:r>
+    </w:p>
+    <w:p>
+      <w:pPr>
+        <w:jc w:val="both"/>
+        <w:rPr>
+          <w:b/>
+        </w:rPr>
+      </w:pPr>
+      <w:r>
+        <w:rPr>
+          <w:b/>
+        </w:rPr>
+        <w:t>Introduction:</w:t>
+      </w:r>
+    </w:p>
+    <w:p>
+      <w:pPr>
+        <w:jc w:val="both"/>
+        <w:rPr>
+          <w:rFonts w:cstheme="minorHAnsi"/>
+          <w:shd w:val="clear" w:color="auto" w:fill="FFFFFF"/>
+        </w:rPr>
+      </w:pPr>
+      <w:r>
+        <w:t xml:space="preserve">Enhancement in Technology a lot of new </w:t>
+      </w:r>
+      <w:r>
+        <w:t>technologies</w:t>
+      </w:r>
+      <w:r>
+        <w:t xml:space="preserve"> are arriving in the braking systems.</w:t>
+      </w:r>
+      <w:r>
+        <w:t xml:space="preserve"> The principle</w:t>
+      </w:r>
+      <w:r>
+        <w:t xml:space="preserve"> of braking is </w:t>
+      </w:r>
+      <w:r>
+        <w:t>depending</w:t>
+      </w:r>
+      <w:r>
+        <w:t xml:space="preserve"> on the conversion of energy that is converted kinetic energy into thermal energy form of heat</w:t>
+      </w:r>
+      <w:r>
+        <w:t>.</w:t>
+      </w:r>
+      <w:r>
+        <w:t xml:space="preserve"> In two wheeler Disc brake and drum brake ar</w:t>
+      </w:r>
+      <w:r>
+        <w:t xml:space="preserve">e </w:t>
+      </w:r>
+      <w:r>
+        <w:t>used in existing system, both</w:t>
+      </w:r>
+      <w:r>
+        <w:t xml:space="preserve"> braking are contact type braking as well as the frictional resistance braking.</w:t>
+      </w:r>
+      <w:r>
+        <w:t xml:space="preserve"> Dude to contact type braking losses are more like the wear and tear and so on.</w:t>
+      </w:r>
+      <w:r>
+        <w:t xml:space="preserve"> Also </w:t>
+      </w:r>
+      <w:r>
+        <w:t>maintenance</w:t>
+      </w:r>
+      <w:r>
+        <w:t xml:space="preserve"> is required more like lubrication, replacement of auxiliary part due to wear and tear.</w:t>
+      </w:r>
+      <w:r>
+        <w:t xml:space="preserve"> There are few problems in the existing braking system.</w:t>
+      </w:r>
+      <w:r>
+        <w:t xml:space="preserve"> Realize the importance of the new braking system that reduced co</w:t>
+      </w:r>
+      <w:r>
+        <w:t xml:space="preserve">mmon problems mentioned </w:t>
+      </w:r>
+      <w:r>
+        <w:t>earl</w:t>
+      </w:r>
+      <w:r>
+        <w:t>i</w:t>
+      </w:r>
+      <w:r>
+        <w:t xml:space="preserve">er, experiment will be conducted to study of electromagnetic </w:t>
+      </w:r>
+      <w:r>
+        <w:t>braking</w:t>
+      </w:r>
+      <w:r>
+        <w:t xml:space="preserve"> system.</w:t>
+      </w:r>
+      <w:r>
+        <w:t xml:space="preserve"> </w:t>
+      </w:r>
+      <w:r>
+        <w:t xml:space="preserve">In this electromagnet electrical supply converted into magnetic field which act as magnetic </w:t>
+      </w:r>
+      <w:r>
+        <w:t>force</w:t>
+      </w:r>
+      <w:r>
+        <w:t xml:space="preserve"> on the disc to be braked.</w:t>
+      </w:r>
+      <w:r>
+        <w:t xml:space="preserve"> In this braking system parameter influence to the braking force which </w:t>
+      </w:r>
+      <w:r>
+        <w:t>is</w:t>
+      </w:r>
+      <w:r>
+        <w:t xml:space="preserve"> electrical current, air gap between the disc and the </w:t>
+      </w:r>
+      <w:r>
+        <w:t>electromagnet etc.</w:t>
+      </w:r>
+      <w:r>
+        <w:t xml:space="preserve"> These are parameter will be design in this experiment.</w:t>
+      </w:r>
+      <w:r>
+        <w:t xml:space="preserve"> </w:t>
+      </w:r>
+      <w:r>
+        <w:t>This type of braking sy</w:t>
+      </w:r>
+      <w:r>
+        <w:t>stem is more effective than the</w:t>
+      </w:r>
+      <w:r>
+        <w:t xml:space="preserve"> existing braking system</w:t>
+      </w:r>
+      <w:r>
+        <w:t>.</w:t>
+      </w:r>
+      <w:r>
+        <w:t xml:space="preserve"> And all disadvantages of the existing braking system will be minimized in the electromagnetic braking system.</w:t>
+      </w:r>
+      <w:r>
+        <w:t xml:space="preserve"> Electromagnetic brakes are also called as Electro Mechanical Brakes.</w:t>
+      </w:r>
+      <w:r>
+        <w:t xml:space="preserve"> Stop </w:t>
+      </w:r>
+      <w:r>
+        <w:t>m</w:t>
+      </w:r>
+      <w:r>
+        <w:t>otion using electromagnetic force to apply mechanical resistance</w:t>
+      </w:r>
+      <w:r>
+        <w:t xml:space="preserve"> form of frication. The original name was “Electro Mechanical Brakes”</w:t>
+      </w:r>
+      <w:r>
+        <w:t xml:space="preserve"> but over the years the name changed to “Electromagnetic Brakes”</w:t>
+      </w:r>
+      <w:r>
+        <w:t>, referring to their actuation method. Since</w:t>
+      </w:r>
+      <w:r>
+        <w:t xml:space="preserve"> becoming</w:t>
+      </w:r>
+      <w:r>
+        <w:t xml:space="preserve"> popular in </w:t>
+      </w:r>
+      <w:r>
+        <w:t>the mid 20</w:t>
+      </w:r>
+      <w:r>
+        <w:rPr>
+          <w:vertAlign w:val="superscript"/>
+        </w:rPr>
+        <w:t>th</w:t>
+      </w:r>
+      <w:r>
+        <w:t xml:space="preserve"> century </w:t>
+      </w:r>
+      <w:r>
+        <w:t>especially</w:t>
+      </w:r>
+      <w:r>
+        <w:t xml:space="preserve"> </w:t>
+      </w:r>
+      <w:r>
+        <w:t>in trains and trams</w:t>
+      </w:r>
+      <w:r>
+        <w:t>, the variety of application and brakes designs has increased dramatically but the basic operation remains the same</w:t>
+      </w:r>
+      <w:r>
+        <w:t>.</w:t>
+      </w:r>
+      <w:r>
+        <w:t xml:space="preserve"> Electromagnetic brakes are the brakes working on the electric power and magnetic power. </w:t>
+      </w:r>
+      <w:r>
+        <w:t xml:space="preserve">They </w:t>
+      </w:r>
+      <w:r>
+        <w:t>work</w:t>
+      </w:r>
+      <w:r>
+        <w:t xml:space="preserve"> on the </w:t>
+      </w:r>
+      <w:r>
+        <w:t>principle</w:t>
+      </w:r>
+      <w:r>
+        <w:t xml:space="preserve"> of electromagnetism.</w:t>
+      </w:r>
+      <w:r>
+        <w:t xml:space="preserve"> </w:t>
+      </w:r>
+      <w:r>
+        <w:rPr>
+          <w:rFonts w:cstheme="minorHAnsi"/>
+          <w:shd w:val="clear" w:color="auto" w:fill="FFFFFF"/>
+        </w:rPr>
+        <w:t xml:space="preserve">‘Electromagnetic Brake Systems’ are the future of transportation safety using ‘Eddy Current Law’. Eddy current braking systems are a better </w:t>
+      </w:r>
+      <w:r>
+        <w:rPr>
+          <w:rFonts w:cstheme="minorHAnsi"/>
+          <w:shd w:val="clear" w:color="auto" w:fill="FFFFFF"/>
+        </w:rPr>
+        <w:t>alternative</w:t>
+      </w:r>
+      <w:r>
+        <w:rPr>
+          <w:rFonts w:cstheme="minorHAnsi"/>
+          <w:shd w:val="clear" w:color="auto" w:fill="FFFFFF"/>
+        </w:rPr>
+        <w:t xml:space="preserve"> to the currently used friction based braking systems for instance disk and drum brakes.</w:t>
+      </w:r>
+    </w:p>
+    <w:p>
+      <w:pPr>
+        <w:jc w:val="both"/>
+        <w:rPr>
+          <w:rFonts w:cstheme="minorHAnsi"/>
+          <w:b/>
+          <w:shd w:val="clear" w:color="auto" w:fill="FFFFFF"/>
+        </w:rPr>
+      </w:pPr>
+      <w:r>
+        <w:rPr>
+          <w:rFonts w:cstheme="minorHAnsi"/>
+          <w:b/>
+          <w:shd w:val="clear" w:color="auto" w:fill="FFFFFF"/>
+        </w:rPr>
+        <w:t>History</w:t>
+      </w:r>
+      <w:r>
+        <w:rPr>
+          <w:rFonts w:cstheme="minorHAnsi"/>
+          <w:b/>
+          <w:shd w:val="clear" w:color="auto" w:fill="FFFFFF"/>
+        </w:rPr>
+        <w:t>:</w:t>
+      </w:r>
+    </w:p>
+    <w:p>
+      <w:pPr>
+        <w:jc w:val="both"/>
+      </w:pPr>
+      <w:r>
+        <w:t>It is found that electromagnetic brakes can develop a negative power which represents nearly twice the maximum power output of a typical engine, and at least three times the braking power of a</w:t>
+      </w:r>
+      <w:r>
+        <w:t>n exhaust brake</w:t>
+      </w:r>
+      <w:r>
+        <w:t xml:space="preserve">. These </w:t>
+      </w:r>
+      <w:r>
+        <w:t>performances</w:t>
+      </w:r>
+      <w:r>
+        <w:t xml:space="preserve"> of electromagnetic brakes make them much more competitive candidate for alternative retardation equipments compared with ot</w:t>
+      </w:r>
+      <w:r>
+        <w:t>her retarders. By using</w:t>
+      </w:r>
+      <w:r>
+        <w:t xml:space="preserve"> the electromagnetic brakes are supplementary retardation equipment, the </w:t>
+      </w:r>
+      <w:r>
+        <w:t>frictions</w:t>
+      </w:r>
+      <w:r>
+        <w:t xml:space="preserve"> brakes can be used less </w:t>
+      </w:r>
+      <w:r>
+        <w:t>frequently</w:t>
+      </w:r>
+      <w:r>
+        <w:t xml:space="preserve"> and therefore practically never reach high temperatures. The brake linings would last considerably longer before requiring maintenance </w:t>
+      </w:r>
+      <w:r>
+        <w:t>and the potentially brake fade</w:t>
+      </w:r>
+      <w:r>
+        <w:t xml:space="preserve"> problem could be avoided.</w:t>
+      </w:r>
+      <w:r>
+        <w:t xml:space="preserve"> In research conducted by a truck manufacturer, it was proved that the electromagnetic brake assumed 80% of the duty which would otherwise have been demanded of the regular service brake. Furthermore the electromagnetic brake prevents the danger that can arise from the prolonged use of brake beyond their </w:t>
+      </w:r>
+      <w:r>
+        <w:lastRenderedPageBreak/>
+        <w:t xml:space="preserve">capability to dissipate heat. This is most likely to occur while a vehicle descending a long gradient at high speed. Ina study with a vehicle with 5 axles and weighting 40 tones powered by a powered by an engine of 310 </w:t>
+      </w:r>
+      <w:proofErr w:type="spellStart"/>
+      <w:r>
+        <w:t>b.h.p</w:t>
+      </w:r>
+      <w:proofErr w:type="spellEnd"/>
+      <w:r>
+        <w:t xml:space="preserve"> travelling down a gradient of 6% at a steady speed between 35 and 40 </w:t>
+      </w:r>
+      <w:proofErr w:type="spellStart"/>
+      <w:r>
+        <w:t>m.h.p</w:t>
+      </w:r>
+      <w:proofErr w:type="spellEnd"/>
+      <w:r>
+        <w:t xml:space="preserve">, it can be calculated that the braking power necessary to maintain this speed </w:t>
+      </w:r>
+      <w:proofErr w:type="spellStart"/>
+      <w:r>
+        <w:t>ot</w:t>
+      </w:r>
+      <w:proofErr w:type="spellEnd"/>
+      <w:r>
+        <w:t xml:space="preserve"> the order of 450 hp. The brakes, therefore, would have to absorb 300 hp, meaning that each brake in the 5 axels must absorb 30 </w:t>
+      </w:r>
+      <w:proofErr w:type="gramStart"/>
+      <w:r>
+        <w:t>hp, that</w:t>
+      </w:r>
+      <w:proofErr w:type="gramEnd"/>
+      <w:r>
+        <w:t xml:space="preserve"> a friction brake can normally absorb with </w:t>
+      </w:r>
+      <w:r>
+        <w:t>self destruction</w:t>
+      </w:r>
+      <w:r>
+        <w:t xml:space="preserve">. The magnetic brake is </w:t>
+      </w:r>
+      <w:proofErr w:type="spellStart"/>
+      <w:r>
+        <w:t>wall</w:t>
+      </w:r>
+      <w:proofErr w:type="spellEnd"/>
+      <w:r>
+        <w:t xml:space="preserve"> suited to such conditions since it will 9 independently absorb </w:t>
+      </w:r>
+      <w:r>
+        <w:t>more than 300 hp</w:t>
+      </w:r>
+      <w:r>
+        <w:t xml:space="preserve">. It therefore can exceed the requirements of continuous uninterrupted braking, leaving the friction brakes cool and ready for emergency braking in total safety. The installation of an electromagnetic brake is not very </w:t>
+      </w:r>
+      <w:r>
+        <w:t>difficult</w:t>
+      </w:r>
+      <w:r>
+        <w:t xml:space="preserve"> if there is enough space between the gearbox and the rear axle. If did not need a subsidiary cooling system. It relay on the efficiency of engine components for its use, so do exhaust and hydrokinetic brakes. The exhaust brake is an on/off device and hydrokinetic brakes have very complex control system. The electromagnetic brake control system is an electric switching system which gives it superior controllability.</w:t>
+      </w:r>
+    </w:p>
+    <w:p>
+      <w:pPr>
+        <w:jc w:val="both"/>
+        <w:rPr>
+          <w:b/>
+        </w:rPr>
+      </w:pPr>
     </w:p>
     <w:p>
       <w:pPr>
@@ -3739,7 +4222,7 @@
           <w:rFonts w:cstheme="minorHAnsi"/>
           <w:b/>
         </w:rPr>
-        <w:t>History and Literature Review of Advance Smart GPS System</w:t>
+        <w:t>Literature Review of Advance Smart GPS System</w:t>
       </w:r>
     </w:p>
     <w:p>
@@ -3817,13 +4300,799 @@
           <w:b/>
         </w:rPr>
       </w:pPr>
-      <w:r>
-        <w:rPr>
-          <w:rFonts w:cstheme="minorHAnsi"/>
-          <w:b/>
-        </w:rPr>
-        <w:t>2. History and Literature Review of Electromagnetic Brake System</w:t>
-      </w:r>
+    </w:p>
+    <w:p>
+      <w:pPr>
+        <w:jc w:val="both"/>
+        <w:rPr>
+          <w:rFonts w:cstheme="minorHAnsi"/>
+          <w:b/>
+        </w:rPr>
+      </w:pPr>
+      <w:r>
+        <w:rPr>
+          <w:rFonts w:cstheme="minorHAnsi"/>
+          <w:b/>
+        </w:rPr>
+        <w:t>2. Literature Review of Electromagnetic Brake System</w:t>
+      </w:r>
+    </w:p>
+    <w:p>
+      <w:pPr>
+        <w:jc w:val="both"/>
+        <w:rPr>
+          <w:rFonts w:cstheme="minorHAnsi"/>
+          <w:b/>
+        </w:rPr>
+      </w:pPr>
+      <w:r>
+        <w:rPr>
+          <w:rFonts w:cstheme="minorHAnsi"/>
+          <w:b/>
+        </w:rPr>
+        <w:t>Principle of Electromagnetic Brake System</w:t>
+      </w:r>
+    </w:p>
+    <w:p>
+      <w:pPr>
+        <w:jc w:val="both"/>
+        <w:rPr>
+          <w:rFonts w:cstheme="minorHAnsi"/>
+        </w:rPr>
+      </w:pPr>
+      <w:r>
+        <w:rPr>
+          <w:rFonts w:cstheme="minorHAnsi"/>
+        </w:rPr>
+        <w:t xml:space="preserve">If </w:t>
+      </w:r>
+      <w:r>
+        <w:rPr>
+          <w:rFonts w:cstheme="minorHAnsi"/>
+        </w:rPr>
+        <w:t>a piece of copper wire wound around the nail bar and then connected to the electrical supply, it would create that substance to act as an electro magnet.</w:t>
+      </w:r>
+      <w:r>
+        <w:rPr>
+          <w:rFonts w:cstheme="minorHAnsi"/>
+        </w:rPr>
+        <w:t xml:space="preserve"> The magnetic field that is generated in the wire, from the current is known as “Right Hand Thumb Rule”</w:t>
+      </w:r>
+      <w:r>
+        <w:rPr>
+          <w:rFonts w:cstheme="minorHAnsi"/>
+        </w:rPr>
+        <w:t>. The Strength of the magnetic field can be changed by changing both wire size and the amount of wire turns.</w:t>
+      </w:r>
+      <w:r>
+        <w:rPr>
+          <w:rFonts w:cstheme="minorHAnsi"/>
+        </w:rPr>
+        <w:t xml:space="preserve"> An Electromagnet is type of temporary magnet in which magnetic field is produced by a flow of electric current.</w:t>
+      </w:r>
+      <w:r>
+        <w:rPr>
+          <w:rFonts w:cstheme="minorHAnsi"/>
+        </w:rPr>
+        <w:t xml:space="preserve"> </w:t>
+      </w:r>
+      <w:r>
+        <w:rPr>
+          <w:rFonts w:cstheme="minorHAnsi"/>
+        </w:rPr>
+        <w:t>The magnetic fields disappear when the current is lost.</w:t>
+      </w:r>
+      <w:r>
+        <w:rPr>
+          <w:rFonts w:cstheme="minorHAnsi"/>
+        </w:rPr>
+        <w:t xml:space="preserve"> The wire produces loops of magnetic field lines </w:t>
+      </w:r>
+      <w:r>
+        <w:rPr>
+          <w:rFonts w:cstheme="minorHAnsi"/>
+        </w:rPr>
+        <w:t>around</w:t>
+      </w:r>
+      <w:r>
+        <w:rPr>
+          <w:rFonts w:cstheme="minorHAnsi"/>
+        </w:rPr>
+        <w:t xml:space="preserve"> </w:t>
+      </w:r>
+      <w:r>
+        <w:rPr>
+          <w:rFonts w:cstheme="minorHAnsi"/>
+        </w:rPr>
+        <w:t>it, the</w:t>
+      </w:r>
+      <w:r>
+        <w:rPr>
+          <w:rFonts w:cstheme="minorHAnsi"/>
+        </w:rPr>
+        <w:t xml:space="preserve"> current represents the </w:t>
+      </w:r>
+      <w:r>
+        <w:rPr>
+          <w:rFonts w:cstheme="minorHAnsi"/>
+        </w:rPr>
+        <w:t xml:space="preserve">movement </w:t>
+      </w:r>
+      <w:r>
+        <w:rPr>
+          <w:rFonts w:cstheme="minorHAnsi"/>
+        </w:rPr>
+        <w:t>of</w:t>
+      </w:r>
+      <w:r>
+        <w:rPr>
+          <w:rFonts w:cstheme="minorHAnsi"/>
+        </w:rPr>
+        <w:t xml:space="preserve"> </w:t>
+      </w:r>
+      <w:r>
+        <w:rPr>
+          <w:rFonts w:cstheme="minorHAnsi"/>
+        </w:rPr>
+        <w:t xml:space="preserve">bar and resulting field line direction is the </w:t>
+      </w:r>
+      <w:r>
+        <w:rPr>
+          <w:rFonts w:cstheme="minorHAnsi"/>
+        </w:rPr>
+        <w:t>direction</w:t>
+      </w:r>
+      <w:r>
+        <w:rPr>
+          <w:rFonts w:cstheme="minorHAnsi"/>
+        </w:rPr>
+        <w:t xml:space="preserve"> of turning.</w:t>
+      </w:r>
+      <w:r>
+        <w:rPr>
+          <w:rFonts w:cstheme="minorHAnsi"/>
+        </w:rPr>
+        <w:t xml:space="preserve"> </w:t>
+      </w:r>
+      <w:r>
+        <w:rPr>
+          <w:rFonts w:cstheme="minorHAnsi"/>
+        </w:rPr>
+        <w:t>If a wire is wound into a coil, then the field lines add up in such a way as to produce a set of field lines surround the coil</w:t>
+      </w:r>
+      <w:r>
+        <w:rPr>
+          <w:rFonts w:cstheme="minorHAnsi"/>
+        </w:rPr>
+        <w:t xml:space="preserve"> in a similar way to</w:t>
+      </w:r>
+      <w:r>
+        <w:rPr>
+          <w:rFonts w:cstheme="minorHAnsi"/>
+        </w:rPr>
+        <w:t xml:space="preserve"> those that</w:t>
+      </w:r>
+      <w:r>
+        <w:rPr>
+          <w:rFonts w:cstheme="minorHAnsi"/>
+        </w:rPr>
+        <w:t xml:space="preserve"> surrounds as a permanent bar magnet.</w:t>
+      </w:r>
+      <w:r>
+        <w:rPr>
+          <w:rFonts w:cstheme="minorHAnsi"/>
+        </w:rPr>
+        <w:t xml:space="preserve"> </w:t>
+      </w:r>
+      <w:r>
+        <w:rPr>
+          <w:rFonts w:cstheme="minorHAnsi"/>
+        </w:rPr>
+        <w:t>If further a piece</w:t>
+      </w:r>
+      <w:r>
+        <w:rPr>
+          <w:rFonts w:cstheme="minorHAnsi"/>
+        </w:rPr>
+        <w:t xml:space="preserve"> </w:t>
+      </w:r>
+      <w:r>
+        <w:rPr>
+          <w:rFonts w:cstheme="minorHAnsi"/>
+        </w:rPr>
+        <w:t xml:space="preserve">of soft iron is placed inside the coil, they themselves serve as many little bar magnets </w:t>
+      </w:r>
+      <w:r>
+        <w:rPr>
+          <w:rFonts w:cstheme="minorHAnsi"/>
+        </w:rPr>
+        <w:t xml:space="preserve">in the iron, creating a strong </w:t>
+      </w:r>
+      <w:r>
+        <w:rPr>
+          <w:rFonts w:cstheme="minorHAnsi"/>
+        </w:rPr>
+        <w:t xml:space="preserve">bar magnet as long as the current is </w:t>
+      </w:r>
+      <w:r>
+        <w:rPr>
+          <w:rFonts w:cstheme="minorHAnsi"/>
+        </w:rPr>
+        <w:t>switch</w:t>
+      </w:r>
+      <w:r>
+        <w:rPr>
+          <w:rFonts w:cstheme="minorHAnsi"/>
+        </w:rPr>
+        <w:t xml:space="preserve"> on.</w:t>
+      </w:r>
+    </w:p>
+    <w:p>
+      <w:pPr>
+        <w:jc w:val="both"/>
+        <w:rPr>
+          <w:rFonts w:cstheme="minorHAnsi"/>
+          <w:b/>
+        </w:rPr>
+      </w:pPr>
+      <w:r>
+        <w:rPr>
+          <w:rFonts w:cstheme="minorHAnsi"/>
+          <w:b/>
+        </w:rPr>
+        <w:lastRenderedPageBreak/>
+        <w:t>Working</w:t>
+      </w:r>
+      <w:r>
+        <w:rPr>
+          <w:rFonts w:cstheme="minorHAnsi"/>
+          <w:b/>
+        </w:rPr>
+        <w:t xml:space="preserve"> of</w:t>
+      </w:r>
+      <w:r>
+        <w:rPr>
+          <w:rFonts w:cstheme="minorHAnsi"/>
+          <w:b/>
+        </w:rPr>
+        <w:t xml:space="preserve"> Electromagnetic Brake System</w:t>
+      </w:r>
+    </w:p>
+    <w:p>
+      <w:pPr>
+        <w:jc w:val="both"/>
+        <w:rPr>
+          <w:rFonts w:cstheme="minorHAnsi"/>
+        </w:rPr>
+      </w:pPr>
+      <w:r>
+        <w:rPr>
+          <w:rFonts w:cstheme="minorHAnsi"/>
+        </w:rPr>
+        <w:t xml:space="preserve">A soft iron core that is </w:t>
+      </w:r>
+      <w:r>
+        <w:rPr>
+          <w:rFonts w:cstheme="minorHAnsi"/>
+        </w:rPr>
+        <w:t>magnetized</w:t>
+      </w:r>
+      <w:r>
+        <w:rPr>
+          <w:rFonts w:cstheme="minorHAnsi"/>
+        </w:rPr>
+        <w:t xml:space="preserve"> by passing a</w:t>
+      </w:r>
+      <w:r>
+        <w:rPr>
+          <w:rFonts w:cstheme="minorHAnsi"/>
+        </w:rPr>
+        <w:t xml:space="preserve"> </w:t>
+      </w:r>
+      <w:r>
+        <w:rPr>
+          <w:rFonts w:cstheme="minorHAnsi"/>
+        </w:rPr>
+        <w:t xml:space="preserve">current </w:t>
+      </w:r>
+      <w:r>
+        <w:rPr>
+          <w:rFonts w:cstheme="minorHAnsi"/>
+        </w:rPr>
+        <w:t>through</w:t>
+      </w:r>
+      <w:r>
+        <w:rPr>
+          <w:rFonts w:cstheme="minorHAnsi"/>
+        </w:rPr>
+        <w:t xml:space="preserve"> a </w:t>
+      </w:r>
+      <w:r>
+        <w:rPr>
+          <w:rFonts w:cstheme="minorHAnsi"/>
+        </w:rPr>
+        <w:t>coil</w:t>
+      </w:r>
+      <w:r>
+        <w:rPr>
+          <w:rFonts w:cstheme="minorHAnsi"/>
+        </w:rPr>
+        <w:t xml:space="preserve"> of wire wound on the core.</w:t>
+      </w:r>
+      <w:r>
+        <w:rPr>
+          <w:rFonts w:cstheme="minorHAnsi"/>
+        </w:rPr>
+        <w:t xml:space="preserve"> Electromagnets are used to lift </w:t>
+      </w:r>
+      <w:r>
+        <w:rPr>
+          <w:rFonts w:cstheme="minorHAnsi"/>
+        </w:rPr>
+        <w:t>heavy</w:t>
+      </w:r>
+      <w:r>
+        <w:rPr>
+          <w:rFonts w:cstheme="minorHAnsi"/>
+        </w:rPr>
+        <w:t xml:space="preserve"> masses of magnetic material and to attract movable magnetic parts like iron disc and fe</w:t>
+      </w:r>
+      <w:r>
+        <w:rPr>
+          <w:rFonts w:cstheme="minorHAnsi"/>
+        </w:rPr>
+        <w:t>rrous material.</w:t>
+      </w:r>
+      <w:r>
+        <w:rPr>
+          <w:rFonts w:cstheme="minorHAnsi"/>
+        </w:rPr>
+        <w:t xml:space="preserve"> When electric supply given to the electromagnet then it act as a temporary magnet this magnetic field exerted the force on rotation disc in the direction of perpendicular to the disc. In an engineering sense the word electromagnet does not refer to the </w:t>
+      </w:r>
+      <w:r>
+        <w:rPr>
+          <w:rFonts w:cstheme="minorHAnsi"/>
+        </w:rPr>
+        <w:t>electromagnetic</w:t>
+      </w:r>
+      <w:r>
+        <w:rPr>
+          <w:rFonts w:cstheme="minorHAnsi"/>
+        </w:rPr>
+        <w:t xml:space="preserve"> </w:t>
+      </w:r>
+      <w:r>
+        <w:rPr>
+          <w:rFonts w:cstheme="minorHAnsi"/>
+        </w:rPr>
+        <w:t>brakes</w:t>
+      </w:r>
+      <w:r>
+        <w:rPr>
+          <w:rFonts w:cstheme="minorHAnsi"/>
+        </w:rPr>
+        <w:t xml:space="preserve"> and clutches, and in </w:t>
+      </w:r>
+      <w:r>
+        <w:rPr>
+          <w:rFonts w:cstheme="minorHAnsi"/>
+        </w:rPr>
+        <w:t>attractive</w:t>
+      </w:r>
+      <w:r>
+        <w:rPr>
+          <w:rFonts w:cstheme="minorHAnsi"/>
+        </w:rPr>
+        <w:t xml:space="preserve"> and lifting or holding magnets and magnetic chucks.</w:t>
+      </w:r>
+      <w:r>
+        <w:rPr>
+          <w:rFonts w:cstheme="minorHAnsi"/>
+        </w:rPr>
+        <w:t xml:space="preserve"> </w:t>
+      </w:r>
+    </w:p>
+    <w:p>
+      <w:pPr>
+        <w:jc w:val="both"/>
+        <w:rPr>
+          <w:rFonts w:cstheme="minorHAnsi"/>
+        </w:rPr>
+      </w:pPr>
+    </w:p>
+    <w:p>
+      <w:pPr>
+        <w:jc w:val="both"/>
+        <w:rPr>
+          <w:rFonts w:cstheme="minorHAnsi"/>
+        </w:rPr>
+      </w:pPr>
+      <w:r>
+        <w:rPr>
+          <w:rFonts w:cstheme="minorHAnsi"/>
+        </w:rPr>
+        <w:t xml:space="preserve">Electromagnets may be classified into two </w:t>
+      </w:r>
+      <w:r>
+        <w:rPr>
+          <w:rFonts w:cstheme="minorHAnsi"/>
+        </w:rPr>
+        <w:t>types:</w:t>
+      </w:r>
+      <w:r>
+        <w:rPr>
+          <w:rFonts w:cstheme="minorHAnsi"/>
+        </w:rPr>
+        <w:t xml:space="preserve"> </w:t>
+      </w:r>
+    </w:p>
+    <w:p>
+      <w:pPr>
+        <w:pStyle w:val="ListParagraph"/>
+        <w:numPr>
+          <w:ilvl w:val="0"/>
+          <w:numId w:val="30"/>
+        </w:numPr>
+        <w:jc w:val="both"/>
+        <w:rPr>
+          <w:rFonts w:cstheme="minorHAnsi"/>
+        </w:rPr>
+      </w:pPr>
+      <w:r>
+        <w:rPr>
+          <w:rFonts w:cstheme="minorHAnsi"/>
+        </w:rPr>
+        <w:t xml:space="preserve">Traction </w:t>
+      </w:r>
+      <w:r>
+        <w:rPr>
+          <w:rFonts w:cstheme="minorHAnsi"/>
+        </w:rPr>
+        <w:t>Magnets:</w:t>
+      </w:r>
+    </w:p>
+    <w:p>
+      <w:pPr>
+        <w:jc w:val="both"/>
+        <w:rPr>
+          <w:rFonts w:cstheme="minorHAnsi"/>
+        </w:rPr>
+      </w:pPr>
+      <w:r>
+        <w:rPr>
+          <w:rFonts w:cstheme="minorHAnsi"/>
+        </w:rPr>
+        <w:t xml:space="preserve">In which the pull is to be exerted over a distance and work is done by reducing the air gap.  </w:t>
+      </w:r>
+    </w:p>
+    <w:p>
+      <w:pPr>
+        <w:pStyle w:val="ListParagraph"/>
+        <w:numPr>
+          <w:ilvl w:val="0"/>
+          <w:numId w:val="30"/>
+        </w:numPr>
+        <w:jc w:val="both"/>
+        <w:rPr>
+          <w:rFonts w:cstheme="minorHAnsi"/>
+        </w:rPr>
+      </w:pPr>
+      <w:r>
+        <w:rPr>
+          <w:rFonts w:cstheme="minorHAnsi"/>
+        </w:rPr>
+        <w:t>Lifting or holding magnets</w:t>
+      </w:r>
+      <w:r>
+        <w:rPr>
+          <w:rFonts w:cstheme="minorHAnsi"/>
+        </w:rPr>
+        <w:t>:</w:t>
+      </w:r>
+    </w:p>
+    <w:p>
+      <w:pPr>
+        <w:jc w:val="both"/>
+        <w:rPr>
+          <w:rFonts w:cstheme="minorHAnsi"/>
+        </w:rPr>
+      </w:pPr>
+      <w:r>
+        <w:rPr>
+          <w:rFonts w:cstheme="minorHAnsi"/>
+        </w:rPr>
+        <w:t xml:space="preserve">In which the material is initially placed in contact with the </w:t>
+      </w:r>
+      <w:r>
+        <w:rPr>
+          <w:rFonts w:cstheme="minorHAnsi"/>
+        </w:rPr>
+        <w:t>magnet</w:t>
+      </w:r>
+      <w:r>
+        <w:rPr>
+          <w:rFonts w:cstheme="minorHAnsi"/>
+        </w:rPr>
+        <w:t xml:space="preserve"> For Examples of the latter type are magnetic chucks and circular lifting magnets.</w:t>
+      </w:r>
+    </w:p>
+    <w:p>
+      <w:pPr>
+        <w:jc w:val="both"/>
+        <w:rPr>
+          <w:rFonts w:cstheme="minorHAnsi"/>
+          <w:b/>
+        </w:rPr>
+      </w:pPr>
+    </w:p>
+    <w:p>
+      <w:pPr>
+        <w:jc w:val="both"/>
+        <w:rPr>
+          <w:rFonts w:cstheme="minorHAnsi"/>
+          <w:b/>
+        </w:rPr>
+      </w:pPr>
+      <w:r>
+        <w:rPr>
+          <w:rFonts w:cstheme="minorHAnsi"/>
+          <w:b/>
+        </w:rPr>
+        <w:t>Design and</w:t>
+      </w:r>
+      <w:r>
+        <w:rPr>
+          <w:rFonts w:cstheme="minorHAnsi"/>
+          <w:b/>
+        </w:rPr>
+        <w:t xml:space="preserve"> Practical Working:</w:t>
+      </w:r>
+    </w:p>
+    <w:p>
+      <w:pPr>
+        <w:jc w:val="both"/>
+        <w:rPr>
+          <w:rFonts w:cstheme="minorHAnsi"/>
+        </w:rPr>
+      </w:pPr>
+      <w:r>
+        <w:rPr>
+          <w:rFonts w:cstheme="minorHAnsi"/>
+        </w:rPr>
+        <w:t xml:space="preserve">Theoretically, </w:t>
+      </w:r>
+      <w:r>
+        <w:rPr>
+          <w:rFonts w:cstheme="minorHAnsi"/>
+        </w:rPr>
+        <w:t>it</w:t>
+      </w:r>
+      <w:r>
+        <w:rPr>
+          <w:rFonts w:cstheme="minorHAnsi"/>
+        </w:rPr>
+        <w:t xml:space="preserve"> </w:t>
+      </w:r>
+      <w:r>
+        <w:rPr>
+          <w:rFonts w:cstheme="minorHAnsi"/>
+        </w:rPr>
+        <w:t>is divided into three main unit</w:t>
+      </w:r>
+      <w:r>
+        <w:rPr>
+          <w:rFonts w:cstheme="minorHAnsi"/>
+        </w:rPr>
+        <w:t>s are</w:t>
+      </w:r>
+      <w:r>
+        <w:rPr>
+          <w:rFonts w:cstheme="minorHAnsi"/>
+        </w:rPr>
+        <w:t xml:space="preserve"> Base unit, Driving unity and Braking Unit.</w:t>
+      </w:r>
+      <w:r>
+        <w:rPr>
+          <w:rFonts w:cstheme="minorHAnsi"/>
+        </w:rPr>
+        <w:t xml:space="preserve"> Base unit consist of </w:t>
+      </w:r>
+      <w:r>
+        <w:rPr>
+          <w:rFonts w:cstheme="minorHAnsi"/>
+        </w:rPr>
+        <w:t>structural foundation of</w:t>
+      </w:r>
+      <w:r>
+        <w:rPr>
+          <w:rFonts w:cstheme="minorHAnsi"/>
+        </w:rPr>
+        <w:t xml:space="preserve"> base</w:t>
+      </w:r>
+      <w:r>
+        <w:rPr>
+          <w:rFonts w:cstheme="minorHAnsi"/>
+        </w:rPr>
+        <w:t xml:space="preserve"> unit</w:t>
+      </w:r>
+      <w:r>
+        <w:rPr>
+          <w:rFonts w:cstheme="minorHAnsi"/>
+        </w:rPr>
+        <w:t>, driving unit consist of a</w:t>
+      </w:r>
+      <w:r>
+        <w:rPr>
+          <w:rFonts w:cstheme="minorHAnsi"/>
+        </w:rPr>
+        <w:t>n</w:t>
+      </w:r>
+      <w:r>
+        <w:rPr>
+          <w:rFonts w:cstheme="minorHAnsi"/>
+        </w:rPr>
+        <w:t xml:space="preserve"> electrical motor, power control and bearing. Braking unit consists of a</w:t>
+      </w:r>
+      <w:r>
+        <w:rPr>
+          <w:rFonts w:cstheme="minorHAnsi"/>
+        </w:rPr>
+        <w:t>n</w:t>
+      </w:r>
+      <w:r>
+        <w:rPr>
+          <w:rFonts w:cstheme="minorHAnsi"/>
+        </w:rPr>
+        <w:t xml:space="preserve"> electromagnet.</w:t>
+      </w:r>
+      <w:r>
+        <w:rPr>
+          <w:rFonts w:cstheme="minorHAnsi"/>
+        </w:rPr>
+        <w:t xml:space="preserve"> Electro</w:t>
+      </w:r>
+      <w:r>
+        <w:rPr>
+          <w:rFonts w:cstheme="minorHAnsi"/>
+        </w:rPr>
+        <w:t>magnetic brakes also called as Electro Mechanical B</w:t>
+      </w:r>
+      <w:r>
+        <w:rPr>
+          <w:rFonts w:cstheme="minorHAnsi"/>
+        </w:rPr>
+        <w:t>rakes.</w:t>
+      </w:r>
+      <w:r>
+        <w:rPr>
+          <w:rFonts w:cstheme="minorHAnsi"/>
+        </w:rPr>
+        <w:t xml:space="preserve"> Stop motion using electromagnetic force to apply mechanical resistance by friction.</w:t>
+      </w:r>
+      <w:r>
+        <w:rPr>
+          <w:rFonts w:cstheme="minorHAnsi"/>
+        </w:rPr>
+        <w:t xml:space="preserve"> The original name was “Electro Mechanical Brakes”</w:t>
+      </w:r>
+      <w:r>
+        <w:rPr>
+          <w:rFonts w:cstheme="minorHAnsi"/>
+        </w:rPr>
+        <w:t xml:space="preserve"> </w:t>
+      </w:r>
+      <w:r>
+        <w:rPr>
+          <w:rFonts w:cstheme="minorHAnsi"/>
+        </w:rPr>
+        <w:t>referring to their actuation method. Since becoming popular in the mid 20</w:t>
+      </w:r>
+      <w:r>
+        <w:rPr>
+          <w:rFonts w:cstheme="minorHAnsi"/>
+          <w:vertAlign w:val="superscript"/>
+        </w:rPr>
+        <w:t>th</w:t>
+      </w:r>
+      <w:r>
+        <w:rPr>
+          <w:rFonts w:cstheme="minorHAnsi"/>
+        </w:rPr>
+        <w:t xml:space="preserve"> century </w:t>
+      </w:r>
+      <w:r>
+        <w:rPr>
+          <w:rFonts w:cstheme="minorHAnsi"/>
+        </w:rPr>
+        <w:t>especially</w:t>
+      </w:r>
+      <w:r>
+        <w:rPr>
+          <w:rFonts w:cstheme="minorHAnsi"/>
+        </w:rPr>
+        <w:t xml:space="preserve"> in trains and trolleys, the variety of application and brake current brakes use electromagnetic force but electromagnetic brakes ultimately depend on friction and eddy current brakes use magnetic force </w:t>
+      </w:r>
+      <w:r>
+        <w:rPr>
+          <w:rFonts w:cstheme="minorHAnsi"/>
+        </w:rPr>
+        <w:t>directly</w:t>
+      </w:r>
+      <w:r>
+        <w:rPr>
+          <w:rFonts w:cstheme="minorHAnsi"/>
+        </w:rPr>
+        <w:t>.</w:t>
+      </w:r>
+    </w:p>
+    <w:p>
+      <w:pPr>
+        <w:jc w:val="both"/>
+        <w:rPr>
+          <w:rFonts w:cstheme="minorHAnsi"/>
+          <w:b/>
+        </w:rPr>
+      </w:pPr>
+      <w:r>
+        <w:rPr>
+          <w:rFonts w:cstheme="minorHAnsi"/>
+          <w:b/>
+        </w:rPr>
+        <w:t>Material Selection:</w:t>
+      </w:r>
+    </w:p>
+    <w:p>
+      <w:pPr>
+        <w:jc w:val="both"/>
+        <w:rPr>
+          <w:rFonts w:cstheme="minorHAnsi"/>
+        </w:rPr>
+      </w:pPr>
+      <w:r>
+        <w:rPr>
+          <w:rFonts w:cstheme="minorHAnsi"/>
+        </w:rPr>
+        <w:t>Material Selection process is depending on application of where the brake is used.</w:t>
+      </w:r>
+      <w:r>
+        <w:rPr>
+          <w:rFonts w:cstheme="minorHAnsi"/>
+        </w:rPr>
+        <w:t xml:space="preserve"> Generally plate is </w:t>
+      </w:r>
+      <w:r>
+        <w:rPr>
+          <w:rFonts w:cstheme="minorHAnsi"/>
+        </w:rPr>
+        <w:t>mostly</w:t>
+      </w:r>
+      <w:r>
+        <w:rPr>
+          <w:rFonts w:cstheme="minorHAnsi"/>
+        </w:rPr>
+        <w:t xml:space="preserve"> used in aluminum because it is very efficient to produce eddy current in plate</w:t>
+      </w:r>
+      <w:r>
+        <w:rPr>
+          <w:rFonts w:cstheme="minorHAnsi"/>
+        </w:rPr>
+        <w:t xml:space="preserve">. Preferred to use most effective copper plate but </w:t>
+      </w:r>
+      <w:r>
+        <w:rPr>
+          <w:rFonts w:cstheme="minorHAnsi"/>
+        </w:rPr>
+        <w:t>it is not cost efficient.</w:t>
+      </w:r>
+    </w:p>
+    <w:p>
+      <w:pPr>
+        <w:jc w:val="both"/>
+        <w:rPr>
+          <w:rFonts w:cstheme="minorHAnsi"/>
+          <w:b/>
+        </w:rPr>
+      </w:pPr>
     </w:p>
     <w:p>
       <w:pPr>
@@ -3857,6 +5126,227 @@
     </w:p>
     <w:p>
       <w:pPr>
+        <w:pStyle w:val="ListParagraph"/>
+        <w:numPr>
+          <w:ilvl w:val="0"/>
+          <w:numId w:val="30"/>
+        </w:numPr>
+        <w:jc w:val="both"/>
+        <w:rPr>
+          <w:rFonts w:cstheme="minorHAnsi"/>
+          <w:b/>
+        </w:rPr>
+      </w:pPr>
+      <w:r>
+        <w:rPr>
+          <w:rFonts w:cstheme="minorHAnsi"/>
+          <w:b/>
+        </w:rPr>
+        <w:t>Electromagnetic Brake System:</w:t>
+      </w:r>
+    </w:p>
+    <w:p>
+      <w:pPr>
+        <w:jc w:val="both"/>
+      </w:pPr>
+      <w:r>
+        <w:lastRenderedPageBreak/>
+        <w:t>R</w:t>
+      </w:r>
+      <w:r>
+        <w:t>ising style of brake system, electromagnetic</w:t>
+      </w:r>
+      <w:r>
+        <w:t xml:space="preserve"> brakes use an electric motor that is included in the automobile whi</w:t>
+      </w:r>
+      <w:r>
+        <w:t xml:space="preserve">ch help the vehicle come </w:t>
+      </w:r>
+      <w:r>
+        <w:t>to</w:t>
+      </w:r>
+      <w:r>
+        <w:t xml:space="preserve"> </w:t>
+      </w:r>
+      <w:r>
+        <w:t>stop</w:t>
+      </w:r>
+      <w:r>
+        <w:t xml:space="preserve">. These types of brakes are in most hybrid </w:t>
+      </w:r>
+      <w:r>
+        <w:t>vehicles</w:t>
+      </w:r>
+      <w:r>
+        <w:t xml:space="preserve"> and</w:t>
+      </w:r>
+      <w:r>
+        <w:t xml:space="preserve"> use an electric motor to charge</w:t>
+      </w:r>
+      <w:r>
+        <w:t xml:space="preserve"> the batteries and regenerative brakes.</w:t>
+      </w:r>
+      <w:r>
+        <w:t xml:space="preserve"> On occasion some buses will use it as a secondary retarder brake.</w:t>
+      </w:r>
+    </w:p>
+    <w:p>
+      <w:pPr>
+        <w:pStyle w:val="ListParagraph"/>
+        <w:numPr>
+          <w:ilvl w:val="0"/>
+          <w:numId w:val="30"/>
+        </w:numPr>
+        <w:jc w:val="both"/>
+        <w:rPr>
+          <w:b/>
+        </w:rPr>
+      </w:pPr>
+      <w:r>
+        <w:rPr>
+          <w:b/>
+        </w:rPr>
+        <w:t>Frictional Brake System:</w:t>
+      </w:r>
+    </w:p>
+    <w:p>
+      <w:pPr>
+        <w:jc w:val="both"/>
+      </w:pPr>
+      <w:r>
+        <w:t>Frictional</w:t>
+      </w:r>
+      <w:r>
+        <w:t xml:space="preserve"> </w:t>
+      </w:r>
+      <w:r>
+        <w:t>brake system is found in many automobiles. It is typically found in two forms pads and shoes.</w:t>
+      </w:r>
+      <w:r>
+        <w:t xml:space="preserve"> As the name implies these brakes use friction to stop the </w:t>
+      </w:r>
+      <w:r>
+        <w:t>automobile</w:t>
+      </w:r>
+      <w:r>
+        <w:t xml:space="preserve"> from </w:t>
+      </w:r>
+      <w:r>
+        <w:t>moving</w:t>
+      </w:r>
+      <w:r>
+        <w:t>.</w:t>
+      </w:r>
+      <w:r>
+        <w:t xml:space="preserve"> They </w:t>
+      </w:r>
+      <w:r>
+        <w:t>typically</w:t>
+      </w:r>
+      <w:r>
+        <w:t xml:space="preserve"> include a rotating device with a stationary pad and a rotating weather surface. On</w:t>
+      </w:r>
+      <w:r>
+        <w:t xml:space="preserve"> most b</w:t>
+      </w:r>
+      <w:r>
+        <w:t>and</w:t>
+      </w:r>
+      <w:r>
+        <w:t xml:space="preserve"> brakes the shoe will constrict and rub against the </w:t>
+      </w:r>
+      <w:r>
+        <w:t>outside</w:t>
+      </w:r>
+      <w:r>
+        <w:t xml:space="preserve"> of the </w:t>
+      </w:r>
+      <w:r>
+        <w:t>rotating</w:t>
+      </w:r>
+      <w:r>
+        <w:t xml:space="preserve"> drum.</w:t>
+      </w:r>
+      <w:r>
+        <w:t xml:space="preserve"> </w:t>
+      </w:r>
+      <w:r>
+        <w:t>Alternatively on a drum brake, a rotating drum with shoes will expand and rub against the inside of the drum.</w:t>
+      </w:r>
+    </w:p>
+    <w:p>
+      <w:pPr>
+        <w:pStyle w:val="ListParagraph"/>
+        <w:numPr>
+          <w:ilvl w:val="0"/>
+          <w:numId w:val="30"/>
+        </w:numPr>
+        <w:jc w:val="both"/>
+        <w:rPr>
+          <w:b/>
+        </w:rPr>
+      </w:pPr>
+      <w:r>
+        <w:rPr>
+          <w:b/>
+        </w:rPr>
+        <w:t>Hydraulic Brake System:</w:t>
+      </w:r>
+    </w:p>
+    <w:p>
+      <w:pPr>
+        <w:jc w:val="both"/>
+        <w:rPr>
+          <w:rFonts w:cstheme="minorHAnsi"/>
+        </w:rPr>
+      </w:pPr>
+      <w:r>
+        <w:rPr>
+          <w:rFonts w:cstheme="minorHAnsi"/>
+        </w:rPr>
+        <w:t>A hydraulic brake system is composed of a master cylinder that is fed by a reservoir of hydraulic braking fluid. This is connected by an assortment of metal pipes</w:t>
+      </w:r>
+      <w:r>
+        <w:rPr>
+          <w:rFonts w:cstheme="minorHAnsi"/>
+        </w:rPr>
+        <w:t xml:space="preserve"> and rubber </w:t>
+      </w:r>
+      <w:r>
+        <w:rPr>
+          <w:rFonts w:cstheme="minorHAnsi"/>
+        </w:rPr>
+        <w:t>fittings</w:t>
+      </w:r>
+      <w:r>
+        <w:rPr>
+          <w:rFonts w:cstheme="minorHAnsi"/>
+        </w:rPr>
+        <w:t xml:space="preserve"> which are attached to the cylinders</w:t>
+      </w:r>
+      <w:r>
+        <w:rPr>
+          <w:rFonts w:cstheme="minorHAnsi"/>
+        </w:rPr>
+        <w:t xml:space="preserve"> of the wheels. The wheels</w:t>
+      </w:r>
+      <w:r>
+        <w:rPr>
+          <w:rFonts w:cstheme="minorHAnsi"/>
+        </w:rPr>
+        <w:t xml:space="preserve"> contain two opposite pistons which are located on the band or drum brakes which pressure to push the pistons apart forcing the brake pads into the cylinders, thus causing the wheel to stop moving.</w:t>
+      </w:r>
+    </w:p>
+    <w:p>
+      <w:pPr>
+        <w:jc w:val="both"/>
+        <w:rPr>
+          <w:rFonts w:cstheme="minorHAnsi"/>
+        </w:rPr>
+      </w:pPr>
+    </w:p>
+    <w:p>
+      <w:pPr>
         <w:jc w:val="both"/>
         <w:rPr>
           <w:rFonts w:cstheme="minorHAnsi"/>
@@ -3886,6 +5376,156 @@
     </w:p>
     <w:p>
       <w:pPr>
+        <w:pStyle w:val="ListParagraph"/>
+        <w:numPr>
+          <w:ilvl w:val="0"/>
+          <w:numId w:val="30"/>
+        </w:numPr>
+        <w:jc w:val="both"/>
+        <w:rPr>
+          <w:rFonts w:cstheme="minorHAnsi"/>
+        </w:rPr>
+      </w:pPr>
+      <w:r>
+        <w:rPr>
+          <w:rFonts w:cstheme="minorHAnsi"/>
+        </w:rPr>
+        <w:t xml:space="preserve">Electromagnetic brakes satisfy all the energy </w:t>
+      </w:r>
+      <w:r>
+        <w:rPr>
+          <w:rFonts w:cstheme="minorHAnsi"/>
+        </w:rPr>
+        <w:t>requirements</w:t>
+      </w:r>
+      <w:r>
+        <w:rPr>
+          <w:rFonts w:cstheme="minorHAnsi"/>
+        </w:rPr>
+        <w:t xml:space="preserve"> of braking </w:t>
+      </w:r>
+      <w:r>
+        <w:rPr>
+          <w:rFonts w:cstheme="minorHAnsi"/>
+        </w:rPr>
+        <w:t>without</w:t>
+      </w:r>
+      <w:r>
+        <w:rPr>
+          <w:rFonts w:cstheme="minorHAnsi"/>
+        </w:rPr>
+        <w:t xml:space="preserve"> the use of friction.</w:t>
+      </w:r>
+      <w:r>
+        <w:rPr>
+          <w:rFonts w:cstheme="minorHAnsi"/>
+        </w:rPr>
+        <w:t xml:space="preserve"> They have better heat dissipation capability to avoid problems that friction brakes faces times.</w:t>
+      </w:r>
+    </w:p>
+    <w:p>
+      <w:pPr>
+        <w:pStyle w:val="ListParagraph"/>
+        <w:numPr>
+          <w:ilvl w:val="0"/>
+          <w:numId w:val="30"/>
+        </w:numPr>
+        <w:jc w:val="both"/>
+        <w:rPr>
+          <w:rFonts w:cstheme="minorHAnsi"/>
+        </w:rPr>
+      </w:pPr>
+      <w:r>
+        <w:rPr>
+          <w:rFonts w:cstheme="minorHAnsi"/>
+        </w:rPr>
+        <w:t xml:space="preserve">They can also be used as </w:t>
+      </w:r>
+      <w:r>
+        <w:rPr>
+          <w:rFonts w:cstheme="minorHAnsi"/>
+        </w:rPr>
+        <w:t>supplementary</w:t>
+      </w:r>
+      <w:r>
+        <w:rPr>
+          <w:rFonts w:cstheme="minorHAnsi"/>
+        </w:rPr>
+        <w:t xml:space="preserve"> </w:t>
+      </w:r>
+      <w:r>
+        <w:rPr>
+          <w:rFonts w:cstheme="minorHAnsi"/>
+        </w:rPr>
+        <w:t>retardation</w:t>
+      </w:r>
+      <w:r>
+        <w:rPr>
+          <w:rFonts w:cstheme="minorHAnsi"/>
+        </w:rPr>
+        <w:t xml:space="preserve"> equipment in addition to the regular friction brakes on heavy </w:t>
+      </w:r>
+      <w:r>
+        <w:rPr>
+          <w:rFonts w:cstheme="minorHAnsi"/>
+        </w:rPr>
+        <w:t>vehicles</w:t>
+      </w:r>
+      <w:r>
+        <w:rPr>
+          <w:rFonts w:cstheme="minorHAnsi"/>
+        </w:rPr>
+        <w:t>.</w:t>
+      </w:r>
+    </w:p>
+    <w:p>
+      <w:pPr>
+        <w:pStyle w:val="ListParagraph"/>
+        <w:numPr>
+          <w:ilvl w:val="0"/>
+          <w:numId w:val="30"/>
+        </w:numPr>
+        <w:jc w:val="both"/>
+        <w:rPr>
+          <w:rFonts w:cstheme="minorHAnsi"/>
+        </w:rPr>
+      </w:pPr>
+      <w:r>
+        <w:rPr>
+          <w:rFonts w:cstheme="minorHAnsi"/>
+        </w:rPr>
+        <w:t>These brake component cost is less so these brakes are cheap.</w:t>
+      </w:r>
+    </w:p>
+    <w:p>
+      <w:pPr>
+        <w:pStyle w:val="ListParagraph"/>
+        <w:numPr>
+          <w:ilvl w:val="0"/>
+          <w:numId w:val="30"/>
+        </w:numPr>
+        <w:jc w:val="both"/>
+        <w:rPr>
+          <w:rFonts w:cstheme="minorHAnsi"/>
+        </w:rPr>
+      </w:pPr>
+      <w:r>
+        <w:rPr>
+          <w:rFonts w:cstheme="minorHAnsi"/>
+        </w:rPr>
+        <w:t>They can be used as an alternative method for the future crisis of the crude oils.</w:t>
+      </w:r>
+    </w:p>
+    <w:p>
+      <w:pPr>
+        <w:jc w:val="both"/>
+        <w:rPr>
+          <w:rFonts w:cstheme="minorHAnsi"/>
+        </w:rPr>
+      </w:pPr>
+    </w:p>
+    <w:p>
+      <w:pPr>
         <w:jc w:val="both"/>
         <w:rPr>
           <w:b/>
@@ -3903,6 +5543,66 @@
           <w:b/>
         </w:rPr>
         <w:t>Limitations of Electromagnetic Brake System</w:t>
+      </w:r>
+    </w:p>
+    <w:p>
+      <w:pPr>
+        <w:pStyle w:val="ListParagraph"/>
+        <w:numPr>
+          <w:ilvl w:val="0"/>
+          <w:numId w:val="31"/>
+        </w:numPr>
+        <w:jc w:val="both"/>
+      </w:pPr>
+      <w:r>
+        <w:t>The installation of an electromagnetic</w:t>
+      </w:r>
+      <w:r>
+        <w:t xml:space="preserve"> brake is very difficult</w:t>
+      </w:r>
+      <w:r>
+        <w:t xml:space="preserve"> if there is not enough space between the gearbox and rear axle.</w:t>
+      </w:r>
+    </w:p>
+    <w:p>
+      <w:pPr>
+        <w:pStyle w:val="ListParagraph"/>
+        <w:numPr>
+          <w:ilvl w:val="0"/>
+          <w:numId w:val="31"/>
+        </w:numPr>
+        <w:jc w:val="both"/>
+      </w:pPr>
+      <w:r>
+        <w:t xml:space="preserve">It </w:t>
+      </w:r>
+      <w:r>
+        <w:t>cannot</w:t>
+      </w:r>
+      <w:r>
+        <w:t xml:space="preserve"> use grease or oil</w:t>
+      </w:r>
+      <w:r>
+        <w:t>.</w:t>
+      </w:r>
+    </w:p>
+    <w:p>
+      <w:pPr>
+        <w:pStyle w:val="ListParagraph"/>
+        <w:numPr>
+          <w:ilvl w:val="0"/>
+          <w:numId w:val="31"/>
+        </w:numPr>
+        <w:jc w:val="both"/>
+      </w:pPr>
+      <w:r>
+        <w:t>Electromagnetic</w:t>
+      </w:r>
+      <w:r>
+        <w:t xml:space="preserve"> brakes are good at slowing things down,</w:t>
+      </w:r>
+      <w:r>
+        <w:t xml:space="preserve"> not completely stopping them.</w:t>
       </w:r>
     </w:p>
     <w:p>
@@ -3946,6 +5646,7 @@
           <w:rFonts w:cstheme="minorHAnsi"/>
           <w:b/>
         </w:rPr>
+        <w:lastRenderedPageBreak/>
         <w:t>1. Introduction</w:t>
       </w:r>
     </w:p>
@@ -4182,7 +5883,6 @@
           <w:sz w:val="32"/>
           <w:szCs w:val="32"/>
         </w:rPr>
-        <w:lastRenderedPageBreak/>
         <w:t>Chapter 4: Software Components</w:t>
       </w:r>
     </w:p>
@@ -4455,6 +6155,119 @@
 <file path=word/numbering.xml><?xml version="1.0" encoding="utf-8"?>
 <w:numbering xmlns:ve="http://schemas.openxmlformats.org/markup-compatibility/2006" xmlns:o="urn:schemas-microsoft-com:office:office" xmlns:r="http://schemas.openxmlformats.org/officeDocument/2006/relationships" xmlns:m="http://schemas.openxmlformats.org/officeDocument/2006/math" xmlns:v="urn:schemas-microsoft-com:vml" xmlns:wp="http://schemas.openxmlformats.org/drawingml/2006/wordprocessingDrawing" xmlns:w10="urn:schemas-microsoft-com:office:word" xmlns:w="http://schemas.openxmlformats.org/wordprocessingml/2006/main" xmlns:wne="http://schemas.microsoft.com/office/word/2006/wordml">
   <w:abstractNum w:abstractNumId="0">
+    <w:nsid w:val="0275008C"/>
+    <w:multiLevelType w:val="hybridMultilevel"/>
+    <w:tmpl w:val="7696F560"/>
+    <w:lvl w:ilvl="0" w:tplc="04090001">
+      <w:start w:val="1"/>
+      <w:numFmt w:val="bullet"/>
+      <w:lvlText w:val=""/>
+      <w:lvlJc w:val="left"/>
+      <w:pPr>
+        <w:ind w:left="720" w:hanging="360"/>
+      </w:pPr>
+      <w:rPr>
+        <w:rFonts w:ascii="Symbol" w:hAnsi="Symbol" w:hint="default"/>
+      </w:rPr>
+    </w:lvl>
+    <w:lvl w:ilvl="1" w:tplc="04090003" w:tentative="1">
+      <w:start w:val="1"/>
+      <w:numFmt w:val="bullet"/>
+      <w:lvlText w:val="o"/>
+      <w:lvlJc w:val="left"/>
+      <w:pPr>
+        <w:ind w:left="1440" w:hanging="360"/>
+      </w:pPr>
+      <w:rPr>
+        <w:rFonts w:ascii="Courier New" w:hAnsi="Courier New" w:cs="Courier New" w:hint="default"/>
+      </w:rPr>
+    </w:lvl>
+    <w:lvl w:ilvl="2" w:tplc="04090005" w:tentative="1">
+      <w:start w:val="1"/>
+      <w:numFmt w:val="bullet"/>
+      <w:lvlText w:val=""/>
+      <w:lvlJc w:val="left"/>
+      <w:pPr>
+        <w:ind w:left="2160" w:hanging="360"/>
+      </w:pPr>
+      <w:rPr>
+        <w:rFonts w:ascii="Wingdings" w:hAnsi="Wingdings" w:hint="default"/>
+      </w:rPr>
+    </w:lvl>
+    <w:lvl w:ilvl="3" w:tplc="04090001" w:tentative="1">
+      <w:start w:val="1"/>
+      <w:numFmt w:val="bullet"/>
+      <w:lvlText w:val=""/>
+      <w:lvlJc w:val="left"/>
+      <w:pPr>
+        <w:ind w:left="2880" w:hanging="360"/>
+      </w:pPr>
+      <w:rPr>
+        <w:rFonts w:ascii="Symbol" w:hAnsi="Symbol" w:hint="default"/>
+      </w:rPr>
+    </w:lvl>
+    <w:lvl w:ilvl="4" w:tplc="04090003" w:tentative="1">
+      <w:start w:val="1"/>
+      <w:numFmt w:val="bullet"/>
+      <w:lvlText w:val="o"/>
+      <w:lvlJc w:val="left"/>
+      <w:pPr>
+        <w:ind w:left="3600" w:hanging="360"/>
+      </w:pPr>
+      <w:rPr>
+        <w:rFonts w:ascii="Courier New" w:hAnsi="Courier New" w:cs="Courier New" w:hint="default"/>
+      </w:rPr>
+    </w:lvl>
+    <w:lvl w:ilvl="5" w:tplc="04090005" w:tentative="1">
+      <w:start w:val="1"/>
+      <w:numFmt w:val="bullet"/>
+      <w:lvlText w:val=""/>
+      <w:lvlJc w:val="left"/>
+      <w:pPr>
+        <w:ind w:left="4320" w:hanging="360"/>
+      </w:pPr>
+      <w:rPr>
+        <w:rFonts w:ascii="Wingdings" w:hAnsi="Wingdings" w:hint="default"/>
+      </w:rPr>
+    </w:lvl>
+    <w:lvl w:ilvl="6" w:tplc="04090001" w:tentative="1">
+      <w:start w:val="1"/>
+      <w:numFmt w:val="bullet"/>
+      <w:lvlText w:val=""/>
+      <w:lvlJc w:val="left"/>
+      <w:pPr>
+        <w:ind w:left="5040" w:hanging="360"/>
+      </w:pPr>
+      <w:rPr>
+        <w:rFonts w:ascii="Symbol" w:hAnsi="Symbol" w:hint="default"/>
+      </w:rPr>
+    </w:lvl>
+    <w:lvl w:ilvl="7" w:tplc="04090003" w:tentative="1">
+      <w:start w:val="1"/>
+      <w:numFmt w:val="bullet"/>
+      <w:lvlText w:val="o"/>
+      <w:lvlJc w:val="left"/>
+      <w:pPr>
+        <w:ind w:left="5760" w:hanging="360"/>
+      </w:pPr>
+      <w:rPr>
+        <w:rFonts w:ascii="Courier New" w:hAnsi="Courier New" w:cs="Courier New" w:hint="default"/>
+      </w:rPr>
+    </w:lvl>
+    <w:lvl w:ilvl="8" w:tplc="04090005" w:tentative="1">
+      <w:start w:val="1"/>
+      <w:numFmt w:val="bullet"/>
+      <w:lvlText w:val=""/>
+      <w:lvlJc w:val="left"/>
+      <w:pPr>
+        <w:ind w:left="6480" w:hanging="360"/>
+      </w:pPr>
+      <w:rPr>
+        <w:rFonts w:ascii="Wingdings" w:hAnsi="Wingdings" w:hint="default"/>
+      </w:rPr>
+    </w:lvl>
+  </w:abstractNum>
+  <w:abstractNum w:abstractNumId="1">
     <w:nsid w:val="02D1489D"/>
     <w:multiLevelType w:val="multilevel"/>
     <w:tmpl w:val="0409001F"/>
@@ -4540,7 +6353,7 @@
       </w:pPr>
     </w:lvl>
   </w:abstractNum>
-  <w:abstractNum w:abstractNumId="1">
+  <w:abstractNum w:abstractNumId="2">
     <w:nsid w:val="05164D3A"/>
     <w:multiLevelType w:val="hybridMultilevel"/>
     <w:tmpl w:val="B4AE1DDE"/>
@@ -4629,7 +6442,7 @@
       </w:pPr>
     </w:lvl>
   </w:abstractNum>
-  <w:abstractNum w:abstractNumId="2">
+  <w:abstractNum w:abstractNumId="3">
     <w:nsid w:val="0C2523E6"/>
     <w:multiLevelType w:val="multilevel"/>
     <w:tmpl w:val="BB7AD686"/>
@@ -4742,7 +6555,7 @@
       </w:rPr>
     </w:lvl>
   </w:abstractNum>
-  <w:abstractNum w:abstractNumId="3">
+  <w:abstractNum w:abstractNumId="4">
     <w:nsid w:val="0C2C19DA"/>
     <w:multiLevelType w:val="hybridMultilevel"/>
     <w:tmpl w:val="45B8098C"/>
@@ -4855,7 +6668,7 @@
       </w:rPr>
     </w:lvl>
   </w:abstractNum>
-  <w:abstractNum w:abstractNumId="4">
+  <w:abstractNum w:abstractNumId="5">
     <w:nsid w:val="0F1D6CD2"/>
     <w:multiLevelType w:val="hybridMultilevel"/>
     <w:tmpl w:val="2B28F17C"/>
@@ -4968,7 +6781,7 @@
       </w:rPr>
     </w:lvl>
   </w:abstractNum>
-  <w:abstractNum w:abstractNumId="5">
+  <w:abstractNum w:abstractNumId="6">
     <w:nsid w:val="1886006B"/>
     <w:multiLevelType w:val="multilevel"/>
     <w:tmpl w:val="0409001F"/>
@@ -5054,7 +6867,7 @@
       </w:pPr>
     </w:lvl>
   </w:abstractNum>
-  <w:abstractNum w:abstractNumId="6">
+  <w:abstractNum w:abstractNumId="7">
     <w:nsid w:val="1C423BDC"/>
     <w:multiLevelType w:val="multilevel"/>
     <w:tmpl w:val="28908076"/>
@@ -5167,7 +6980,120 @@
       </w:rPr>
     </w:lvl>
   </w:abstractNum>
-  <w:abstractNum w:abstractNumId="7">
+  <w:abstractNum w:abstractNumId="8">
+    <w:nsid w:val="1E1F3F55"/>
+    <w:multiLevelType w:val="hybridMultilevel"/>
+    <w:tmpl w:val="6592F6DA"/>
+    <w:lvl w:ilvl="0" w:tplc="04090001">
+      <w:start w:val="1"/>
+      <w:numFmt w:val="bullet"/>
+      <w:lvlText w:val=""/>
+      <w:lvlJc w:val="left"/>
+      <w:pPr>
+        <w:ind w:left="720" w:hanging="360"/>
+      </w:pPr>
+      <w:rPr>
+        <w:rFonts w:ascii="Symbol" w:hAnsi="Symbol" w:hint="default"/>
+      </w:rPr>
+    </w:lvl>
+    <w:lvl w:ilvl="1" w:tplc="04090003" w:tentative="1">
+      <w:start w:val="1"/>
+      <w:numFmt w:val="bullet"/>
+      <w:lvlText w:val="o"/>
+      <w:lvlJc w:val="left"/>
+      <w:pPr>
+        <w:ind w:left="1440" w:hanging="360"/>
+      </w:pPr>
+      <w:rPr>
+        <w:rFonts w:ascii="Courier New" w:hAnsi="Courier New" w:cs="Courier New" w:hint="default"/>
+      </w:rPr>
+    </w:lvl>
+    <w:lvl w:ilvl="2" w:tplc="04090005" w:tentative="1">
+      <w:start w:val="1"/>
+      <w:numFmt w:val="bullet"/>
+      <w:lvlText w:val=""/>
+      <w:lvlJc w:val="left"/>
+      <w:pPr>
+        <w:ind w:left="2160" w:hanging="360"/>
+      </w:pPr>
+      <w:rPr>
+        <w:rFonts w:ascii="Wingdings" w:hAnsi="Wingdings" w:hint="default"/>
+      </w:rPr>
+    </w:lvl>
+    <w:lvl w:ilvl="3" w:tplc="04090001" w:tentative="1">
+      <w:start w:val="1"/>
+      <w:numFmt w:val="bullet"/>
+      <w:lvlText w:val=""/>
+      <w:lvlJc w:val="left"/>
+      <w:pPr>
+        <w:ind w:left="2880" w:hanging="360"/>
+      </w:pPr>
+      <w:rPr>
+        <w:rFonts w:ascii="Symbol" w:hAnsi="Symbol" w:hint="default"/>
+      </w:rPr>
+    </w:lvl>
+    <w:lvl w:ilvl="4" w:tplc="04090003" w:tentative="1">
+      <w:start w:val="1"/>
+      <w:numFmt w:val="bullet"/>
+      <w:lvlText w:val="o"/>
+      <w:lvlJc w:val="left"/>
+      <w:pPr>
+        <w:ind w:left="3600" w:hanging="360"/>
+      </w:pPr>
+      <w:rPr>
+        <w:rFonts w:ascii="Courier New" w:hAnsi="Courier New" w:cs="Courier New" w:hint="default"/>
+      </w:rPr>
+    </w:lvl>
+    <w:lvl w:ilvl="5" w:tplc="04090005" w:tentative="1">
+      <w:start w:val="1"/>
+      <w:numFmt w:val="bullet"/>
+      <w:lvlText w:val=""/>
+      <w:lvlJc w:val="left"/>
+      <w:pPr>
+        <w:ind w:left="4320" w:hanging="360"/>
+      </w:pPr>
+      <w:rPr>
+        <w:rFonts w:ascii="Wingdings" w:hAnsi="Wingdings" w:hint="default"/>
+      </w:rPr>
+    </w:lvl>
+    <w:lvl w:ilvl="6" w:tplc="04090001" w:tentative="1">
+      <w:start w:val="1"/>
+      <w:numFmt w:val="bullet"/>
+      <w:lvlText w:val=""/>
+      <w:lvlJc w:val="left"/>
+      <w:pPr>
+        <w:ind w:left="5040" w:hanging="360"/>
+      </w:pPr>
+      <w:rPr>
+        <w:rFonts w:ascii="Symbol" w:hAnsi="Symbol" w:hint="default"/>
+      </w:rPr>
+    </w:lvl>
+    <w:lvl w:ilvl="7" w:tplc="04090003" w:tentative="1">
+      <w:start w:val="1"/>
+      <w:numFmt w:val="bullet"/>
+      <w:lvlText w:val="o"/>
+      <w:lvlJc w:val="left"/>
+      <w:pPr>
+        <w:ind w:left="5760" w:hanging="360"/>
+      </w:pPr>
+      <w:rPr>
+        <w:rFonts w:ascii="Courier New" w:hAnsi="Courier New" w:cs="Courier New" w:hint="default"/>
+      </w:rPr>
+    </w:lvl>
+    <w:lvl w:ilvl="8" w:tplc="04090005" w:tentative="1">
+      <w:start w:val="1"/>
+      <w:numFmt w:val="bullet"/>
+      <w:lvlText w:val=""/>
+      <w:lvlJc w:val="left"/>
+      <w:pPr>
+        <w:ind w:left="6480" w:hanging="360"/>
+      </w:pPr>
+      <w:rPr>
+        <w:rFonts w:ascii="Wingdings" w:hAnsi="Wingdings" w:hint="default"/>
+      </w:rPr>
+    </w:lvl>
+  </w:abstractNum>
+  <w:abstractNum w:abstractNumId="9">
     <w:nsid w:val="25E91034"/>
     <w:multiLevelType w:val="multilevel"/>
     <w:tmpl w:val="0409001F"/>
@@ -5253,7 +7179,7 @@
       </w:pPr>
     </w:lvl>
   </w:abstractNum>
-  <w:abstractNum w:abstractNumId="8">
+  <w:abstractNum w:abstractNumId="10">
     <w:nsid w:val="29FD7801"/>
     <w:multiLevelType w:val="hybridMultilevel"/>
     <w:tmpl w:val="119A9F86"/>
@@ -5366,7 +7292,7 @@
       </w:rPr>
     </w:lvl>
   </w:abstractNum>
-  <w:abstractNum w:abstractNumId="9">
+  <w:abstractNum w:abstractNumId="11">
     <w:nsid w:val="2A1B1510"/>
     <w:multiLevelType w:val="hybridMultilevel"/>
     <w:tmpl w:val="99A009B6"/>
@@ -5455,7 +7381,7 @@
       </w:pPr>
     </w:lvl>
   </w:abstractNum>
-  <w:abstractNum w:abstractNumId="10">
+  <w:abstractNum w:abstractNumId="12">
     <w:nsid w:val="2EA65BF1"/>
     <w:multiLevelType w:val="multilevel"/>
     <w:tmpl w:val="0C9E485E"/>
@@ -5568,7 +7494,7 @@
       </w:rPr>
     </w:lvl>
   </w:abstractNum>
-  <w:abstractNum w:abstractNumId="11">
+  <w:abstractNum w:abstractNumId="13">
     <w:nsid w:val="2F4A6B72"/>
     <w:multiLevelType w:val="multilevel"/>
     <w:tmpl w:val="0409001F"/>
@@ -5654,7 +7580,7 @@
       </w:pPr>
     </w:lvl>
   </w:abstractNum>
-  <w:abstractNum w:abstractNumId="12">
+  <w:abstractNum w:abstractNumId="14">
     <w:nsid w:val="33200FCF"/>
     <w:multiLevelType w:val="hybridMultilevel"/>
     <w:tmpl w:val="3476E9B2"/>
@@ -5767,7 +7693,7 @@
       </w:rPr>
     </w:lvl>
   </w:abstractNum>
-  <w:abstractNum w:abstractNumId="13">
+  <w:abstractNum w:abstractNumId="15">
     <w:nsid w:val="39A6580F"/>
     <w:multiLevelType w:val="multilevel"/>
     <w:tmpl w:val="0409001F"/>
@@ -5853,7 +7779,7 @@
       </w:pPr>
     </w:lvl>
   </w:abstractNum>
-  <w:abstractNum w:abstractNumId="14">
+  <w:abstractNum w:abstractNumId="16">
     <w:nsid w:val="3D9D74F4"/>
     <w:multiLevelType w:val="hybridMultilevel"/>
     <w:tmpl w:val="F8626D5E"/>
@@ -5966,7 +7892,7 @@
       </w:rPr>
     </w:lvl>
   </w:abstractNum>
-  <w:abstractNum w:abstractNumId="15">
+  <w:abstractNum w:abstractNumId="17">
     <w:nsid w:val="46FE3E5F"/>
     <w:multiLevelType w:val="multilevel"/>
     <w:tmpl w:val="0409001F"/>
@@ -6052,7 +7978,7 @@
       </w:pPr>
     </w:lvl>
   </w:abstractNum>
-  <w:abstractNum w:abstractNumId="16">
+  <w:abstractNum w:abstractNumId="18">
     <w:nsid w:val="4D6E48AF"/>
     <w:multiLevelType w:val="hybridMultilevel"/>
     <w:tmpl w:val="63702510"/>
@@ -6141,7 +8067,7 @@
       </w:pPr>
     </w:lvl>
   </w:abstractNum>
-  <w:abstractNum w:abstractNumId="17">
+  <w:abstractNum w:abstractNumId="19">
     <w:nsid w:val="4D88266A"/>
     <w:multiLevelType w:val="hybridMultilevel"/>
     <w:tmpl w:val="D5361D52"/>
@@ -6254,7 +8180,7 @@
       </w:rPr>
     </w:lvl>
   </w:abstractNum>
-  <w:abstractNum w:abstractNumId="18">
+  <w:abstractNum w:abstractNumId="20">
     <w:nsid w:val="502B5354"/>
     <w:multiLevelType w:val="multilevel"/>
     <w:tmpl w:val="0409001F"/>
@@ -6340,7 +8266,7 @@
       </w:pPr>
     </w:lvl>
   </w:abstractNum>
-  <w:abstractNum w:abstractNumId="19">
+  <w:abstractNum w:abstractNumId="21">
     <w:nsid w:val="543C422A"/>
     <w:multiLevelType w:val="multilevel"/>
     <w:tmpl w:val="0409001F"/>
@@ -6426,7 +8352,7 @@
       </w:pPr>
     </w:lvl>
   </w:abstractNum>
-  <w:abstractNum w:abstractNumId="20">
+  <w:abstractNum w:abstractNumId="22">
     <w:nsid w:val="558C1BA9"/>
     <w:multiLevelType w:val="multilevel"/>
     <w:tmpl w:val="9D80D0F8"/>
@@ -6539,7 +8465,7 @@
       </w:rPr>
     </w:lvl>
   </w:abstractNum>
-  <w:abstractNum w:abstractNumId="21">
+  <w:abstractNum w:abstractNumId="23">
     <w:nsid w:val="5B10431D"/>
     <w:multiLevelType w:val="multilevel"/>
     <w:tmpl w:val="0409001F"/>
@@ -6625,7 +8551,7 @@
       </w:pPr>
     </w:lvl>
   </w:abstractNum>
-  <w:abstractNum w:abstractNumId="22">
+  <w:abstractNum w:abstractNumId="24">
     <w:nsid w:val="5E4961C8"/>
     <w:multiLevelType w:val="multilevel"/>
     <w:tmpl w:val="0409001F"/>
@@ -6711,7 +8637,7 @@
       </w:pPr>
     </w:lvl>
   </w:abstractNum>
-  <w:abstractNum w:abstractNumId="23">
+  <w:abstractNum w:abstractNumId="25">
     <w:nsid w:val="5F2F579B"/>
     <w:multiLevelType w:val="multilevel"/>
     <w:tmpl w:val="0409001F"/>
@@ -6797,7 +8723,7 @@
       </w:pPr>
     </w:lvl>
   </w:abstractNum>
-  <w:abstractNum w:abstractNumId="24">
+  <w:abstractNum w:abstractNumId="26">
     <w:nsid w:val="6CED07DC"/>
     <w:multiLevelType w:val="multilevel"/>
     <w:tmpl w:val="0409001F"/>
@@ -6883,7 +8809,7 @@
       </w:pPr>
     </w:lvl>
   </w:abstractNum>
-  <w:abstractNum w:abstractNumId="25">
+  <w:abstractNum w:abstractNumId="27">
     <w:nsid w:val="74245BA4"/>
     <w:multiLevelType w:val="multilevel"/>
     <w:tmpl w:val="0409001F"/>
@@ -6969,7 +8895,7 @@
       </w:pPr>
     </w:lvl>
   </w:abstractNum>
-  <w:abstractNum w:abstractNumId="26">
+  <w:abstractNum w:abstractNumId="28">
     <w:nsid w:val="7565016F"/>
     <w:multiLevelType w:val="multilevel"/>
     <w:tmpl w:val="0409001F"/>
@@ -7055,7 +8981,7 @@
       </w:pPr>
     </w:lvl>
   </w:abstractNum>
-  <w:abstractNum w:abstractNumId="27">
+  <w:abstractNum w:abstractNumId="29">
     <w:nsid w:val="77815EB4"/>
     <w:multiLevelType w:val="multilevel"/>
     <w:tmpl w:val="BA283E38"/>
@@ -7168,7 +9094,7 @@
       </w:rPr>
     </w:lvl>
   </w:abstractNum>
-  <w:abstractNum w:abstractNumId="28">
+  <w:abstractNum w:abstractNumId="30">
     <w:nsid w:val="7A4D1FAC"/>
     <w:multiLevelType w:val="hybridMultilevel"/>
     <w:tmpl w:val="D24A1BF2"/>
@@ -7258,91 +9184,97 @@
     </w:lvl>
   </w:abstractNum>
   <w:num w:numId="1">
+    <w:abstractNumId w:val="14"/>
+  </w:num>
+  <w:num w:numId="2">
+    <w:abstractNumId w:val="16"/>
+  </w:num>
+  <w:num w:numId="3">
+    <w:abstractNumId w:val="5"/>
+  </w:num>
+  <w:num w:numId="4">
+    <w:abstractNumId w:val="19"/>
+  </w:num>
+  <w:num w:numId="5">
+    <w:abstractNumId w:val="10"/>
+  </w:num>
+  <w:num w:numId="6">
+    <w:abstractNumId w:val="4"/>
+  </w:num>
+  <w:num w:numId="7">
+    <w:abstractNumId w:val="6"/>
+  </w:num>
+  <w:num w:numId="8">
+    <w:abstractNumId w:val="28"/>
+  </w:num>
+  <w:num w:numId="9">
+    <w:abstractNumId w:val="13"/>
+  </w:num>
+  <w:num w:numId="10">
+    <w:abstractNumId w:val="21"/>
+  </w:num>
+  <w:num w:numId="11">
+    <w:abstractNumId w:val="1"/>
+  </w:num>
+  <w:num w:numId="12">
+    <w:abstractNumId w:val="9"/>
+  </w:num>
+  <w:num w:numId="13">
+    <w:abstractNumId w:val="11"/>
+  </w:num>
+  <w:num w:numId="14">
+    <w:abstractNumId w:val="18"/>
+  </w:num>
+  <w:num w:numId="15">
+    <w:abstractNumId w:val="22"/>
+  </w:num>
+  <w:num w:numId="16">
+    <w:abstractNumId w:val="3"/>
+  </w:num>
+  <w:num w:numId="17">
+    <w:abstractNumId w:val="29"/>
+  </w:num>
+  <w:num w:numId="18">
+    <w:abstractNumId w:val="7"/>
+  </w:num>
+  <w:num w:numId="19">
     <w:abstractNumId w:val="12"/>
   </w:num>
-  <w:num w:numId="2">
-    <w:abstractNumId w:val="14"/>
+  <w:num w:numId="20">
+    <w:abstractNumId w:val="2"/>
   </w:num>
-  <w:num w:numId="3">
-    <w:abstractNumId w:val="4"/>
+  <w:num w:numId="21">
+    <w:abstractNumId w:val="30"/>
   </w:num>
-  <w:num w:numId="4">
+  <w:num w:numId="22">
     <w:abstractNumId w:val="17"/>
   </w:num>
-  <w:num w:numId="5">
+  <w:num w:numId="23">
+    <w:abstractNumId w:val="24"/>
+  </w:num>
+  <w:num w:numId="24">
+    <w:abstractNumId w:val="27"/>
+  </w:num>
+  <w:num w:numId="25">
+    <w:abstractNumId w:val="20"/>
+  </w:num>
+  <w:num w:numId="26">
+    <w:abstractNumId w:val="23"/>
+  </w:num>
+  <w:num w:numId="27">
+    <w:abstractNumId w:val="26"/>
+  </w:num>
+  <w:num w:numId="28">
+    <w:abstractNumId w:val="25"/>
+  </w:num>
+  <w:num w:numId="29">
+    <w:abstractNumId w:val="15"/>
+  </w:num>
+  <w:num w:numId="30">
     <w:abstractNumId w:val="8"/>
   </w:num>
-  <w:num w:numId="6">
-    <w:abstractNumId w:val="3"/>
-  </w:num>
-  <w:num w:numId="7">
-    <w:abstractNumId w:val="5"/>
-  </w:num>
-  <w:num w:numId="8">
-    <w:abstractNumId w:val="26"/>
-  </w:num>
-  <w:num w:numId="9">
-    <w:abstractNumId w:val="11"/>
-  </w:num>
-  <w:num w:numId="10">
-    <w:abstractNumId w:val="19"/>
-  </w:num>
-  <w:num w:numId="11">
+  <w:num w:numId="31">
     <w:abstractNumId w:val="0"/>
-  </w:num>
-  <w:num w:numId="12">
-    <w:abstractNumId w:val="7"/>
-  </w:num>
-  <w:num w:numId="13">
-    <w:abstractNumId w:val="9"/>
-  </w:num>
-  <w:num w:numId="14">
-    <w:abstractNumId w:val="16"/>
-  </w:num>
-  <w:num w:numId="15">
-    <w:abstractNumId w:val="20"/>
-  </w:num>
-  <w:num w:numId="16">
-    <w:abstractNumId w:val="2"/>
-  </w:num>
-  <w:num w:numId="17">
-    <w:abstractNumId w:val="27"/>
-  </w:num>
-  <w:num w:numId="18">
-    <w:abstractNumId w:val="6"/>
-  </w:num>
-  <w:num w:numId="19">
-    <w:abstractNumId w:val="10"/>
-  </w:num>
-  <w:num w:numId="20">
-    <w:abstractNumId w:val="1"/>
-  </w:num>
-  <w:num w:numId="21">
-    <w:abstractNumId w:val="28"/>
-  </w:num>
-  <w:num w:numId="22">
-    <w:abstractNumId w:val="15"/>
-  </w:num>
-  <w:num w:numId="23">
-    <w:abstractNumId w:val="22"/>
-  </w:num>
-  <w:num w:numId="24">
-    <w:abstractNumId w:val="25"/>
-  </w:num>
-  <w:num w:numId="25">
-    <w:abstractNumId w:val="18"/>
-  </w:num>
-  <w:num w:numId="26">
-    <w:abstractNumId w:val="21"/>
-  </w:num>
-  <w:num w:numId="27">
-    <w:abstractNumId w:val="24"/>
-  </w:num>
-  <w:num w:numId="28">
-    <w:abstractNumId w:val="23"/>
-  </w:num>
-  <w:num w:numId="29">
-    <w:abstractNumId w:val="13"/>
   </w:num>
 </w:numbering>
 </file>

</xml_diff>

<commit_message>
Updating PPT and WORD
Updating PPT and WORD
</commit_message>
<xml_diff>
--- a/NIHAAL/AS-GPS & EMBS_Word.docx
+++ b/NIHAAL/AS-GPS & EMBS_Word.docx
@@ -3711,6 +3711,192 @@
     <w:p>
       <w:pPr>
         <w:jc w:val="both"/>
+      </w:pPr>
+      <w:r>
+        <w:t>The vehicle tracking system is a total security and fleet management solution. It is the technology used to determine the location of a vehicle using different methods like GPS and other navigation system operating via satellite and ground based stations. Modern vehicle tracking system use GPS technology to monitor and locate our vehicle anywhere on earth, but sometimes different types of automatic vehicle location technology are also used. The vehicle tracking system is fitted inside the car that provides effective real time location and the data can even be stored and downloaded to a computer which can be used for analysis in future. This system is an essential device for tracking car any time the owner wants to monitor it and today it is extremely popular among people having expensive cars, used as theft prevention and recovery of the stolen car. The data collected can be viewed on electronic maps via internet and software.</w:t>
+      </w:r>
+      <w:r>
+        <w:t xml:space="preserve"> The device includes modern hardware and software components that help to track and locate automobiles both online and offline. A tracking system comprises of mainly three parts- vehicle unit, fixed based station and </w:t>
+      </w:r>
+      <w:r>
+        <w:t>Server (</w:t>
+      </w:r>
+      <w:r>
+        <w:t>Active System)</w:t>
+      </w:r>
+      <w:r>
+        <w:t xml:space="preserve"> with software system</w:t>
+      </w:r>
+      <w:r>
+        <w:t>.</w:t>
+      </w:r>
+      <w:r>
+        <w:t xml:space="preserve"> The vehicle unit incorporates the hardware part that is the</w:t>
+      </w:r>
+      <w:r>
+        <w:t xml:space="preserve"> </w:t>
+      </w:r>
+      <w:r>
+        <w:rPr>
+          <w:rFonts w:cstheme="minorHAnsi"/>
+        </w:rPr>
+        <w:t>DES MC300 Series (model</w:t>
+      </w:r>
+      <w:r>
+        <w:rPr>
+          <w:rFonts w:cstheme="minorHAnsi"/>
+        </w:rPr>
+        <w:t xml:space="preserve"> 328</w:t>
+      </w:r>
+      <w:r>
+        <w:rPr>
+          <w:rFonts w:cstheme="minorHAnsi"/>
+        </w:rPr>
+        <w:t>)</w:t>
+      </w:r>
+      <w:r>
+        <w:t xml:space="preserve">, GPS and GSM modem kept inside the vehicle that is to be tracked. The unit is mainly based on a modem that receives signals from the satellite with the help of GPS antenna. This modem then converts the data and sends the vehicle location information via </w:t>
+      </w:r>
+      <w:r>
+        <w:t>Internet</w:t>
+      </w:r>
+      <w:r>
+        <w:t xml:space="preserve"> </w:t>
+      </w:r>
+      <w:r>
+        <w:t>with</w:t>
+      </w:r>
+      <w:r>
+        <w:t xml:space="preserve"> mobile application ‘</w:t>
+      </w:r>
+      <w:r>
+        <w:t>DES navigation GPS</w:t>
+      </w:r>
+      <w:r>
+        <w:t>’</w:t>
+      </w:r>
+      <w:r>
+        <w:t xml:space="preserve"> which is synchronized with </w:t>
+      </w:r>
+      <w:r>
+        <w:t>the</w:t>
+      </w:r>
+      <w:r>
+        <w:t xml:space="preserve"> server</w:t>
+      </w:r>
+      <w:r>
+        <w:t xml:space="preserve"> (</w:t>
+      </w:r>
+      <w:r>
+        <w:rPr>
+          <w:rFonts w:cstheme="minorHAnsi"/>
+        </w:rPr>
+        <w:t>DES VPS</w:t>
+      </w:r>
+      <w:r>
+        <w:t xml:space="preserve"> Server</w:t>
+      </w:r>
+      <w:r>
+        <w:t>)</w:t>
+      </w:r>
+      <w:r>
+        <w:t xml:space="preserve"> which can </w:t>
+      </w:r>
+      <w:r>
+        <w:t>then be send to users mobile.</w:t>
+      </w:r>
+      <w:r>
+        <w:t xml:space="preserve"> Vehicle Security is a primary concern for all vehicle owners. Owners as well as researchers are always looking for new and upgraded vehicle security systems. For the modernization of technology it is now possible to track and closely monitor vehicle in real time as well as t</w:t>
+      </w:r>
+      <w:r>
+        <w:t>o check the history of vehicles</w:t>
+      </w:r>
+      <w:r>
+        <w:t xml:space="preserve"> movements.</w:t>
+      </w:r>
+      <w:r>
+        <w:t xml:space="preserve"> The tracking hardware is installed inside the vehicle in such a manner that it is not visible from outside the vehicle. Hence, it works as a secret unit which continuously sends the coordinates to the monitoring center.</w:t>
+      </w:r>
+    </w:p>
+    <w:p>
+      <w:pPr>
+        <w:jc w:val="both"/>
+        <w:rPr>
+          <w:b/>
+        </w:rPr>
+      </w:pPr>
+      <w:r>
+        <w:rPr>
+          <w:b/>
+        </w:rPr>
+        <w:t>History</w:t>
+      </w:r>
+      <w:r>
+        <w:rPr>
+          <w:b/>
+        </w:rPr>
+        <w:t>:</w:t>
+      </w:r>
+    </w:p>
+    <w:p>
+      <w:pPr>
+        <w:jc w:val="both"/>
+      </w:pPr>
+      <w:r>
+        <w:t>Global Positioning Systems (GPS) were designed by the United States Government and military, which the design was intended to be used as surveillance. The GPS was invented as a collaborat</w:t>
+      </w:r>
+      <w:r>
+        <w:t>ive effort by the United States</w:t>
+      </w:r>
+      <w:r>
+        <w:t xml:space="preserve"> Department of Defense and Dr. Ivan Getting as a mea</w:t>
+      </w:r>
+      <w:r>
+        <w:t xml:space="preserve">ns to create a satellite course </w:t>
+      </w:r>
+      <w:r>
+        <w:t xml:space="preserve">plotting system, primarily </w:t>
+      </w:r>
+      <w:r>
+        <w:t>used for navigation purposes</w:t>
+      </w:r>
+      <w:r>
+        <w:t>. At that time, the GPS project cost approximately $12 billion for the design and launch of 18 satellites, six in each of the orbital planes spaced 120 degrees apart, and their ground stations. GPS uses these satellites as reference points to determine and give the accurate geographical positions on map. The idea for a global positioning system was initially planned to be used by military and intelligence organizational during the Cold War, with the introduction of the project stemming from the Soviet-launched spacecraft Sputnik. Since its introduction in the 1960s, GPS has developed into a larger and more advanced satellite network constellation that orbits Earth at fixed points in space to send signals to anyone with a GPS receiver. The signals carry a time code and geographic data point that</w:t>
+      </w:r>
+      <w:r>
+        <w:t xml:space="preserve"> enables us to display a device</w:t>
+      </w:r>
+      <w:r>
+        <w:t>s exact pos</w:t>
+      </w:r>
+      <w:r>
+        <w:t>ition anywhere on the planet</w:t>
+      </w:r>
+      <w:r>
+        <w:t xml:space="preserve">. The design of GPS is partly similar to the design of ground-based radio navigation systems, such as LORAN and the Decca Navigator, developed in the early 1940s and were used during World War II. </w:t>
+      </w:r>
+      <w:r>
+        <w:lastRenderedPageBreak/>
+        <w:t>Additional inspiration for the GPS system came when the Soviet Union launched t</w:t>
+      </w:r>
+      <w:r>
+        <w:t>he first Sputnik in 1957</w:t>
+      </w:r>
+      <w:r>
+        <w:t>. A team of U.S. scientists led by Dr. Richard B. Kershner were monitoring Sputnik's radio transmissions. They discovered that, because of the Doppler Effect, the frequency of the signal being transmitted by Sputnik was higher as the satellite approached and lower as it moves away from them. They realized that since they knew their exact location on the globe, by measuring the Doppler distortion it was possible to pinpoint where the satellite was along its orbit.</w:t>
+      </w:r>
+    </w:p>
+    <w:p>
+      <w:pPr>
+        <w:jc w:val="both"/>
+        <w:rPr>
+          <w:b/>
+        </w:rPr>
+      </w:pPr>
+    </w:p>
+    <w:p>
+      <w:pPr>
+        <w:jc w:val="both"/>
         <w:rPr>
           <w:b/>
         </w:rPr>
@@ -3930,10 +4116,22 @@
         <w:t>otion using electromagnetic force to apply mechanical resistance</w:t>
       </w:r>
       <w:r>
-        <w:t xml:space="preserve"> form of frication. The original name was “Electro Mechanical Brakes”</w:t>
-      </w:r>
-      <w:r>
-        <w:t xml:space="preserve"> but over the years the name changed to “Electromagnetic Brakes”</w:t>
+        <w:t xml:space="preserve"> form of fr</w:t>
+      </w:r>
+      <w:r>
+        <w:t>ication. The original name was ‘</w:t>
+      </w:r>
+      <w:r>
+        <w:t>Electro Mechanical Br</w:t>
+      </w:r>
+      <w:r>
+        <w:t>akes’</w:t>
+      </w:r>
+      <w:r>
+        <w:t xml:space="preserve"> but over the years the name cha</w:t>
+      </w:r>
+      <w:r>
+        <w:t>nged to ‘Electromagnetic Brakes’</w:t>
       </w:r>
       <w:r>
         <w:t>, referring to their actuation method. Since</w:t>
@@ -4075,7 +4273,11 @@
         <w:t>frequently</w:t>
       </w:r>
       <w:r>
-        <w:t xml:space="preserve"> and therefore practically never reach high temperatures. The brake linings would last considerably longer before requiring maintenance </w:t>
+        <w:t xml:space="preserve"> and therefore practically never reach high temperatures. The brake linings would last considerably longer </w:t>
+      </w:r>
+      <w:r>
+        <w:lastRenderedPageBreak/>
+        <w:t xml:space="preserve">before requiring maintenance </w:t>
       </w:r>
       <w:r>
         <w:t>and the potentially brake fade</w:t>
@@ -4084,11 +4286,13 @@
         <w:t xml:space="preserve"> problem could be avoided.</w:t>
       </w:r>
       <w:r>
-        <w:t xml:space="preserve"> In research conducted by a truck manufacturer, it was proved that the electromagnetic brake assumed 80% of the duty which would otherwise have been demanded of the regular service brake. Furthermore the electromagnetic brake prevents the danger that can arise from the prolonged use of brake beyond their </w:t>
-      </w:r>
-      <w:r>
-        <w:lastRenderedPageBreak/>
-        <w:t xml:space="preserve">capability to dissipate heat. This is most likely to occur while a vehicle descending a long gradient at high speed. Ina study with a vehicle with 5 axles and weighting 40 tones powered by a powered by an engine of 310 b.h.p travelling down a gradient of 6% at a steady speed between 35 and 40 m.h.p, it can be calculated that the braking power necessary to maintain this speed ot the order of 450 hp. The brakes, therefore, would have to absorb 300 hp, meaning that each brake in the 5 axels must absorb 30 hp, that a friction brake can normally absorb with </w:t>
+        <w:t xml:space="preserve"> In research conducted by a truck manufacturer, it was proved that the electromagnetic brake assumed 80% of the duty which would otherwise have been demanded of the regular service brake. Furthermore the electromagnetic brake prevents the danger that can arise from the prolonged use of brake beyond their capability to dissipate heat. This is most likely to occur while a vehicle descending a long gradient at high speed. Ina study with a vehicle with 5 axles and weighting 40 tones powered by a powered by an engine of 310 b.h.p travelling down a gradient of 6% at a steady speed between 35 and 40 m.h.p, it can be calculated that the braking power necessary to maint</w:t>
+      </w:r>
+      <w:r>
+        <w:t>ain this speed to</w:t>
+      </w:r>
+      <w:r>
+        <w:t xml:space="preserve"> the order of 450 hp. The brakes, therefore, would have to absorb 300 hp, meaning that each brake in the 5 axels must absorb 30 hp, that a friction brake can normally absorb with </w:t>
       </w:r>
       <w:r>
         <w:t>self destruction</w:t>
@@ -4216,7 +4420,11 @@
         <w:t>day</w:t>
       </w:r>
       <w:r>
-        <w:t xml:space="preserve"> a very important in modern world. This system can be used in the monitoring our car, also in tracking the theft of the vehicle and in many more other applications. This system uses microcontroller</w:t>
+        <w:t xml:space="preserve"> a very important in modern world. This system can be used in the monitoring our car, also in tracking the theft of the vehicle and in many more other applications. </w:t>
+      </w:r>
+      <w:r>
+        <w:lastRenderedPageBreak/>
+        <w:t>This system uses microcontroller</w:t>
       </w:r>
       <w:r>
         <w:t xml:space="preserve"> </w:t>
@@ -4231,11 +4439,7 @@
         <w:t>, Global Positioning System (GPS) and Global System for Mobile Communication (GSM). Only one GPS device is used in this system and GSM enable a two way communication process. GSM modem is provide with a SIM card which uses the same and regular communication process as we are using in regular phone.</w:t>
       </w:r>
       <w:r>
-        <w:t xml:space="preserve"> This can also be done </w:t>
-      </w:r>
-      <w:r>
-        <w:lastRenderedPageBreak/>
-        <w:t xml:space="preserve">with WIFI Interface, If there is existing WIFI </w:t>
+        <w:t xml:space="preserve"> This can also be done with WIFI Interface, If there is existing WIFI </w:t>
       </w:r>
       <w:r>
         <w:t>available</w:t>
@@ -4620,6 +4824,7 @@
         <w:jc w:val="both"/>
       </w:pPr>
       <w:r>
+        <w:lastRenderedPageBreak/>
         <w:t xml:space="preserve">In AGPS system, a terrestrial RF network is used to improve the performance of GPS </w:t>
       </w:r>
       <w:r>
@@ -4659,11 +4864,7 @@
         <w:t xml:space="preserve"> With unassisted GPS, locating the satellites, receiving the data and confirming the exact position may take several minutes.</w:t>
       </w:r>
       <w:r>
-        <w:t xml:space="preserve"> The tracking method of AGPS uses 4 satellites (3 satellites </w:t>
-      </w:r>
-      <w:r>
-        <w:lastRenderedPageBreak/>
-        <w:t>determine latitude, longitude and elevation and the fourth provides element of time</w:t>
+        <w:t xml:space="preserve"> The tracking method of AGPS uses 4 satellites (3 satellites determine latitude, longitude and elevation and the fourth provides element of time</w:t>
       </w:r>
       <w:r>
         <w:t>)</w:t>
@@ -4849,7 +5050,6 @@
           <w:rFonts w:cstheme="minorHAnsi"/>
           <w:b/>
         </w:rPr>
-        <w:lastRenderedPageBreak/>
         <w:t>2. Literature Review of Electromagnetic Brake System</w:t>
       </w:r>
     </w:p>
@@ -5373,6 +5573,7 @@
           <w:rFonts w:cstheme="minorHAnsi"/>
           <w:b/>
         </w:rPr>
+        <w:lastRenderedPageBreak/>
         <w:t>Design and</w:t>
       </w:r>
       <w:r>
@@ -5490,14 +5691,7 @@
         <w:rPr>
           <w:rFonts w:cstheme="minorHAnsi"/>
         </w:rPr>
-        <w:t xml:space="preserve">magnetic brakes also called as Electro </w:t>
-      </w:r>
-      <w:r>
-        <w:rPr>
-          <w:rFonts w:cstheme="minorHAnsi"/>
-        </w:rPr>
-        <w:lastRenderedPageBreak/>
-        <w:t>Mechanical B</w:t>
+        <w:t>magnetic brakes also called as Electro Mechanical B</w:t>
       </w:r>
       <w:r>
         <w:rPr>
@@ -5899,6 +6093,7 @@
           <w:rFonts w:cstheme="minorHAnsi"/>
           <w:b/>
         </w:rPr>
+        <w:lastRenderedPageBreak/>
         <w:t>2.2.</w:t>
       </w:r>
       <w:r>
@@ -5980,7 +6175,6 @@
         <w:rPr>
           <w:rFonts w:cstheme="minorHAnsi"/>
         </w:rPr>
-        <w:lastRenderedPageBreak/>
         <w:t xml:space="preserve">They can also be used as </w:t>
       </w:r>
       <w:r>
@@ -6440,6 +6634,7 @@
           <w:rFonts w:cstheme="minorHAnsi"/>
           <w:b/>
         </w:rPr>
+        <w:lastRenderedPageBreak/>
         <w:t>1. Introduction</w:t>
       </w:r>
     </w:p>
@@ -6508,7 +6703,6 @@
           <w:rFonts w:cstheme="minorHAnsi"/>
           <w:b/>
         </w:rPr>
-        <w:lastRenderedPageBreak/>
         <w:t>2.2</w:t>
       </w:r>
       <w:r>

</xml_diff>

<commit_message>
New Update for Project Completion (Soft work completed)
</commit_message>
<xml_diff>
--- a/NIHAAL/AS-GPS & EMBS_Word.docx
+++ b/NIHAAL/AS-GPS & EMBS_Word.docx
@@ -254,19 +254,8 @@
           <w:szCs w:val="28"/>
           <w:lang w:val="en-US"/>
         </w:rPr>
-        <w:t>REG NO: 17607231</w:t>
-      </w:r>
-    </w:p>
-    <w:p>
-      <w:pPr>
-        <w:pStyle w:val="NormalWeb"/>
-        <w:spacing w:before="48" w:beforeAutospacing="0" w:after="0" w:afterAutospacing="0" w:line="216" w:lineRule="auto"/>
-        <w:jc w:val="center"/>
-        <w:rPr>
-          <w:sz w:val="28"/>
-          <w:szCs w:val="28"/>
-        </w:rPr>
-      </w:pPr>
+        <w:t>REG NO: 17604</w:t>
+      </w:r>
       <w:r>
         <w:rPr>
           <w:rFonts w:ascii="Arial" w:eastAsia="Arial" w:hAnsi="Arial" w:cs="Arial"/>
@@ -277,8 +266,19 @@
           <w:szCs w:val="28"/>
           <w:lang w:val="en-US"/>
         </w:rPr>
-        <w:t xml:space="preserve">2. T. RAKESH                                        </w:t>
-      </w:r>
+        <w:t>231</w:t>
+      </w:r>
+    </w:p>
+    <w:p>
+      <w:pPr>
+        <w:pStyle w:val="NormalWeb"/>
+        <w:spacing w:before="48" w:beforeAutospacing="0" w:after="0" w:afterAutospacing="0" w:line="216" w:lineRule="auto"/>
+        <w:jc w:val="center"/>
+        <w:rPr>
+          <w:sz w:val="28"/>
+          <w:szCs w:val="28"/>
+        </w:rPr>
+      </w:pPr>
       <w:r>
         <w:rPr>
           <w:rFonts w:ascii="Arial" w:eastAsia="Arial" w:hAnsi="Arial" w:cs="Arial"/>
@@ -289,19 +289,8 @@
           <w:szCs w:val="28"/>
           <w:lang w:val="en-US"/>
         </w:rPr>
-        <w:t>REG NO: 16604252</w:t>
-      </w:r>
-    </w:p>
-    <w:p>
-      <w:pPr>
-        <w:pStyle w:val="NormalWeb"/>
-        <w:spacing w:before="48" w:beforeAutospacing="0" w:after="0" w:afterAutospacing="0" w:line="216" w:lineRule="auto"/>
-        <w:jc w:val="center"/>
-        <w:rPr>
-          <w:sz w:val="28"/>
-          <w:szCs w:val="28"/>
-        </w:rPr>
-      </w:pPr>
+        <w:t xml:space="preserve">2. T. RAKESH                                        </w:t>
+      </w:r>
       <w:r>
         <w:rPr>
           <w:rFonts w:ascii="Arial" w:eastAsia="Arial" w:hAnsi="Arial" w:cs="Arial"/>
@@ -312,8 +301,19 @@
           <w:szCs w:val="28"/>
           <w:lang w:val="en-US"/>
         </w:rPr>
-        <w:t xml:space="preserve">3. S. SARATH                                        </w:t>
-      </w:r>
+        <w:t>REG NO: 16604252</w:t>
+      </w:r>
+    </w:p>
+    <w:p>
+      <w:pPr>
+        <w:pStyle w:val="NormalWeb"/>
+        <w:spacing w:before="48" w:beforeAutospacing="0" w:after="0" w:afterAutospacing="0" w:line="216" w:lineRule="auto"/>
+        <w:jc w:val="center"/>
+        <w:rPr>
+          <w:sz w:val="28"/>
+          <w:szCs w:val="28"/>
+        </w:rPr>
+      </w:pPr>
       <w:r>
         <w:rPr>
           <w:rFonts w:ascii="Arial" w:eastAsia="Arial" w:hAnsi="Arial" w:cs="Arial"/>
@@ -324,19 +324,8 @@
           <w:szCs w:val="28"/>
           <w:lang w:val="en-US"/>
         </w:rPr>
-        <w:t>REG NO: 17604233</w:t>
-      </w:r>
-    </w:p>
-    <w:p>
-      <w:pPr>
-        <w:pStyle w:val="NormalWeb"/>
-        <w:spacing w:before="48" w:beforeAutospacing="0" w:after="0" w:afterAutospacing="0" w:line="216" w:lineRule="auto"/>
-        <w:jc w:val="center"/>
-        <w:rPr>
-          <w:sz w:val="28"/>
-          <w:szCs w:val="28"/>
-        </w:rPr>
-      </w:pPr>
+        <w:t xml:space="preserve">3. S. SARATH                                        </w:t>
+      </w:r>
       <w:r>
         <w:rPr>
           <w:rFonts w:ascii="Arial" w:eastAsia="Arial" w:hAnsi="Arial" w:cs="Arial"/>
@@ -347,8 +336,19 @@
           <w:szCs w:val="28"/>
           <w:lang w:val="en-US"/>
         </w:rPr>
-        <w:t>4</w:t>
-      </w:r>
+        <w:t>REG NO: 17604233</w:t>
+      </w:r>
+    </w:p>
+    <w:p>
+      <w:pPr>
+        <w:pStyle w:val="NormalWeb"/>
+        <w:spacing w:before="48" w:beforeAutospacing="0" w:after="0" w:afterAutospacing="0" w:line="216" w:lineRule="auto"/>
+        <w:jc w:val="center"/>
+        <w:rPr>
+          <w:sz w:val="28"/>
+          <w:szCs w:val="28"/>
+        </w:rPr>
+      </w:pPr>
       <w:r>
         <w:rPr>
           <w:rFonts w:ascii="Arial" w:eastAsia="Arial" w:hAnsi="Arial" w:cs="Arial"/>
@@ -359,7 +359,7 @@
           <w:szCs w:val="28"/>
           <w:lang w:val="en-US"/>
         </w:rPr>
-        <w:t xml:space="preserve">. A. SYED DASTAGEER                      </w:t>
+        <w:t>4</w:t>
       </w:r>
       <w:r>
         <w:rPr>
@@ -371,6 +371,18 @@
           <w:szCs w:val="28"/>
           <w:lang w:val="en-US"/>
         </w:rPr>
+        <w:t xml:space="preserve">. A. SYED DASTAGEER                      </w:t>
+      </w:r>
+      <w:r>
+        <w:rPr>
+          <w:rFonts w:ascii="Arial" w:eastAsia="Arial" w:hAnsi="Arial" w:cs="Arial"/>
+          <w:b/>
+          <w:bCs/>
+          <w:kern w:val="24"/>
+          <w:sz w:val="28"/>
+          <w:szCs w:val="28"/>
+          <w:lang w:val="en-US"/>
+        </w:rPr>
         <w:t>REG NO: 17604248</w:t>
       </w:r>
     </w:p>
@@ -434,7 +446,6 @@
           <w:lang w:eastAsia="en-IN"/>
         </w:rPr>
       </w:pPr>
-      <w:proofErr w:type="gramStart"/>
       <w:r>
         <w:rPr>
           <w:rFonts w:ascii="Times New Roman" w:eastAsia="Times New Roman" w:hAnsi="Times New Roman" w:cs="Times New Roman"/>
@@ -443,18 +454,7 @@
           <w:szCs w:val="28"/>
           <w:lang w:eastAsia="en-IN"/>
         </w:rPr>
-        <w:t>in</w:t>
-      </w:r>
-      <w:proofErr w:type="gramEnd"/>
-      <w:r>
-        <w:rPr>
-          <w:rFonts w:ascii="Times New Roman" w:eastAsia="Times New Roman" w:hAnsi="Times New Roman" w:cs="Times New Roman"/>
-          <w:i/>
-          <w:sz w:val="28"/>
-          <w:szCs w:val="28"/>
-          <w:lang w:eastAsia="en-IN"/>
-        </w:rPr>
-        <w:t xml:space="preserve"> partial fulfillment for the award of the degree</w:t>
+        <w:t>in partial fulfillment for the award of the degree</w:t>
       </w:r>
     </w:p>
     <w:p>
@@ -894,9 +894,8 @@
           <w:sz w:val="28"/>
           <w:szCs w:val="28"/>
         </w:rPr>
-        <w:t>M. SYED NIHAAL AHMED (REG NO</w:t>
-      </w:r>
-      <w:proofErr w:type="gramStart"/>
+        <w:t>M.</w:t>
+      </w:r>
       <w:r>
         <w:rPr>
           <w:rFonts w:ascii="Times New Roman" w:hAnsi="Times New Roman" w:cs="Times New Roman"/>
@@ -904,7 +903,26 @@
           <w:sz w:val="28"/>
           <w:szCs w:val="28"/>
         </w:rPr>
-        <w:t>:17607231</w:t>
+        <w:t xml:space="preserve"> SYED NIHAAL AHMED (REG NO</w:t>
+      </w:r>
+      <w:proofErr w:type="gramStart"/>
+      <w:r>
+        <w:rPr>
+          <w:rFonts w:ascii="Times New Roman" w:hAnsi="Times New Roman" w:cs="Times New Roman"/>
+          <w:b/>
+          <w:sz w:val="28"/>
+          <w:szCs w:val="28"/>
+        </w:rPr>
+        <w:t>:17604</w:t>
+      </w:r>
+      <w:r>
+        <w:rPr>
+          <w:rFonts w:ascii="Times New Roman" w:hAnsi="Times New Roman" w:cs="Times New Roman"/>
+          <w:b/>
+          <w:sz w:val="28"/>
+          <w:szCs w:val="28"/>
+        </w:rPr>
+        <w:t>231</w:t>
       </w:r>
       <w:proofErr w:type="gramEnd"/>
       <w:r>
@@ -3783,6 +3801,15 @@
                 <w:szCs w:val="24"/>
               </w:rPr>
             </w:pPr>
+            <w:r>
+              <w:rPr>
+                <w:rFonts w:ascii="Times New Roman" w:hAnsi="Times New Roman" w:cs="Times New Roman"/>
+                <w:b/>
+                <w:sz w:val="24"/>
+                <w:szCs w:val="24"/>
+              </w:rPr>
+              <w:t>1</w:t>
+            </w:r>
           </w:p>
         </w:tc>
       </w:tr>
@@ -3852,6 +3879,15 @@
                 <w:szCs w:val="24"/>
               </w:rPr>
             </w:pPr>
+            <w:r>
+              <w:rPr>
+                <w:rFonts w:ascii="Times New Roman" w:hAnsi="Times New Roman" w:cs="Times New Roman"/>
+                <w:b/>
+                <w:sz w:val="24"/>
+                <w:szCs w:val="24"/>
+              </w:rPr>
+              <w:t>3</w:t>
+            </w:r>
           </w:p>
         </w:tc>
       </w:tr>
@@ -3977,6 +4013,15 @@
                 <w:szCs w:val="24"/>
               </w:rPr>
             </w:pPr>
+            <w:r>
+              <w:rPr>
+                <w:rFonts w:ascii="Times New Roman" w:hAnsi="Times New Roman" w:cs="Times New Roman"/>
+                <w:b/>
+                <w:sz w:val="24"/>
+                <w:szCs w:val="24"/>
+              </w:rPr>
+              <w:t>5</w:t>
+            </w:r>
           </w:p>
         </w:tc>
       </w:tr>
@@ -4062,6 +4107,15 @@
                 <w:szCs w:val="24"/>
               </w:rPr>
             </w:pPr>
+            <w:r>
+              <w:rPr>
+                <w:rFonts w:ascii="Times New Roman" w:hAnsi="Times New Roman" w:cs="Times New Roman"/>
+                <w:b/>
+                <w:sz w:val="24"/>
+                <w:szCs w:val="24"/>
+              </w:rPr>
+              <w:t>7</w:t>
+            </w:r>
           </w:p>
         </w:tc>
       </w:tr>
@@ -4147,6 +4201,15 @@
                 <w:szCs w:val="24"/>
               </w:rPr>
             </w:pPr>
+            <w:r>
+              <w:rPr>
+                <w:rFonts w:ascii="Times New Roman" w:hAnsi="Times New Roman" w:cs="Times New Roman"/>
+                <w:b/>
+                <w:sz w:val="24"/>
+                <w:szCs w:val="24"/>
+              </w:rPr>
+              <w:t>7</w:t>
+            </w:r>
           </w:p>
         </w:tc>
       </w:tr>
@@ -4216,6 +4279,15 @@
                 <w:szCs w:val="24"/>
               </w:rPr>
             </w:pPr>
+            <w:r>
+              <w:rPr>
+                <w:rFonts w:ascii="Times New Roman" w:hAnsi="Times New Roman" w:cs="Times New Roman"/>
+                <w:b/>
+                <w:sz w:val="24"/>
+                <w:szCs w:val="24"/>
+              </w:rPr>
+              <w:t>10</w:t>
+            </w:r>
           </w:p>
         </w:tc>
       </w:tr>
@@ -4301,6 +4373,15 @@
                 <w:szCs w:val="24"/>
               </w:rPr>
             </w:pPr>
+            <w:r>
+              <w:rPr>
+                <w:rFonts w:ascii="Times New Roman" w:hAnsi="Times New Roman" w:cs="Times New Roman"/>
+                <w:b/>
+                <w:sz w:val="24"/>
+                <w:szCs w:val="24"/>
+              </w:rPr>
+              <w:t>12</w:t>
+            </w:r>
           </w:p>
         </w:tc>
       </w:tr>
@@ -4386,6 +4467,15 @@
                 <w:szCs w:val="24"/>
               </w:rPr>
             </w:pPr>
+            <w:r>
+              <w:rPr>
+                <w:rFonts w:ascii="Times New Roman" w:hAnsi="Times New Roman" w:cs="Times New Roman"/>
+                <w:b/>
+                <w:sz w:val="24"/>
+                <w:szCs w:val="24"/>
+              </w:rPr>
+              <w:t>12</w:t>
+            </w:r>
           </w:p>
         </w:tc>
       </w:tr>
@@ -4471,6 +4561,15 @@
                 <w:szCs w:val="24"/>
               </w:rPr>
             </w:pPr>
+            <w:r>
+              <w:rPr>
+                <w:rFonts w:ascii="Times New Roman" w:hAnsi="Times New Roman" w:cs="Times New Roman"/>
+                <w:b/>
+                <w:sz w:val="24"/>
+                <w:szCs w:val="24"/>
+              </w:rPr>
+              <w:t>13</w:t>
+            </w:r>
           </w:p>
         </w:tc>
       </w:tr>
@@ -4540,6 +4639,15 @@
                 <w:szCs w:val="24"/>
               </w:rPr>
             </w:pPr>
+            <w:r>
+              <w:rPr>
+                <w:rFonts w:ascii="Times New Roman" w:hAnsi="Times New Roman" w:cs="Times New Roman"/>
+                <w:b/>
+                <w:sz w:val="24"/>
+                <w:szCs w:val="24"/>
+              </w:rPr>
+              <w:t>13</w:t>
+            </w:r>
           </w:p>
         </w:tc>
       </w:tr>
@@ -4665,6 +4773,15 @@
                 <w:szCs w:val="24"/>
               </w:rPr>
             </w:pPr>
+            <w:r>
+              <w:rPr>
+                <w:rFonts w:ascii="Times New Roman" w:hAnsi="Times New Roman" w:cs="Times New Roman"/>
+                <w:b/>
+                <w:sz w:val="24"/>
+                <w:szCs w:val="24"/>
+              </w:rPr>
+              <w:t>13</w:t>
+            </w:r>
           </w:p>
         </w:tc>
       </w:tr>
@@ -4734,6 +4851,15 @@
                 <w:szCs w:val="24"/>
               </w:rPr>
             </w:pPr>
+            <w:r>
+              <w:rPr>
+                <w:rFonts w:ascii="Times New Roman" w:hAnsi="Times New Roman" w:cs="Times New Roman"/>
+                <w:b/>
+                <w:sz w:val="24"/>
+                <w:szCs w:val="24"/>
+              </w:rPr>
+              <w:t>14</w:t>
+            </w:r>
           </w:p>
         </w:tc>
       </w:tr>
@@ -4811,6 +4937,15 @@
                 <w:szCs w:val="24"/>
               </w:rPr>
             </w:pPr>
+            <w:r>
+              <w:rPr>
+                <w:rFonts w:ascii="Times New Roman" w:hAnsi="Times New Roman" w:cs="Times New Roman"/>
+                <w:b/>
+                <w:sz w:val="24"/>
+                <w:szCs w:val="24"/>
+              </w:rPr>
+              <w:t>14</w:t>
+            </w:r>
           </w:p>
         </w:tc>
       </w:tr>
@@ -4888,6 +5023,15 @@
                 <w:szCs w:val="24"/>
               </w:rPr>
             </w:pPr>
+            <w:r>
+              <w:rPr>
+                <w:rFonts w:ascii="Times New Roman" w:hAnsi="Times New Roman" w:cs="Times New Roman"/>
+                <w:b/>
+                <w:sz w:val="24"/>
+                <w:szCs w:val="24"/>
+              </w:rPr>
+              <w:t>15</w:t>
+            </w:r>
           </w:p>
         </w:tc>
       </w:tr>
@@ -4957,6 +5101,15 @@
                 <w:szCs w:val="24"/>
               </w:rPr>
             </w:pPr>
+            <w:r>
+              <w:rPr>
+                <w:rFonts w:ascii="Times New Roman" w:hAnsi="Times New Roman" w:cs="Times New Roman"/>
+                <w:b/>
+                <w:sz w:val="24"/>
+                <w:szCs w:val="24"/>
+              </w:rPr>
+              <w:t>15</w:t>
+            </w:r>
           </w:p>
         </w:tc>
       </w:tr>
@@ -5026,6 +5179,15 @@
                 <w:szCs w:val="24"/>
               </w:rPr>
             </w:pPr>
+            <w:r>
+              <w:rPr>
+                <w:rFonts w:ascii="Times New Roman" w:hAnsi="Times New Roman" w:cs="Times New Roman"/>
+                <w:b/>
+                <w:sz w:val="24"/>
+                <w:szCs w:val="24"/>
+              </w:rPr>
+              <w:t>16</w:t>
+            </w:r>
           </w:p>
         </w:tc>
       </w:tr>
@@ -5095,6 +5257,15 @@
                 <w:szCs w:val="24"/>
               </w:rPr>
             </w:pPr>
+            <w:r>
+              <w:rPr>
+                <w:rFonts w:ascii="Times New Roman" w:hAnsi="Times New Roman" w:cs="Times New Roman"/>
+                <w:b/>
+                <w:sz w:val="24"/>
+                <w:szCs w:val="24"/>
+              </w:rPr>
+              <w:t>16</w:t>
+            </w:r>
           </w:p>
         </w:tc>
       </w:tr>
@@ -5164,6 +5335,15 @@
                 <w:szCs w:val="24"/>
               </w:rPr>
             </w:pPr>
+            <w:r>
+              <w:rPr>
+                <w:rFonts w:ascii="Times New Roman" w:hAnsi="Times New Roman" w:cs="Times New Roman"/>
+                <w:b/>
+                <w:sz w:val="24"/>
+                <w:szCs w:val="24"/>
+              </w:rPr>
+              <w:t>16</w:t>
+            </w:r>
           </w:p>
         </w:tc>
       </w:tr>
@@ -5233,6 +5413,15 @@
                 <w:szCs w:val="24"/>
               </w:rPr>
             </w:pPr>
+            <w:r>
+              <w:rPr>
+                <w:rFonts w:ascii="Times New Roman" w:hAnsi="Times New Roman" w:cs="Times New Roman"/>
+                <w:b/>
+                <w:sz w:val="24"/>
+                <w:szCs w:val="24"/>
+              </w:rPr>
+              <w:t>17</w:t>
+            </w:r>
           </w:p>
         </w:tc>
       </w:tr>
@@ -5302,6 +5491,15 @@
                 <w:szCs w:val="24"/>
               </w:rPr>
             </w:pPr>
+            <w:r>
+              <w:rPr>
+                <w:rFonts w:ascii="Times New Roman" w:hAnsi="Times New Roman" w:cs="Times New Roman"/>
+                <w:b/>
+                <w:sz w:val="24"/>
+                <w:szCs w:val="24"/>
+              </w:rPr>
+              <w:t>19</w:t>
+            </w:r>
           </w:p>
         </w:tc>
       </w:tr>
@@ -5426,6 +5624,15 @@
                 <w:szCs w:val="24"/>
               </w:rPr>
             </w:pPr>
+            <w:r>
+              <w:rPr>
+                <w:rFonts w:ascii="Times New Roman" w:hAnsi="Times New Roman" w:cs="Times New Roman"/>
+                <w:b/>
+                <w:sz w:val="24"/>
+                <w:szCs w:val="24"/>
+              </w:rPr>
+              <w:t>19</w:t>
+            </w:r>
           </w:p>
         </w:tc>
       </w:tr>
@@ -5495,6 +5702,15 @@
                 <w:szCs w:val="24"/>
               </w:rPr>
             </w:pPr>
+            <w:r>
+              <w:rPr>
+                <w:rFonts w:ascii="Times New Roman" w:hAnsi="Times New Roman" w:cs="Times New Roman"/>
+                <w:b/>
+                <w:sz w:val="24"/>
+                <w:szCs w:val="24"/>
+              </w:rPr>
+              <w:t>20</w:t>
+            </w:r>
           </w:p>
         </w:tc>
       </w:tr>
@@ -5564,6 +5780,15 @@
                 <w:szCs w:val="24"/>
               </w:rPr>
             </w:pPr>
+            <w:r>
+              <w:rPr>
+                <w:rFonts w:ascii="Times New Roman" w:hAnsi="Times New Roman" w:cs="Times New Roman"/>
+                <w:b/>
+                <w:sz w:val="24"/>
+                <w:szCs w:val="24"/>
+              </w:rPr>
+              <w:t>20</w:t>
+            </w:r>
           </w:p>
         </w:tc>
       </w:tr>
@@ -5633,6 +5858,15 @@
                 <w:szCs w:val="24"/>
               </w:rPr>
             </w:pPr>
+            <w:r>
+              <w:rPr>
+                <w:rFonts w:ascii="Times New Roman" w:hAnsi="Times New Roman" w:cs="Times New Roman"/>
+                <w:b/>
+                <w:sz w:val="24"/>
+                <w:szCs w:val="24"/>
+              </w:rPr>
+              <w:t>20</w:t>
+            </w:r>
           </w:p>
         </w:tc>
       </w:tr>
@@ -5685,6 +5919,14 @@
               </w:rPr>
               <w:t>Database</w:t>
             </w:r>
+            <w:r>
+              <w:rPr>
+                <w:rFonts w:ascii="Times New Roman" w:hAnsi="Times New Roman" w:cs="Times New Roman"/>
+                <w:sz w:val="24"/>
+                <w:szCs w:val="24"/>
+              </w:rPr>
+              <w:t xml:space="preserve"> [DB]</w:t>
+            </w:r>
           </w:p>
         </w:tc>
         <w:tc>
@@ -5702,6 +5944,15 @@
                 <w:szCs w:val="24"/>
               </w:rPr>
             </w:pPr>
+            <w:r>
+              <w:rPr>
+                <w:rFonts w:ascii="Times New Roman" w:hAnsi="Times New Roman" w:cs="Times New Roman"/>
+                <w:b/>
+                <w:sz w:val="24"/>
+                <w:szCs w:val="24"/>
+              </w:rPr>
+              <w:t>21</w:t>
+            </w:r>
           </w:p>
         </w:tc>
       </w:tr>
@@ -5771,6 +6022,15 @@
                 <w:szCs w:val="24"/>
               </w:rPr>
             </w:pPr>
+            <w:r>
+              <w:rPr>
+                <w:rFonts w:ascii="Times New Roman" w:hAnsi="Times New Roman" w:cs="Times New Roman"/>
+                <w:b/>
+                <w:sz w:val="24"/>
+                <w:szCs w:val="24"/>
+              </w:rPr>
+              <w:t>21</w:t>
+            </w:r>
           </w:p>
         </w:tc>
       </w:tr>
@@ -5840,6 +6100,15 @@
                 <w:szCs w:val="24"/>
               </w:rPr>
             </w:pPr>
+            <w:r>
+              <w:rPr>
+                <w:rFonts w:ascii="Times New Roman" w:hAnsi="Times New Roman" w:cs="Times New Roman"/>
+                <w:b/>
+                <w:sz w:val="24"/>
+                <w:szCs w:val="24"/>
+              </w:rPr>
+              <w:t>22</w:t>
+            </w:r>
           </w:p>
         </w:tc>
       </w:tr>
@@ -5919,6 +6188,15 @@
                 <w:szCs w:val="24"/>
               </w:rPr>
             </w:pPr>
+            <w:r>
+              <w:rPr>
+                <w:rFonts w:ascii="Times New Roman" w:hAnsi="Times New Roman" w:cs="Times New Roman"/>
+                <w:b/>
+                <w:sz w:val="24"/>
+                <w:szCs w:val="24"/>
+              </w:rPr>
+              <w:t>22</w:t>
+            </w:r>
           </w:p>
         </w:tc>
       </w:tr>
@@ -6062,6 +6340,15 @@
                 <w:szCs w:val="24"/>
               </w:rPr>
             </w:pPr>
+            <w:r>
+              <w:rPr>
+                <w:rFonts w:ascii="Times New Roman" w:hAnsi="Times New Roman" w:cs="Times New Roman"/>
+                <w:b/>
+                <w:sz w:val="24"/>
+                <w:szCs w:val="24"/>
+              </w:rPr>
+              <w:t>23</w:t>
+            </w:r>
           </w:p>
         </w:tc>
       </w:tr>
@@ -6125,13 +6412,23 @@
           </w:tcPr>
           <w:p>
             <w:pPr>
+              <w:jc w:val="center"/>
               <w:rPr>
                 <w:rFonts w:ascii="Times New Roman" w:hAnsi="Times New Roman" w:cs="Times New Roman"/>
                 <w:b/>
-                <w:sz w:val="32"/>
-                <w:szCs w:val="32"/>
+                <w:sz w:val="24"/>
+                <w:szCs w:val="24"/>
               </w:rPr>
             </w:pPr>
+            <w:r>
+              <w:rPr>
+                <w:rFonts w:ascii="Times New Roman" w:hAnsi="Times New Roman" w:cs="Times New Roman"/>
+                <w:b/>
+                <w:sz w:val="24"/>
+                <w:szCs w:val="24"/>
+              </w:rPr>
+              <w:t>24</w:t>
+            </w:r>
           </w:p>
         </w:tc>
       </w:tr>
@@ -6531,10 +6828,20 @@
               <w:jc w:val="center"/>
               <w:rPr>
                 <w:rFonts w:ascii="Times New Roman" w:hAnsi="Times New Roman" w:cs="Times New Roman"/>
+                <w:b/>
                 <w:sz w:val="24"/>
                 <w:szCs w:val="24"/>
               </w:rPr>
             </w:pPr>
+            <w:r>
+              <w:rPr>
+                <w:rFonts w:ascii="Times New Roman" w:hAnsi="Times New Roman" w:cs="Times New Roman"/>
+                <w:b/>
+                <w:sz w:val="24"/>
+                <w:szCs w:val="24"/>
+              </w:rPr>
+              <w:t>3</w:t>
+            </w:r>
           </w:p>
         </w:tc>
       </w:tr>
@@ -6600,10 +6907,20 @@
               <w:jc w:val="center"/>
               <w:rPr>
                 <w:rFonts w:ascii="Times New Roman" w:hAnsi="Times New Roman" w:cs="Times New Roman"/>
+                <w:b/>
                 <w:sz w:val="24"/>
                 <w:szCs w:val="24"/>
               </w:rPr>
             </w:pPr>
+            <w:r>
+              <w:rPr>
+                <w:rFonts w:ascii="Times New Roman" w:hAnsi="Times New Roman" w:cs="Times New Roman"/>
+                <w:b/>
+                <w:sz w:val="24"/>
+                <w:szCs w:val="24"/>
+              </w:rPr>
+              <w:t>5</w:t>
+            </w:r>
           </w:p>
         </w:tc>
       </w:tr>
@@ -6677,10 +6994,20 @@
               <w:jc w:val="center"/>
               <w:rPr>
                 <w:rFonts w:ascii="Times New Roman" w:hAnsi="Times New Roman" w:cs="Times New Roman"/>
+                <w:b/>
                 <w:sz w:val="24"/>
                 <w:szCs w:val="24"/>
               </w:rPr>
             </w:pPr>
+            <w:r>
+              <w:rPr>
+                <w:rFonts w:ascii="Times New Roman" w:hAnsi="Times New Roman" w:cs="Times New Roman"/>
+                <w:b/>
+                <w:sz w:val="24"/>
+                <w:szCs w:val="24"/>
+              </w:rPr>
+              <w:t>6</w:t>
+            </w:r>
           </w:p>
         </w:tc>
       </w:tr>
@@ -6764,10 +7091,20 @@
               <w:jc w:val="center"/>
               <w:rPr>
                 <w:rFonts w:ascii="Times New Roman" w:hAnsi="Times New Roman" w:cs="Times New Roman"/>
+                <w:b/>
                 <w:sz w:val="24"/>
                 <w:szCs w:val="24"/>
               </w:rPr>
             </w:pPr>
+            <w:r>
+              <w:rPr>
+                <w:rFonts w:ascii="Times New Roman" w:hAnsi="Times New Roman" w:cs="Times New Roman"/>
+                <w:b/>
+                <w:sz w:val="24"/>
+                <w:szCs w:val="24"/>
+              </w:rPr>
+              <w:t>8</w:t>
+            </w:r>
           </w:p>
         </w:tc>
       </w:tr>
@@ -6841,10 +7178,20 @@
               <w:jc w:val="center"/>
               <w:rPr>
                 <w:rFonts w:ascii="Times New Roman" w:hAnsi="Times New Roman" w:cs="Times New Roman"/>
+                <w:b/>
                 <w:sz w:val="24"/>
                 <w:szCs w:val="24"/>
               </w:rPr>
             </w:pPr>
+            <w:r>
+              <w:rPr>
+                <w:rFonts w:ascii="Times New Roman" w:hAnsi="Times New Roman" w:cs="Times New Roman"/>
+                <w:b/>
+                <w:sz w:val="24"/>
+                <w:szCs w:val="24"/>
+              </w:rPr>
+              <w:t>9</w:t>
+            </w:r>
           </w:p>
         </w:tc>
       </w:tr>
@@ -6866,6 +7213,14 @@
                 <w:szCs w:val="24"/>
               </w:rPr>
             </w:pPr>
+            <w:r>
+              <w:rPr>
+                <w:rFonts w:ascii="Times New Roman" w:hAnsi="Times New Roman" w:cs="Times New Roman"/>
+                <w:sz w:val="24"/>
+                <w:szCs w:val="24"/>
+              </w:rPr>
+              <w:t>3.2.1</w:t>
+            </w:r>
           </w:p>
         </w:tc>
         <w:tc>
@@ -6882,6 +7237,14 @@
                 <w:szCs w:val="24"/>
               </w:rPr>
             </w:pPr>
+            <w:r>
+              <w:rPr>
+                <w:rFonts w:ascii="Times New Roman" w:hAnsi="Times New Roman" w:cs="Times New Roman"/>
+                <w:sz w:val="24"/>
+                <w:szCs w:val="24"/>
+              </w:rPr>
+              <w:t>DES MC300 Series (model 328)</w:t>
+            </w:r>
           </w:p>
         </w:tc>
         <w:tc>
@@ -6894,10 +7257,20 @@
               <w:jc w:val="center"/>
               <w:rPr>
                 <w:rFonts w:ascii="Times New Roman" w:hAnsi="Times New Roman" w:cs="Times New Roman"/>
+                <w:b/>
                 <w:sz w:val="24"/>
                 <w:szCs w:val="24"/>
               </w:rPr>
             </w:pPr>
+            <w:r>
+              <w:rPr>
+                <w:rFonts w:ascii="Times New Roman" w:hAnsi="Times New Roman" w:cs="Times New Roman"/>
+                <w:b/>
+                <w:sz w:val="24"/>
+                <w:szCs w:val="24"/>
+              </w:rPr>
+              <w:t>14</w:t>
+            </w:r>
           </w:p>
         </w:tc>
       </w:tr>
@@ -6925,7 +7298,41 @@
                 <w:sz w:val="24"/>
                 <w:szCs w:val="24"/>
               </w:rPr>
-              <w:t>3.2.1</w:t>
+              <w:t>3.2.</w:t>
+            </w:r>
+            <w:r>
+              <w:rPr>
+                <w:rFonts w:ascii="Times New Roman" w:hAnsi="Times New Roman" w:cs="Times New Roman"/>
+                <w:sz w:val="24"/>
+                <w:szCs w:val="24"/>
+              </w:rPr>
+              <w:t>7</w:t>
+            </w:r>
+            <w:r>
+              <w:rPr>
+                <w:rFonts w:ascii="Times New Roman" w:hAnsi="Times New Roman" w:cs="Times New Roman"/>
+                <w:sz w:val="24"/>
+                <w:szCs w:val="24"/>
+              </w:rPr>
+              <w:t xml:space="preserve"> (</w:t>
+            </w:r>
+            <w:proofErr w:type="spellStart"/>
+            <w:r>
+              <w:rPr>
+                <w:rFonts w:ascii="Times New Roman" w:hAnsi="Times New Roman" w:cs="Times New Roman"/>
+                <w:sz w:val="24"/>
+                <w:szCs w:val="24"/>
+              </w:rPr>
+              <w:t>i</w:t>
+            </w:r>
+            <w:proofErr w:type="spellEnd"/>
+            <w:r>
+              <w:rPr>
+                <w:rFonts w:ascii="Times New Roman" w:hAnsi="Times New Roman" w:cs="Times New Roman"/>
+                <w:sz w:val="24"/>
+                <w:szCs w:val="24"/>
+              </w:rPr>
+              <w:t>)</w:t>
             </w:r>
           </w:p>
         </w:tc>
@@ -6939,8 +7346,9 @@
               <w:jc w:val="center"/>
               <w:rPr>
                 <w:rFonts w:ascii="Times New Roman" w:hAnsi="Times New Roman" w:cs="Times New Roman"/>
-                <w:sz w:val="24"/>
-                <w:szCs w:val="24"/>
+                <w:b/>
+                <w:sz w:val="26"/>
+                <w:szCs w:val="26"/>
               </w:rPr>
             </w:pPr>
             <w:r>
@@ -6949,7 +7357,7 @@
                 <w:sz w:val="24"/>
                 <w:szCs w:val="24"/>
               </w:rPr>
-              <w:t>DES MC300 Series (model 328)</w:t>
+              <w:t>Frame front view</w:t>
             </w:r>
           </w:p>
         </w:tc>
@@ -6963,10 +7371,20 @@
               <w:jc w:val="center"/>
               <w:rPr>
                 <w:rFonts w:ascii="Times New Roman" w:hAnsi="Times New Roman" w:cs="Times New Roman"/>
+                <w:b/>
                 <w:sz w:val="24"/>
                 <w:szCs w:val="24"/>
               </w:rPr>
             </w:pPr>
+            <w:r>
+              <w:rPr>
+                <w:rFonts w:ascii="Times New Roman" w:hAnsi="Times New Roman" w:cs="Times New Roman"/>
+                <w:b/>
+                <w:sz w:val="24"/>
+                <w:szCs w:val="24"/>
+              </w:rPr>
+              <w:t>18</w:t>
+            </w:r>
           </w:p>
         </w:tc>
       </w:tr>
@@ -6994,7 +7412,7 @@
                 <w:sz w:val="24"/>
                 <w:szCs w:val="24"/>
               </w:rPr>
-              <w:t>4.2.</w:t>
+              <w:t>3.2.7 (</w:t>
             </w:r>
             <w:r>
               <w:rPr>
@@ -7002,7 +7420,15 @@
                 <w:sz w:val="24"/>
                 <w:szCs w:val="24"/>
               </w:rPr>
-              <w:t>2</w:t>
+              <w:t>i</w:t>
+            </w:r>
+            <w:r>
+              <w:rPr>
+                <w:rFonts w:ascii="Times New Roman" w:hAnsi="Times New Roman" w:cs="Times New Roman"/>
+                <w:sz w:val="24"/>
+                <w:szCs w:val="24"/>
+              </w:rPr>
+              <w:t>i)</w:t>
             </w:r>
           </w:p>
         </w:tc>
@@ -7026,7 +7452,7 @@
                 <w:sz w:val="24"/>
                 <w:szCs w:val="24"/>
               </w:rPr>
-              <w:t>DES Global Map II</w:t>
+              <w:t>Frame rear view</w:t>
             </w:r>
           </w:p>
         </w:tc>
@@ -7040,10 +7466,20 @@
               <w:jc w:val="center"/>
               <w:rPr>
                 <w:rFonts w:ascii="Times New Roman" w:hAnsi="Times New Roman" w:cs="Times New Roman"/>
+                <w:b/>
                 <w:sz w:val="24"/>
                 <w:szCs w:val="24"/>
               </w:rPr>
             </w:pPr>
+            <w:r>
+              <w:rPr>
+                <w:rFonts w:ascii="Times New Roman" w:hAnsi="Times New Roman" w:cs="Times New Roman"/>
+                <w:b/>
+                <w:sz w:val="24"/>
+                <w:szCs w:val="24"/>
+              </w:rPr>
+              <w:t>18</w:t>
+            </w:r>
           </w:p>
         </w:tc>
       </w:tr>
@@ -7071,6 +7507,188 @@
                 <w:sz w:val="24"/>
                 <w:szCs w:val="24"/>
               </w:rPr>
+              <w:t>3.2.7 (ii</w:t>
+            </w:r>
+            <w:r>
+              <w:rPr>
+                <w:rFonts w:ascii="Times New Roman" w:hAnsi="Times New Roman" w:cs="Times New Roman"/>
+                <w:sz w:val="24"/>
+                <w:szCs w:val="24"/>
+              </w:rPr>
+              <w:t>i</w:t>
+            </w:r>
+            <w:r>
+              <w:rPr>
+                <w:rFonts w:ascii="Times New Roman" w:hAnsi="Times New Roman" w:cs="Times New Roman"/>
+                <w:sz w:val="24"/>
+                <w:szCs w:val="24"/>
+              </w:rPr>
+              <w:t>)</w:t>
+            </w:r>
+          </w:p>
+        </w:tc>
+        <w:tc>
+          <w:tcPr>
+            <w:tcW w:w="6660" w:type="dxa"/>
+            <w:vAlign w:val="center"/>
+          </w:tcPr>
+          <w:p>
+            <w:pPr>
+              <w:jc w:val="center"/>
+              <w:rPr>
+                <w:rFonts w:ascii="Times New Roman" w:hAnsi="Times New Roman" w:cs="Times New Roman"/>
+                <w:sz w:val="24"/>
+                <w:szCs w:val="24"/>
+              </w:rPr>
+            </w:pPr>
+            <w:r>
+              <w:rPr>
+                <w:rFonts w:ascii="Times New Roman" w:hAnsi="Times New Roman" w:cs="Times New Roman"/>
+                <w:sz w:val="24"/>
+                <w:szCs w:val="24"/>
+              </w:rPr>
+              <w:t>Frame top</w:t>
+            </w:r>
+            <w:r>
+              <w:rPr>
+                <w:rFonts w:ascii="Times New Roman" w:hAnsi="Times New Roman" w:cs="Times New Roman"/>
+                <w:sz w:val="24"/>
+                <w:szCs w:val="24"/>
+              </w:rPr>
+              <w:t xml:space="preserve"> view</w:t>
+            </w:r>
+          </w:p>
+        </w:tc>
+        <w:tc>
+          <w:tcPr>
+            <w:tcW w:w="1458" w:type="dxa"/>
+            <w:vAlign w:val="center"/>
+          </w:tcPr>
+          <w:p>
+            <w:pPr>
+              <w:jc w:val="center"/>
+              <w:rPr>
+                <w:rFonts w:ascii="Times New Roman" w:hAnsi="Times New Roman" w:cs="Times New Roman"/>
+                <w:b/>
+                <w:sz w:val="24"/>
+                <w:szCs w:val="24"/>
+              </w:rPr>
+            </w:pPr>
+            <w:r>
+              <w:rPr>
+                <w:rFonts w:ascii="Times New Roman" w:hAnsi="Times New Roman" w:cs="Times New Roman"/>
+                <w:b/>
+                <w:sz w:val="24"/>
+                <w:szCs w:val="24"/>
+              </w:rPr>
+              <w:t>18</w:t>
+            </w:r>
+          </w:p>
+        </w:tc>
+      </w:tr>
+      <w:tr>
+        <w:trPr>
+          <w:trHeight w:val="720"/>
+        </w:trPr>
+        <w:tc>
+          <w:tcPr>
+            <w:tcW w:w="1458" w:type="dxa"/>
+            <w:vAlign w:val="center"/>
+          </w:tcPr>
+          <w:p>
+            <w:pPr>
+              <w:jc w:val="center"/>
+              <w:rPr>
+                <w:rFonts w:ascii="Times New Roman" w:hAnsi="Times New Roman" w:cs="Times New Roman"/>
+                <w:sz w:val="24"/>
+                <w:szCs w:val="24"/>
+              </w:rPr>
+            </w:pPr>
+            <w:r>
+              <w:rPr>
+                <w:rFonts w:ascii="Times New Roman" w:hAnsi="Times New Roman" w:cs="Times New Roman"/>
+                <w:sz w:val="24"/>
+                <w:szCs w:val="24"/>
+              </w:rPr>
+              <w:t>4.2.2</w:t>
+            </w:r>
+          </w:p>
+        </w:tc>
+        <w:tc>
+          <w:tcPr>
+            <w:tcW w:w="6660" w:type="dxa"/>
+            <w:vAlign w:val="center"/>
+          </w:tcPr>
+          <w:p>
+            <w:pPr>
+              <w:jc w:val="center"/>
+              <w:rPr>
+                <w:rFonts w:ascii="Times New Roman" w:hAnsi="Times New Roman" w:cs="Times New Roman"/>
+                <w:sz w:val="24"/>
+                <w:szCs w:val="24"/>
+              </w:rPr>
+            </w:pPr>
+            <w:r>
+              <w:rPr>
+                <w:rFonts w:ascii="Times New Roman" w:hAnsi="Times New Roman" w:cs="Times New Roman"/>
+                <w:sz w:val="24"/>
+                <w:szCs w:val="24"/>
+              </w:rPr>
+              <w:t>DES Global Map II</w:t>
+            </w:r>
+          </w:p>
+        </w:tc>
+        <w:tc>
+          <w:tcPr>
+            <w:tcW w:w="1458" w:type="dxa"/>
+            <w:vAlign w:val="center"/>
+          </w:tcPr>
+          <w:p>
+            <w:pPr>
+              <w:jc w:val="center"/>
+              <w:rPr>
+                <w:rFonts w:ascii="Times New Roman" w:hAnsi="Times New Roman" w:cs="Times New Roman"/>
+                <w:b/>
+                <w:sz w:val="24"/>
+                <w:szCs w:val="24"/>
+              </w:rPr>
+            </w:pPr>
+            <w:r>
+              <w:rPr>
+                <w:rFonts w:ascii="Times New Roman" w:hAnsi="Times New Roman" w:cs="Times New Roman"/>
+                <w:b/>
+                <w:sz w:val="24"/>
+                <w:szCs w:val="24"/>
+              </w:rPr>
+              <w:t>21</w:t>
+            </w:r>
+          </w:p>
+        </w:tc>
+      </w:tr>
+      <w:tr>
+        <w:trPr>
+          <w:trHeight w:val="720"/>
+        </w:trPr>
+        <w:tc>
+          <w:tcPr>
+            <w:tcW w:w="1458" w:type="dxa"/>
+            <w:vAlign w:val="center"/>
+          </w:tcPr>
+          <w:p>
+            <w:pPr>
+              <w:jc w:val="center"/>
+              <w:rPr>
+                <w:rFonts w:ascii="Times New Roman" w:hAnsi="Times New Roman" w:cs="Times New Roman"/>
+                <w:sz w:val="24"/>
+                <w:szCs w:val="24"/>
+              </w:rPr>
+            </w:pPr>
+            <w:r>
+              <w:rPr>
+                <w:rFonts w:ascii="Times New Roman" w:hAnsi="Times New Roman" w:cs="Times New Roman"/>
+                <w:sz w:val="24"/>
+                <w:szCs w:val="24"/>
+              </w:rPr>
               <w:t>4.2.4</w:t>
             </w:r>
           </w:p>
@@ -7109,10 +7727,20 @@
               <w:jc w:val="center"/>
               <w:rPr>
                 <w:rFonts w:ascii="Times New Roman" w:hAnsi="Times New Roman" w:cs="Times New Roman"/>
+                <w:b/>
                 <w:sz w:val="24"/>
                 <w:szCs w:val="24"/>
               </w:rPr>
             </w:pPr>
+            <w:r>
+              <w:rPr>
+                <w:rFonts w:ascii="Times New Roman" w:hAnsi="Times New Roman" w:cs="Times New Roman"/>
+                <w:b/>
+                <w:sz w:val="24"/>
+                <w:szCs w:val="24"/>
+              </w:rPr>
+              <w:t>22</w:t>
+            </w:r>
           </w:p>
         </w:tc>
       </w:tr>
@@ -7146,24 +7774,6 @@
         </w:rPr>
         <w:tab/>
       </w:r>
-    </w:p>
-    <w:p>
-      <w:pPr>
-        <w:jc w:val="both"/>
-        <w:rPr>
-          <w:rFonts w:ascii="Times New Roman" w:hAnsi="Times New Roman" w:cs="Times New Roman"/>
-          <w:b/>
-        </w:rPr>
-      </w:pPr>
-    </w:p>
-    <w:p>
-      <w:pPr>
-        <w:jc w:val="both"/>
-        <w:rPr>
-          <w:rFonts w:ascii="Times New Roman" w:hAnsi="Times New Roman" w:cs="Times New Roman"/>
-          <w:b/>
-        </w:rPr>
-      </w:pPr>
     </w:p>
     <w:p>
       <w:pPr>
@@ -8919,7 +9529,7 @@
             <v:path o:extrusionok="f" gradientshapeok="t" o:connecttype="rect"/>
             <o:lock v:ext="edit" aspectratio="t"/>
           </v:shapetype>
-          <v:shape id="_x0000_i1025" type="#_x0000_t75" style="width:272.45pt;height:148.6pt">
+          <v:shape id="_x0000_i1025" type="#_x0000_t75" style="width:272.35pt;height:149pt">
             <v:imagedata r:id="rId16" o:title="gps-tracking-main"/>
           </v:shape>
         </w:pict>
@@ -10009,7 +10619,7 @@
           <w:b/>
         </w:rPr>
         <w:pict>
-          <v:shape id="_x0000_i1026" type="#_x0000_t75" style="width:272.45pt;height:148.6pt">
+          <v:shape id="_x0000_i1026" type="#_x0000_t75" style="width:272.35pt;height:149pt">
             <v:imagedata r:id="rId17" o:title="EMB"/>
           </v:shape>
         </w:pict>
@@ -10448,7 +11058,7 @@
           <w:szCs w:val="24"/>
         </w:rPr>
         <w:pict>
-          <v:shape id="_x0000_i1027" type="#_x0000_t75" style="width:272.45pt;height:148.6pt">
+          <v:shape id="_x0000_i1027" type="#_x0000_t75" style="width:272.35pt;height:149pt">
             <v:imagedata r:id="rId18" o:title="GPS_1"/>
           </v:shape>
         </w:pict>
@@ -11298,7 +11908,7 @@
           <w:szCs w:val="24"/>
         </w:rPr>
         <w:pict>
-          <v:shape id="_x0000_i1028" type="#_x0000_t75" style="width:225.2pt;height:149.75pt">
+          <v:shape id="_x0000_i1028" type="#_x0000_t75" style="width:224.75pt;height:150.25pt">
             <v:imagedata r:id="rId19" o:title="AGPS"/>
           </v:shape>
         </w:pict>
@@ -11562,7 +12172,7 @@
           <w:rFonts w:ascii="Times New Roman" w:hAnsi="Times New Roman" w:cs="Times New Roman"/>
         </w:rPr>
         <w:pict>
-          <v:shape id="_x0000_i1029" type="#_x0000_t75" style="width:308.15pt;height:155.5pt">
+          <v:shape id="_x0000_i1029" type="#_x0000_t75" style="width:308.65pt;height:155.25pt">
             <v:imagedata r:id="rId20" o:title="AVL"/>
           </v:shape>
         </w:pict>
@@ -12431,7 +13041,7 @@
           <w:b/>
         </w:rPr>
         <w:pict>
-          <v:shape id="_x0000_i1030" type="#_x0000_t75" style="width:241.9pt;height:127.85pt">
+          <v:shape id="_x0000_i1030" type="#_x0000_t75" style="width:241.65pt;height:127.7pt">
             <v:imagedata r:id="rId21" o:title="Eddy_currents_en_2"/>
           </v:shape>
         </w:pict>
@@ -12756,8 +13366,20 @@
         <w:jc w:val="both"/>
         <w:rPr>
           <w:rFonts w:ascii="Times New Roman" w:hAnsi="Times New Roman" w:cs="Times New Roman"/>
-        </w:rPr>
-      </w:pPr>
+          <w:b/>
+          <w:sz w:val="26"/>
+          <w:szCs w:val="26"/>
+        </w:rPr>
+      </w:pPr>
+      <w:r>
+        <w:rPr>
+          <w:rFonts w:ascii="Times New Roman" w:hAnsi="Times New Roman" w:cs="Times New Roman"/>
+          <w:b/>
+          <w:sz w:val="26"/>
+          <w:szCs w:val="26"/>
+        </w:rPr>
+        <w:t>Material Selection:</w:t>
+      </w:r>
     </w:p>
     <w:p>
       <w:pPr>
@@ -12765,19 +13387,57 @@
         <w:jc w:val="both"/>
         <w:rPr>
           <w:rFonts w:ascii="Times New Roman" w:hAnsi="Times New Roman" w:cs="Times New Roman"/>
-          <w:b/>
-          <w:sz w:val="26"/>
-          <w:szCs w:val="26"/>
-        </w:rPr>
-      </w:pPr>
-      <w:r>
-        <w:rPr>
-          <w:rFonts w:ascii="Times New Roman" w:hAnsi="Times New Roman" w:cs="Times New Roman"/>
-          <w:b/>
-          <w:sz w:val="26"/>
-          <w:szCs w:val="26"/>
-        </w:rPr>
-        <w:t>Material Selection:</w:t>
+          <w:sz w:val="24"/>
+          <w:szCs w:val="24"/>
+        </w:rPr>
+      </w:pPr>
+      <w:r>
+        <w:rPr>
+          <w:rFonts w:ascii="Times New Roman" w:hAnsi="Times New Roman" w:cs="Times New Roman"/>
+          <w:sz w:val="24"/>
+          <w:szCs w:val="24"/>
+        </w:rPr>
+        <w:t>Material Selection process is depending on application of where the brake is used.</w:t>
+      </w:r>
+      <w:r>
+        <w:rPr>
+          <w:rFonts w:ascii="Times New Roman" w:hAnsi="Times New Roman" w:cs="Times New Roman"/>
+          <w:sz w:val="24"/>
+          <w:szCs w:val="24"/>
+        </w:rPr>
+        <w:t xml:space="preserve"> Generally plate is </w:t>
+      </w:r>
+      <w:r>
+        <w:rPr>
+          <w:rFonts w:ascii="Times New Roman" w:hAnsi="Times New Roman" w:cs="Times New Roman"/>
+          <w:sz w:val="24"/>
+          <w:szCs w:val="24"/>
+        </w:rPr>
+        <w:t>mostly</w:t>
+      </w:r>
+      <w:r>
+        <w:rPr>
+          <w:rFonts w:ascii="Times New Roman" w:hAnsi="Times New Roman" w:cs="Times New Roman"/>
+          <w:sz w:val="24"/>
+          <w:szCs w:val="24"/>
+        </w:rPr>
+        <w:t xml:space="preserve"> used in aluminum because it is very efficient to produce eddy current in plate</w:t>
+      </w:r>
+      <w:r>
+        <w:rPr>
+          <w:rFonts w:ascii="Times New Roman" w:hAnsi="Times New Roman" w:cs="Times New Roman"/>
+          <w:sz w:val="24"/>
+          <w:szCs w:val="24"/>
+        </w:rPr>
+        <w:t xml:space="preserve">. Preferred to use most effective copper plate but </w:t>
+      </w:r>
+      <w:r>
+        <w:rPr>
+          <w:rFonts w:ascii="Times New Roman" w:hAnsi="Times New Roman" w:cs="Times New Roman"/>
+          <w:sz w:val="24"/>
+          <w:szCs w:val="24"/>
+        </w:rPr>
+        <w:t>it is not cost efficient.</w:t>
       </w:r>
     </w:p>
     <w:p>
@@ -12786,76 +13446,6 @@
         <w:jc w:val="both"/>
         <w:rPr>
           <w:rFonts w:ascii="Times New Roman" w:hAnsi="Times New Roman" w:cs="Times New Roman"/>
-          <w:sz w:val="24"/>
-          <w:szCs w:val="24"/>
-        </w:rPr>
-      </w:pPr>
-      <w:r>
-        <w:rPr>
-          <w:rFonts w:ascii="Times New Roman" w:hAnsi="Times New Roman" w:cs="Times New Roman"/>
-          <w:sz w:val="24"/>
-          <w:szCs w:val="24"/>
-        </w:rPr>
-        <w:lastRenderedPageBreak/>
-        <w:t>Material Selection process is depending on application of where the brake is used.</w:t>
-      </w:r>
-      <w:r>
-        <w:rPr>
-          <w:rFonts w:ascii="Times New Roman" w:hAnsi="Times New Roman" w:cs="Times New Roman"/>
-          <w:sz w:val="24"/>
-          <w:szCs w:val="24"/>
-        </w:rPr>
-        <w:t xml:space="preserve"> Generally plate is </w:t>
-      </w:r>
-      <w:r>
-        <w:rPr>
-          <w:rFonts w:ascii="Times New Roman" w:hAnsi="Times New Roman" w:cs="Times New Roman"/>
-          <w:sz w:val="24"/>
-          <w:szCs w:val="24"/>
-        </w:rPr>
-        <w:t>mostly</w:t>
-      </w:r>
-      <w:r>
-        <w:rPr>
-          <w:rFonts w:ascii="Times New Roman" w:hAnsi="Times New Roman" w:cs="Times New Roman"/>
-          <w:sz w:val="24"/>
-          <w:szCs w:val="24"/>
-        </w:rPr>
-        <w:t xml:space="preserve"> used in aluminum because it is very efficient to produce eddy current in plate</w:t>
-      </w:r>
-      <w:r>
-        <w:rPr>
-          <w:rFonts w:ascii="Times New Roman" w:hAnsi="Times New Roman" w:cs="Times New Roman"/>
-          <w:sz w:val="24"/>
-          <w:szCs w:val="24"/>
-        </w:rPr>
-        <w:t xml:space="preserve">. Preferred to use most effective copper plate but </w:t>
-      </w:r>
-      <w:r>
-        <w:rPr>
-          <w:rFonts w:ascii="Times New Roman" w:hAnsi="Times New Roman" w:cs="Times New Roman"/>
-          <w:sz w:val="24"/>
-          <w:szCs w:val="24"/>
-        </w:rPr>
-        <w:t>it is not cost efficient.</w:t>
-      </w:r>
-    </w:p>
-    <w:p>
-      <w:pPr>
-        <w:spacing w:line="360" w:lineRule="auto"/>
-        <w:jc w:val="both"/>
-        <w:rPr>
-          <w:rFonts w:ascii="Times New Roman" w:hAnsi="Times New Roman" w:cs="Times New Roman"/>
-          <w:b/>
-        </w:rPr>
-      </w:pPr>
-    </w:p>
-    <w:p>
-      <w:pPr>
-        <w:spacing w:line="360" w:lineRule="auto"/>
-        <w:jc w:val="both"/>
-        <w:rPr>
-          <w:rFonts w:ascii="Times New Roman" w:hAnsi="Times New Roman" w:cs="Times New Roman"/>
           <w:b/>
           <w:sz w:val="28"/>
           <w:szCs w:val="28"/>
@@ -12868,6 +13458,7 @@
           <w:sz w:val="28"/>
           <w:szCs w:val="28"/>
         </w:rPr>
+        <w:lastRenderedPageBreak/>
         <w:t>2.</w:t>
       </w:r>
       <w:r>
@@ -13390,7 +13981,6 @@
           <w:sz w:val="24"/>
           <w:szCs w:val="24"/>
         </w:rPr>
-        <w:lastRenderedPageBreak/>
         <w:t xml:space="preserve">Electromagnetic brakes satisfy all the energy </w:t>
       </w:r>
       <w:r>
@@ -13527,6 +14117,7 @@
           <w:sz w:val="24"/>
           <w:szCs w:val="24"/>
         </w:rPr>
+        <w:lastRenderedPageBreak/>
         <w:t>These brake component cost is less so these brakes are cheap.</w:t>
       </w:r>
     </w:p>
@@ -14017,7 +14608,6 @@
           <w:sz w:val="32"/>
           <w:szCs w:val="32"/>
         </w:rPr>
-        <w:lastRenderedPageBreak/>
         <w:t>Chapter 3: Hardware Components</w:t>
       </w:r>
     </w:p>
@@ -14173,7 +14763,16 @@
           <w:sz w:val="24"/>
           <w:szCs w:val="24"/>
         </w:rPr>
-        <w:t xml:space="preserve"> components that has effective operation and usage.</w:t>
+        <w:t xml:space="preserve"> components that has </w:t>
+      </w:r>
+      <w:r>
+        <w:rPr>
+          <w:rFonts w:ascii="Times New Roman" w:hAnsi="Times New Roman" w:cs="Times New Roman"/>
+          <w:sz w:val="24"/>
+          <w:szCs w:val="24"/>
+        </w:rPr>
+        <w:lastRenderedPageBreak/>
+        <w:t>effective operation and usage.</w:t>
       </w:r>
       <w:r>
         <w:rPr>
@@ -14587,6 +15186,17 @@
     <w:p>
       <w:pPr>
         <w:spacing w:line="360" w:lineRule="auto"/>
+        <w:jc w:val="both"/>
+        <w:rPr>
+          <w:rFonts w:ascii="Times New Roman" w:hAnsi="Times New Roman" w:cs="Times New Roman"/>
+          <w:sz w:val="24"/>
+          <w:szCs w:val="24"/>
+        </w:rPr>
+      </w:pPr>
+    </w:p>
+    <w:p>
+      <w:pPr>
+        <w:spacing w:line="360" w:lineRule="auto"/>
         <w:jc w:val="center"/>
         <w:rPr>
           <w:rFonts w:ascii="Times New Roman" w:hAnsi="Times New Roman" w:cs="Times New Roman"/>
@@ -14597,7 +15207,7 @@
           <w:rFonts w:ascii="Times New Roman" w:hAnsi="Times New Roman" w:cs="Times New Roman"/>
         </w:rPr>
         <w:pict>
-          <v:shape id="_x0000_i1031" type="#_x0000_t75" style="width:272.45pt;height:148.6pt">
+          <v:shape id="_x0000_i1031" type="#_x0000_t75" style="width:272.35pt;height:149pt">
             <v:imagedata r:id="rId22" o:title="PCB _ REV 1 _DES MC 300"/>
           </v:shape>
         </w:pict>
@@ -14620,7 +15230,6 @@
           <w:sz w:val="26"/>
           <w:szCs w:val="26"/>
         </w:rPr>
-        <w:lastRenderedPageBreak/>
         <w:t>Fig 3.2.1</w:t>
       </w:r>
       <w:r>
@@ -14653,6 +15262,24 @@
     <w:p>
       <w:pPr>
         <w:spacing w:line="360" w:lineRule="auto"/>
+        <w:jc w:val="center"/>
+        <w:rPr>
+          <w:rFonts w:ascii="Times New Roman" w:hAnsi="Times New Roman" w:cs="Times New Roman"/>
+        </w:rPr>
+      </w:pPr>
+    </w:p>
+    <w:p>
+      <w:pPr>
+        <w:spacing w:line="360" w:lineRule="auto"/>
+        <w:jc w:val="center"/>
+        <w:rPr>
+          <w:rFonts w:ascii="Times New Roman" w:hAnsi="Times New Roman" w:cs="Times New Roman"/>
+        </w:rPr>
+      </w:pPr>
+    </w:p>
+    <w:p>
+      <w:pPr>
+        <w:spacing w:line="360" w:lineRule="auto"/>
         <w:jc w:val="both"/>
         <w:rPr>
           <w:rFonts w:ascii="Times New Roman" w:hAnsi="Times New Roman" w:cs="Times New Roman"/>
@@ -14661,7 +15288,6 @@
           <w:szCs w:val="28"/>
         </w:rPr>
       </w:pPr>
-      <w:proofErr w:type="gramStart"/>
       <w:r>
         <w:rPr>
           <w:rFonts w:ascii="Times New Roman" w:hAnsi="Times New Roman" w:cs="Times New Roman"/>
@@ -14707,7 +15333,6 @@
         </w:rPr>
         <w:t>SIM 908 Module</w:t>
       </w:r>
-      <w:proofErr w:type="gramEnd"/>
     </w:p>
     <w:p>
       <w:pPr>
@@ -14887,8 +15512,16 @@
           <w:sz w:val="24"/>
           <w:szCs w:val="24"/>
         </w:rPr>
+        <w:t xml:space="preserve">GSM communications are dependent on antennas. The antenna is what allows communications signals to be sent and received. The antenna that we have used in our project provides operation </w:t>
+      </w:r>
+      <w:r>
+        <w:rPr>
+          <w:rFonts w:ascii="Times New Roman" w:hAnsi="Times New Roman" w:cs="Times New Roman"/>
+          <w:sz w:val="24"/>
+          <w:szCs w:val="24"/>
+        </w:rPr>
         <w:lastRenderedPageBreak/>
-        <w:t>GSM communications are dependent on antennas. The antenna is what allows communications signals to be sent and received. The antenna that we have used in our project provides operation at both GSM Quad Band Frequencies with +2dBi gain</w:t>
+        <w:t>at both GSM Quad Band Frequencies with +2dBi gain</w:t>
       </w:r>
       <w:r>
         <w:rPr>
@@ -15753,8 +16386,16 @@
           <w:sz w:val="24"/>
           <w:szCs w:val="24"/>
         </w:rPr>
+        <w:t xml:space="preserve">The electromagnet is the key component of this project. I used the only one available to me, which was a Parker Skinner Valve solenoid 24v DC. Just about any reasonably sized </w:t>
+      </w:r>
+      <w:r>
+        <w:rPr>
+          <w:rFonts w:ascii="Times New Roman" w:hAnsi="Times New Roman" w:cs="Times New Roman"/>
+          <w:sz w:val="24"/>
+          <w:szCs w:val="24"/>
+        </w:rPr>
         <w:lastRenderedPageBreak/>
-        <w:t>The electromagnet is the key component of this project. I used the only one available to me, which was a Parker Skinner Valve solenoid 24v DC. Just about any reasonably sized electromagnet should suffice for collecting data, but if you are interested in implementing this system on a bicycle you will, as we shall see, need a much larger electromagnet. In order for the electromagnet to function properly, there needs to be a ferromagnetic disc upon which the electromagnet can induce a</w:t>
+        <w:t>electromagnet should suffice for collecting data, but if you are interested in implementing this system on a bicycle you will, as we shall see, need a much larger electromagnet. In order for the electromagnet to function properly, there needs to be a ferromagnetic disc upon which the electromagnet can induce a</w:t>
       </w:r>
       <w:r>
         <w:rPr>
@@ -15852,6 +16493,15 @@
         <w:jc w:val="both"/>
         <w:rPr>
           <w:rFonts w:ascii="Times New Roman" w:hAnsi="Times New Roman" w:cs="Times New Roman"/>
+        </w:rPr>
+      </w:pPr>
+    </w:p>
+    <w:p>
+      <w:pPr>
+        <w:spacing w:line="360" w:lineRule="auto"/>
+        <w:jc w:val="both"/>
+        <w:rPr>
+          <w:rFonts w:ascii="Times New Roman" w:hAnsi="Times New Roman" w:cs="Times New Roman"/>
           <w:b/>
           <w:sz w:val="28"/>
           <w:szCs w:val="28"/>
@@ -16052,6 +16702,261 @@
         <w:lastRenderedPageBreak/>
         <w:t>and drum brakes. Additionally, almost all vehicles come with emergency brakes and anti-lock brakes.</w:t>
       </w:r>
+      <w:r>
+        <w:rPr>
+          <w:rFonts w:ascii="Times New Roman" w:hAnsi="Times New Roman" w:cs="Times New Roman"/>
+          <w:sz w:val="24"/>
+          <w:szCs w:val="24"/>
+        </w:rPr>
+        <w:t xml:space="preserve"> </w:t>
+      </w:r>
+      <w:r>
+        <w:rPr>
+          <w:rFonts w:ascii="Times New Roman" w:hAnsi="Times New Roman" w:cs="Times New Roman"/>
+          <w:sz w:val="24"/>
+          <w:szCs w:val="24"/>
+        </w:rPr>
+        <w:t>Thus this model is created in high resolution With CATIA - (16 K res).</w:t>
+      </w:r>
+    </w:p>
+    <w:p>
+      <w:pPr>
+        <w:spacing w:line="360" w:lineRule="auto"/>
+        <w:jc w:val="center"/>
+        <w:rPr>
+          <w:rFonts w:ascii="Times New Roman" w:hAnsi="Times New Roman" w:cs="Times New Roman"/>
+        </w:rPr>
+      </w:pPr>
+      <w:r>
+        <w:rPr>
+          <w:rFonts w:ascii="Times New Roman" w:hAnsi="Times New Roman" w:cs="Times New Roman"/>
+        </w:rPr>
+        <w:pict>
+          <v:shape id="_x0000_i1032" type="#_x0000_t75" style="width:272.35pt;height:147.75pt">
+            <v:imagedata r:id="rId31" o:title="EMBS-Front view_1"/>
+          </v:shape>
+        </w:pict>
+      </w:r>
+    </w:p>
+    <w:p>
+      <w:pPr>
+        <w:spacing w:line="360" w:lineRule="auto"/>
+        <w:jc w:val="center"/>
+        <w:rPr>
+          <w:rFonts w:ascii="Times New Roman" w:hAnsi="Times New Roman" w:cs="Times New Roman"/>
+          <w:b/>
+          <w:sz w:val="26"/>
+          <w:szCs w:val="26"/>
+        </w:rPr>
+      </w:pPr>
+      <w:r>
+        <w:rPr>
+          <w:rFonts w:ascii="Times New Roman" w:hAnsi="Times New Roman" w:cs="Times New Roman"/>
+          <w:sz w:val="26"/>
+          <w:szCs w:val="26"/>
+        </w:rPr>
+        <w:t>Fig 3.2.7</w:t>
+      </w:r>
+      <w:r>
+        <w:rPr>
+          <w:rFonts w:ascii="Times New Roman" w:hAnsi="Times New Roman" w:cs="Times New Roman"/>
+          <w:sz w:val="26"/>
+          <w:szCs w:val="26"/>
+        </w:rPr>
+        <w:t xml:space="preserve"> (</w:t>
+      </w:r>
+      <w:proofErr w:type="spellStart"/>
+      <w:r>
+        <w:rPr>
+          <w:rFonts w:ascii="Times New Roman" w:hAnsi="Times New Roman" w:cs="Times New Roman"/>
+          <w:sz w:val="26"/>
+          <w:szCs w:val="26"/>
+        </w:rPr>
+        <w:t>i</w:t>
+      </w:r>
+      <w:proofErr w:type="spellEnd"/>
+      <w:r>
+        <w:rPr>
+          <w:rFonts w:ascii="Times New Roman" w:hAnsi="Times New Roman" w:cs="Times New Roman"/>
+          <w:sz w:val="26"/>
+          <w:szCs w:val="26"/>
+        </w:rPr>
+        <w:t>)</w:t>
+      </w:r>
+      <w:r>
+        <w:rPr>
+          <w:rFonts w:ascii="Times New Roman" w:hAnsi="Times New Roman" w:cs="Times New Roman"/>
+          <w:sz w:val="26"/>
+          <w:szCs w:val="26"/>
+        </w:rPr>
+        <w:t xml:space="preserve"> </w:t>
+      </w:r>
+      <w:r>
+        <w:rPr>
+          <w:rFonts w:ascii="Times New Roman" w:hAnsi="Times New Roman" w:cs="Times New Roman"/>
+          <w:b/>
+          <w:sz w:val="26"/>
+          <w:szCs w:val="26"/>
+        </w:rPr>
+        <w:t>Frame</w:t>
+      </w:r>
+      <w:r>
+        <w:rPr>
+          <w:rFonts w:ascii="Times New Roman" w:hAnsi="Times New Roman" w:cs="Times New Roman"/>
+          <w:b/>
+          <w:sz w:val="26"/>
+          <w:szCs w:val="26"/>
+        </w:rPr>
+        <w:t xml:space="preserve"> front view</w:t>
+      </w:r>
+    </w:p>
+    <w:p>
+      <w:pPr>
+        <w:spacing w:line="360" w:lineRule="auto"/>
+        <w:jc w:val="center"/>
+        <w:rPr>
+          <w:rFonts w:ascii="Times New Roman" w:hAnsi="Times New Roman" w:cs="Times New Roman"/>
+        </w:rPr>
+      </w:pPr>
+      <w:r>
+        <w:rPr>
+          <w:rFonts w:ascii="Times New Roman" w:hAnsi="Times New Roman" w:cs="Times New Roman"/>
+        </w:rPr>
+        <w:pict>
+          <v:shape id="_x0000_i1033" type="#_x0000_t75" style="width:272.35pt;height:147.75pt">
+            <v:imagedata r:id="rId32" o:title="EMBS-Back view_2"/>
+          </v:shape>
+        </w:pict>
+      </w:r>
+    </w:p>
+    <w:p>
+      <w:pPr>
+        <w:tabs>
+          <w:tab w:val="center" w:pos="4680"/>
+          <w:tab w:val="left" w:pos="6762"/>
+        </w:tabs>
+        <w:spacing w:line="360" w:lineRule="auto"/>
+        <w:rPr>
+          <w:rFonts w:ascii="Times New Roman" w:hAnsi="Times New Roman" w:cs="Times New Roman"/>
+          <w:b/>
+          <w:sz w:val="26"/>
+          <w:szCs w:val="26"/>
+        </w:rPr>
+      </w:pPr>
+      <w:r>
+        <w:rPr>
+          <w:rFonts w:ascii="Times New Roman" w:hAnsi="Times New Roman" w:cs="Times New Roman"/>
+          <w:sz w:val="26"/>
+          <w:szCs w:val="26"/>
+        </w:rPr>
+        <w:tab/>
+        <w:t>Fig 3.2.7 (i</w:t>
+      </w:r>
+      <w:r>
+        <w:rPr>
+          <w:rFonts w:ascii="Times New Roman" w:hAnsi="Times New Roman" w:cs="Times New Roman"/>
+          <w:sz w:val="26"/>
+          <w:szCs w:val="26"/>
+        </w:rPr>
+        <w:t>i</w:t>
+      </w:r>
+      <w:r>
+        <w:rPr>
+          <w:rFonts w:ascii="Times New Roman" w:hAnsi="Times New Roman" w:cs="Times New Roman"/>
+          <w:sz w:val="26"/>
+          <w:szCs w:val="26"/>
+        </w:rPr>
+        <w:t>)</w:t>
+      </w:r>
+      <w:r>
+        <w:rPr>
+          <w:rFonts w:ascii="Times New Roman" w:hAnsi="Times New Roman" w:cs="Times New Roman"/>
+          <w:sz w:val="26"/>
+          <w:szCs w:val="26"/>
+        </w:rPr>
+        <w:t xml:space="preserve"> </w:t>
+      </w:r>
+      <w:r>
+        <w:rPr>
+          <w:rFonts w:ascii="Times New Roman" w:hAnsi="Times New Roman" w:cs="Times New Roman"/>
+          <w:b/>
+          <w:sz w:val="26"/>
+          <w:szCs w:val="26"/>
+        </w:rPr>
+        <w:t>Frame rear view</w:t>
+      </w:r>
+    </w:p>
+    <w:p>
+      <w:pPr>
+        <w:spacing w:line="360" w:lineRule="auto"/>
+        <w:jc w:val="center"/>
+        <w:rPr>
+          <w:rFonts w:ascii="Times New Roman" w:hAnsi="Times New Roman" w:cs="Times New Roman"/>
+        </w:rPr>
+      </w:pPr>
+      <w:r>
+        <w:rPr>
+          <w:rFonts w:ascii="Times New Roman" w:hAnsi="Times New Roman" w:cs="Times New Roman"/>
+        </w:rPr>
+        <w:pict>
+          <v:shape id="_x0000_i1034" type="#_x0000_t75" style="width:272.35pt;height:147.75pt">
+            <v:imagedata r:id="rId33" o:title="EMBS-Top View_3"/>
+          </v:shape>
+        </w:pict>
+      </w:r>
+    </w:p>
+    <w:p>
+      <w:pPr>
+        <w:spacing w:line="360" w:lineRule="auto"/>
+        <w:jc w:val="center"/>
+        <w:rPr>
+          <w:rFonts w:ascii="Times New Roman" w:hAnsi="Times New Roman" w:cs="Times New Roman"/>
+          <w:b/>
+          <w:sz w:val="26"/>
+          <w:szCs w:val="26"/>
+        </w:rPr>
+      </w:pPr>
+      <w:r>
+        <w:rPr>
+          <w:rFonts w:ascii="Times New Roman" w:hAnsi="Times New Roman" w:cs="Times New Roman"/>
+          <w:sz w:val="26"/>
+          <w:szCs w:val="26"/>
+        </w:rPr>
+        <w:t>Fig 3.2.7 (i</w:t>
+      </w:r>
+      <w:r>
+        <w:rPr>
+          <w:rFonts w:ascii="Times New Roman" w:hAnsi="Times New Roman" w:cs="Times New Roman"/>
+          <w:sz w:val="26"/>
+          <w:szCs w:val="26"/>
+        </w:rPr>
+        <w:t>ii</w:t>
+      </w:r>
+      <w:r>
+        <w:rPr>
+          <w:rFonts w:ascii="Times New Roman" w:hAnsi="Times New Roman" w:cs="Times New Roman"/>
+          <w:sz w:val="26"/>
+          <w:szCs w:val="26"/>
+        </w:rPr>
+        <w:t>)</w:t>
+      </w:r>
+      <w:r>
+        <w:rPr>
+          <w:rFonts w:ascii="Times New Roman" w:hAnsi="Times New Roman" w:cs="Times New Roman"/>
+          <w:sz w:val="26"/>
+          <w:szCs w:val="26"/>
+        </w:rPr>
+        <w:t xml:space="preserve"> </w:t>
+      </w:r>
+      <w:r>
+        <w:rPr>
+          <w:rFonts w:ascii="Times New Roman" w:hAnsi="Times New Roman" w:cs="Times New Roman"/>
+          <w:b/>
+          <w:sz w:val="26"/>
+          <w:szCs w:val="26"/>
+        </w:rPr>
+        <w:t>Frame top view</w:t>
+      </w:r>
     </w:p>
     <w:p>
       <w:pPr>
@@ -16059,8 +16964,57 @@
         <w:jc w:val="both"/>
         <w:rPr>
           <w:rFonts w:ascii="Times New Roman" w:hAnsi="Times New Roman" w:cs="Times New Roman"/>
-        </w:rPr>
-      </w:pPr>
+          <w:b/>
+          <w:sz w:val="28"/>
+          <w:szCs w:val="28"/>
+        </w:rPr>
+      </w:pPr>
+      <w:r>
+        <w:rPr>
+          <w:rFonts w:ascii="Times New Roman" w:hAnsi="Times New Roman" w:cs="Times New Roman"/>
+          <w:b/>
+          <w:sz w:val="28"/>
+          <w:szCs w:val="28"/>
+        </w:rPr>
+        <w:lastRenderedPageBreak/>
+        <w:t>3.2</w:t>
+      </w:r>
+      <w:r>
+        <w:rPr>
+          <w:rFonts w:ascii="Times New Roman" w:hAnsi="Times New Roman" w:cs="Times New Roman"/>
+          <w:b/>
+          <w:sz w:val="28"/>
+          <w:szCs w:val="28"/>
+        </w:rPr>
+        <w:t>.</w:t>
+      </w:r>
+      <w:r>
+        <w:rPr>
+          <w:rFonts w:ascii="Times New Roman" w:hAnsi="Times New Roman" w:cs="Times New Roman"/>
+          <w:b/>
+          <w:sz w:val="28"/>
+          <w:szCs w:val="28"/>
+        </w:rPr>
+        <w:t>8</w:t>
+      </w:r>
+      <w:r>
+        <w:rPr>
+          <w:rFonts w:ascii="Times New Roman" w:hAnsi="Times New Roman" w:cs="Times New Roman"/>
+          <w:b/>
+          <w:sz w:val="28"/>
+          <w:szCs w:val="28"/>
+        </w:rPr>
+        <w:t xml:space="preserve"> </w:t>
+      </w:r>
+      <w:r>
+        <w:rPr>
+          <w:rFonts w:ascii="Times New Roman" w:hAnsi="Times New Roman" w:cs="Times New Roman"/>
+          <w:b/>
+          <w:sz w:val="28"/>
+          <w:szCs w:val="28"/>
+        </w:rPr>
+        <w:t>Electric Motor</w:t>
+      </w:r>
     </w:p>
     <w:p>
       <w:pPr>
@@ -16068,6 +17022,178 @@
         <w:jc w:val="both"/>
         <w:rPr>
           <w:rFonts w:ascii="Times New Roman" w:hAnsi="Times New Roman" w:cs="Times New Roman"/>
+          <w:sz w:val="24"/>
+          <w:szCs w:val="24"/>
+        </w:rPr>
+      </w:pPr>
+      <w:r>
+        <w:rPr>
+          <w:rFonts w:ascii="Times New Roman" w:hAnsi="Times New Roman" w:cs="Times New Roman"/>
+          <w:sz w:val="24"/>
+          <w:szCs w:val="24"/>
+        </w:rPr>
+        <w:t>An electric motor is an electrical machine that converts electrical energy into mechanical energy. Most electric motors operate through the interaction between the motor's magnetic field and electric current in a wire winding to generate force in the form of torque applied on the motor's shaft. Electromagnetic brakes slow or stop motion using electromagnetic force to apply mechanical resistance. They were originally cal</w:t>
+      </w:r>
+      <w:r>
+        <w:rPr>
+          <w:rFonts w:ascii="Times New Roman" w:hAnsi="Times New Roman" w:cs="Times New Roman"/>
+          <w:sz w:val="24"/>
+          <w:szCs w:val="24"/>
+        </w:rPr>
+        <w:t>led "Electro Mechanical B</w:t>
+      </w:r>
+      <w:r>
+        <w:rPr>
+          <w:rFonts w:ascii="Times New Roman" w:hAnsi="Times New Roman" w:cs="Times New Roman"/>
+          <w:sz w:val="24"/>
+          <w:szCs w:val="24"/>
+        </w:rPr>
+        <w:t>rakes”,</w:t>
+      </w:r>
+      <w:r>
+        <w:rPr>
+          <w:rFonts w:ascii="Times New Roman" w:hAnsi="Times New Roman" w:cs="Times New Roman"/>
+          <w:sz w:val="24"/>
+          <w:szCs w:val="24"/>
+        </w:rPr>
+        <w:t xml:space="preserve"> but over </w:t>
+      </w:r>
+      <w:r>
+        <w:rPr>
+          <w:rFonts w:ascii="Times New Roman" w:hAnsi="Times New Roman" w:cs="Times New Roman"/>
+          <w:sz w:val="24"/>
+          <w:szCs w:val="24"/>
+        </w:rPr>
+        <w:t>the years the name changed to "E</w:t>
+      </w:r>
+      <w:r>
+        <w:rPr>
+          <w:rFonts w:ascii="Times New Roman" w:hAnsi="Times New Roman" w:cs="Times New Roman"/>
+          <w:sz w:val="24"/>
+          <w:szCs w:val="24"/>
+        </w:rPr>
+        <w:t>lectromagnetic B</w:t>
+      </w:r>
+      <w:r>
+        <w:rPr>
+          <w:rFonts w:ascii="Times New Roman" w:hAnsi="Times New Roman" w:cs="Times New Roman"/>
+          <w:sz w:val="24"/>
+          <w:szCs w:val="24"/>
+        </w:rPr>
+        <w:t xml:space="preserve">rakes", referring to their actuation method. Motor brakes generally use friction between mating surfaces to stop or hold a load. They generate friction and braking </w:t>
+      </w:r>
+      <w:r>
+        <w:rPr>
+          <w:rFonts w:ascii="Times New Roman" w:hAnsi="Times New Roman" w:cs="Times New Roman"/>
+          <w:sz w:val="24"/>
+          <w:szCs w:val="24"/>
+        </w:rPr>
+        <w:t xml:space="preserve">torque in one of two ways </w:t>
+      </w:r>
+      <w:r>
+        <w:rPr>
+          <w:rFonts w:ascii="Times New Roman" w:hAnsi="Times New Roman" w:cs="Times New Roman"/>
+          <w:sz w:val="24"/>
+          <w:szCs w:val="24"/>
+        </w:rPr>
+        <w:t>spring set or permanent magnet. Both methods use an electrical coil that, when voltage is applied, moves the friction faces apart to disengage the brake. When electricity is applied to the coil of an electromagnet, the magnetic flux attracts the armature to the face of the brake. As it does so, it squeezes the inner and outer friction disks together. The hub is normally mounted on the shaft that is rotating.</w:t>
+      </w:r>
+      <w:r>
+        <w:rPr>
+          <w:rFonts w:ascii="Times New Roman" w:hAnsi="Times New Roman" w:cs="Times New Roman"/>
+          <w:sz w:val="24"/>
+          <w:szCs w:val="24"/>
+        </w:rPr>
+        <w:t xml:space="preserve"> </w:t>
+      </w:r>
+      <w:r>
+        <w:rPr>
+          <w:rFonts w:ascii="Times New Roman" w:hAnsi="Times New Roman" w:cs="Times New Roman"/>
+          <w:sz w:val="24"/>
+          <w:szCs w:val="24"/>
+        </w:rPr>
+        <w:t xml:space="preserve">There is no contact between braking surfaces and minimal drag. Dynamic braking is another method for </w:t>
+      </w:r>
+      <w:r>
+        <w:rPr>
+          <w:rFonts w:ascii="Times New Roman" w:hAnsi="Times New Roman" w:cs="Times New Roman"/>
+          <w:sz w:val="24"/>
+          <w:szCs w:val="24"/>
+        </w:rPr>
+        <w:t>breaking</w:t>
+      </w:r>
+      <w:r>
+        <w:rPr>
+          <w:rFonts w:ascii="Times New Roman" w:hAnsi="Times New Roman" w:cs="Times New Roman"/>
+          <w:sz w:val="24"/>
+          <w:szCs w:val="24"/>
+        </w:rPr>
+        <w:t xml:space="preserve"> a motor. It is achieved by reconnecting a running motor to act as a generator immediately after it is turned off, rapidly stopping the motor. The generator action converts the mechanical energy of rotation to electrical energy that can be dissipated as heat in a resistor. Brake torque is the force applied at the brake wheel to stop the motion of the moving equipment. Assuming the operating condi</w:t>
+      </w:r>
+      <w:r>
+        <w:rPr>
+          <w:rFonts w:ascii="Times New Roman" w:hAnsi="Times New Roman" w:cs="Times New Roman"/>
+          <w:sz w:val="24"/>
+          <w:szCs w:val="24"/>
+        </w:rPr>
+        <w:t>tions for the equipment are con</w:t>
+      </w:r>
+      <w:r>
+        <w:rPr>
+          <w:rFonts w:ascii="Times New Roman" w:hAnsi="Times New Roman" w:cs="Times New Roman"/>
+          <w:sz w:val="24"/>
+          <w:szCs w:val="24"/>
+        </w:rPr>
+        <w:t>stant, a brake having a retarding torque equal to the full load torque of the motor to which it is applied is usually satisfactory.</w:t>
+      </w:r>
+    </w:p>
+    <w:p>
+      <w:pPr>
+        <w:spacing w:line="360" w:lineRule="auto"/>
+        <w:jc w:val="both"/>
+        <w:rPr>
+          <w:rFonts w:ascii="Times New Roman" w:hAnsi="Times New Roman" w:cs="Times New Roman"/>
+          <w:b/>
+        </w:rPr>
+      </w:pPr>
+    </w:p>
+    <w:p>
+      <w:pPr>
+        <w:spacing w:line="360" w:lineRule="auto"/>
+        <w:jc w:val="both"/>
+        <w:rPr>
+          <w:rFonts w:ascii="Times New Roman" w:hAnsi="Times New Roman" w:cs="Times New Roman"/>
+          <w:b/>
+        </w:rPr>
+      </w:pPr>
+    </w:p>
+    <w:p>
+      <w:pPr>
+        <w:spacing w:line="360" w:lineRule="auto"/>
+        <w:jc w:val="both"/>
+        <w:rPr>
+          <w:rFonts w:ascii="Times New Roman" w:hAnsi="Times New Roman" w:cs="Times New Roman"/>
+          <w:b/>
+          <w:sz w:val="32"/>
+          <w:szCs w:val="32"/>
+        </w:rPr>
+      </w:pPr>
+      <w:r>
+        <w:rPr>
+          <w:rFonts w:ascii="Times New Roman" w:hAnsi="Times New Roman" w:cs="Times New Roman"/>
+          <w:b/>
+          <w:sz w:val="32"/>
+          <w:szCs w:val="32"/>
+        </w:rPr>
+        <w:t>Chapter 4: Software Components</w:t>
+      </w:r>
+    </w:p>
+    <w:p>
+      <w:pPr>
+        <w:spacing w:line="360" w:lineRule="auto"/>
+        <w:jc w:val="both"/>
+        <w:rPr>
+          <w:rFonts w:ascii="Times New Roman" w:hAnsi="Times New Roman" w:cs="Times New Roman"/>
           <w:b/>
           <w:sz w:val="28"/>
           <w:szCs w:val="28"/>
@@ -16080,7 +17206,7 @@
           <w:sz w:val="28"/>
           <w:szCs w:val="28"/>
         </w:rPr>
-        <w:t>3.2</w:t>
+        <w:t>4</w:t>
       </w:r>
       <w:r>
         <w:rPr>
@@ -16098,7 +17224,7 @@
           <w:sz w:val="28"/>
           <w:szCs w:val="28"/>
         </w:rPr>
-        <w:t>8</w:t>
+        <w:t>1</w:t>
       </w:r>
       <w:r>
         <w:rPr>
@@ -16107,16 +17233,213 @@
           <w:sz w:val="28"/>
           <w:szCs w:val="28"/>
         </w:rPr>
+        <w:t xml:space="preserve"> Introduction</w:t>
+      </w:r>
+    </w:p>
+    <w:p>
+      <w:pPr>
+        <w:spacing w:line="360" w:lineRule="auto"/>
+        <w:jc w:val="both"/>
+        <w:rPr>
+          <w:rFonts w:ascii="Times New Roman" w:hAnsi="Times New Roman" w:cs="Times New Roman"/>
+          <w:sz w:val="24"/>
+          <w:szCs w:val="24"/>
+        </w:rPr>
+      </w:pPr>
+      <w:r>
+        <w:rPr>
+          <w:rFonts w:ascii="Times New Roman" w:hAnsi="Times New Roman" w:cs="Times New Roman"/>
+          <w:sz w:val="24"/>
+          <w:szCs w:val="24"/>
+        </w:rPr>
+        <w:t>To make all this work configuration and setting up and building mic</w:t>
+      </w:r>
+      <w:r>
+        <w:rPr>
+          <w:rFonts w:ascii="Times New Roman" w:hAnsi="Times New Roman" w:cs="Times New Roman"/>
+          <w:sz w:val="24"/>
+          <w:szCs w:val="24"/>
+        </w:rPr>
+        <w:t>ro controller with communicating</w:t>
+      </w:r>
+      <w:r>
+        <w:rPr>
+          <w:rFonts w:ascii="Times New Roman" w:hAnsi="Times New Roman" w:cs="Times New Roman"/>
+          <w:sz w:val="24"/>
+          <w:szCs w:val="24"/>
+        </w:rPr>
+        <w:t xml:space="preserve"> with servers </w:t>
+      </w:r>
+      <w:r>
+        <w:rPr>
+          <w:rFonts w:ascii="Times New Roman" w:hAnsi="Times New Roman" w:cs="Times New Roman"/>
+          <w:sz w:val="24"/>
+          <w:szCs w:val="24"/>
+        </w:rPr>
+        <w:t xml:space="preserve">involved in proper </w:t>
+      </w:r>
+      <w:r>
+        <w:rPr>
+          <w:rFonts w:ascii="Times New Roman" w:hAnsi="Times New Roman" w:cs="Times New Roman"/>
+          <w:sz w:val="24"/>
+          <w:szCs w:val="24"/>
+        </w:rPr>
+        <w:t>functioning</w:t>
+      </w:r>
+      <w:r>
+        <w:rPr>
+          <w:rFonts w:ascii="Times New Roman" w:hAnsi="Times New Roman" w:cs="Times New Roman"/>
+          <w:sz w:val="24"/>
+          <w:szCs w:val="24"/>
+        </w:rPr>
+        <w:t xml:space="preserve"> of ‘Smart GPS and Electromagnetic System’</w:t>
+      </w:r>
+      <w:r>
+        <w:rPr>
+          <w:rFonts w:ascii="Times New Roman" w:hAnsi="Times New Roman" w:cs="Times New Roman"/>
+          <w:sz w:val="24"/>
+          <w:szCs w:val="24"/>
+        </w:rPr>
+        <w:t>.</w:t>
+      </w:r>
+      <w:r>
+        <w:rPr>
+          <w:rFonts w:ascii="Times New Roman" w:hAnsi="Times New Roman" w:cs="Times New Roman"/>
+          <w:sz w:val="24"/>
+          <w:szCs w:val="24"/>
+        </w:rPr>
         <w:t xml:space="preserve"> </w:t>
       </w:r>
       <w:r>
+        <w:rPr>
+          <w:rFonts w:ascii="Times New Roman" w:hAnsi="Times New Roman" w:cs="Times New Roman"/>
+          <w:sz w:val="24"/>
+          <w:szCs w:val="24"/>
+        </w:rPr>
+        <w:t xml:space="preserve">GPS receiver </w:t>
+      </w:r>
+      <w:r>
+        <w:rPr>
+          <w:rFonts w:ascii="Times New Roman" w:hAnsi="Times New Roman" w:cs="Times New Roman"/>
+          <w:sz w:val="24"/>
+          <w:szCs w:val="24"/>
+        </w:rPr>
+        <w:t xml:space="preserve">receives the data information mainly latitude and longitude of all added </w:t>
+      </w:r>
+      <w:r>
+        <w:rPr>
+          <w:rFonts w:ascii="Times New Roman" w:hAnsi="Times New Roman" w:cs="Times New Roman"/>
+          <w:sz w:val="24"/>
+          <w:szCs w:val="24"/>
+        </w:rPr>
+        <w:lastRenderedPageBreak/>
+        <w:t>vehicle</w:t>
+      </w:r>
+      <w:r>
+        <w:rPr>
+          <w:rFonts w:ascii="Times New Roman" w:hAnsi="Times New Roman" w:cs="Times New Roman"/>
+          <w:sz w:val="24"/>
+          <w:szCs w:val="24"/>
+        </w:rPr>
+        <w:t xml:space="preserve"> via network provider</w:t>
+      </w:r>
+      <w:r>
+        <w:rPr>
+          <w:rFonts w:ascii="Times New Roman" w:hAnsi="Times New Roman" w:cs="Times New Roman"/>
+          <w:sz w:val="24"/>
+          <w:szCs w:val="24"/>
+        </w:rPr>
+        <w:t xml:space="preserve"> [ISP]</w:t>
+      </w:r>
+      <w:r>
+        <w:rPr>
+          <w:rFonts w:ascii="Times New Roman" w:hAnsi="Times New Roman" w:cs="Times New Roman"/>
+          <w:sz w:val="24"/>
+          <w:szCs w:val="24"/>
+        </w:rPr>
+        <w:t xml:space="preserve">. </w:t>
+      </w:r>
+      <w:r>
+        <w:rPr>
+          <w:rFonts w:ascii="Times New Roman" w:hAnsi="Times New Roman" w:cs="Times New Roman"/>
+          <w:sz w:val="24"/>
+          <w:szCs w:val="24"/>
+        </w:rPr>
+        <w:t xml:space="preserve">. </w:t>
+      </w:r>
+      <w:r>
+        <w:rPr>
+          <w:rFonts w:ascii="Times New Roman" w:hAnsi="Times New Roman" w:cs="Times New Roman"/>
+          <w:sz w:val="24"/>
+          <w:szCs w:val="24"/>
+        </w:rPr>
+        <w:t>For this project list of services required for setting up this service.</w:t>
+      </w:r>
+    </w:p>
+    <w:p>
+      <w:pPr>
+        <w:spacing w:line="360" w:lineRule="auto"/>
+        <w:jc w:val="both"/>
+        <w:rPr>
+          <w:rFonts w:ascii="Times New Roman" w:hAnsi="Times New Roman" w:cs="Times New Roman"/>
+        </w:rPr>
+      </w:pPr>
+    </w:p>
+    <w:p>
+      <w:pPr>
+        <w:spacing w:line="360" w:lineRule="auto"/>
+        <w:jc w:val="both"/>
         <w:rPr>
           <w:rFonts w:ascii="Times New Roman" w:hAnsi="Times New Roman" w:cs="Times New Roman"/>
           <w:b/>
           <w:sz w:val="28"/>
           <w:szCs w:val="28"/>
         </w:rPr>
-        <w:t>Electric Motor</w:t>
+      </w:pPr>
+      <w:r>
+        <w:rPr>
+          <w:rFonts w:ascii="Times New Roman" w:hAnsi="Times New Roman" w:cs="Times New Roman"/>
+          <w:b/>
+          <w:sz w:val="28"/>
+          <w:szCs w:val="28"/>
+        </w:rPr>
+        <w:t>4</w:t>
+      </w:r>
+      <w:r>
+        <w:rPr>
+          <w:rFonts w:ascii="Times New Roman" w:hAnsi="Times New Roman" w:cs="Times New Roman"/>
+          <w:b/>
+          <w:sz w:val="28"/>
+          <w:szCs w:val="28"/>
+        </w:rPr>
+        <w:t>.</w:t>
+      </w:r>
+      <w:r>
+        <w:rPr>
+          <w:rFonts w:ascii="Times New Roman" w:hAnsi="Times New Roman" w:cs="Times New Roman"/>
+          <w:b/>
+          <w:sz w:val="28"/>
+          <w:szCs w:val="28"/>
+        </w:rPr>
+        <w:t>2</w:t>
+      </w:r>
+      <w:r>
+        <w:rPr>
+          <w:rFonts w:ascii="Times New Roman" w:hAnsi="Times New Roman" w:cs="Times New Roman"/>
+          <w:b/>
+          <w:sz w:val="28"/>
+          <w:szCs w:val="28"/>
+        </w:rPr>
+        <w:t xml:space="preserve"> </w:t>
+      </w:r>
+      <w:r>
+        <w:rPr>
+          <w:rFonts w:ascii="Times New Roman" w:hAnsi="Times New Roman" w:cs="Times New Roman"/>
+          <w:b/>
+          <w:sz w:val="28"/>
+          <w:szCs w:val="28"/>
+        </w:rPr>
+        <w:t>List of Services</w:t>
       </w:r>
     </w:p>
     <w:p>
@@ -16135,119 +17458,181 @@
           <w:sz w:val="24"/>
           <w:szCs w:val="24"/>
         </w:rPr>
-        <w:t>An electric motor is an electrical machine that converts electrical energy into mechanical energy. Most electric motors operate through the interaction between the motor's magnetic field and electric current in a wire winding to generate force in the form of torque applied on the motor's shaft. Electromagnetic brakes slow or stop motion using electromagnetic force to apply mechanical resistance. They were originally cal</w:t>
-      </w:r>
-      <w:r>
-        <w:rPr>
-          <w:rFonts w:ascii="Times New Roman" w:hAnsi="Times New Roman" w:cs="Times New Roman"/>
-          <w:sz w:val="24"/>
-          <w:szCs w:val="24"/>
-        </w:rPr>
-        <w:t>led "Electro Mechanical B</w:t>
-      </w:r>
-      <w:r>
-        <w:rPr>
-          <w:rFonts w:ascii="Times New Roman" w:hAnsi="Times New Roman" w:cs="Times New Roman"/>
-          <w:sz w:val="24"/>
-          <w:szCs w:val="24"/>
-        </w:rPr>
-        <w:t>rakes”,</w:t>
-      </w:r>
-      <w:r>
-        <w:rPr>
-          <w:rFonts w:ascii="Times New Roman" w:hAnsi="Times New Roman" w:cs="Times New Roman"/>
-          <w:sz w:val="24"/>
-          <w:szCs w:val="24"/>
-        </w:rPr>
-        <w:t xml:space="preserve"> but over </w:t>
-      </w:r>
-      <w:r>
-        <w:rPr>
-          <w:rFonts w:ascii="Times New Roman" w:hAnsi="Times New Roman" w:cs="Times New Roman"/>
-          <w:sz w:val="24"/>
-          <w:szCs w:val="24"/>
-        </w:rPr>
-        <w:t>the years the name changed to "E</w:t>
-      </w:r>
-      <w:r>
-        <w:rPr>
-          <w:rFonts w:ascii="Times New Roman" w:hAnsi="Times New Roman" w:cs="Times New Roman"/>
-          <w:sz w:val="24"/>
-          <w:szCs w:val="24"/>
-        </w:rPr>
-        <w:t>lectromagnetic B</w:t>
-      </w:r>
-      <w:r>
-        <w:rPr>
-          <w:rFonts w:ascii="Times New Roman" w:hAnsi="Times New Roman" w:cs="Times New Roman"/>
-          <w:sz w:val="24"/>
-          <w:szCs w:val="24"/>
-        </w:rPr>
-        <w:t xml:space="preserve">rakes", referring to their actuation method. Motor brakes generally use friction between mating surfaces to stop or hold a load. They generate friction and braking </w:t>
-      </w:r>
-      <w:r>
-        <w:rPr>
-          <w:rFonts w:ascii="Times New Roman" w:hAnsi="Times New Roman" w:cs="Times New Roman"/>
-          <w:sz w:val="24"/>
-          <w:szCs w:val="24"/>
-        </w:rPr>
-        <w:t xml:space="preserve">torque in one of two ways </w:t>
-      </w:r>
-      <w:r>
-        <w:rPr>
-          <w:rFonts w:ascii="Times New Roman" w:hAnsi="Times New Roman" w:cs="Times New Roman"/>
-          <w:sz w:val="24"/>
-          <w:szCs w:val="24"/>
-        </w:rPr>
-        <w:t>spring set or permanent magnet. Both methods use an electrical coil that, when voltage is applied, moves the friction faces apart to disengage the brake. When electricity is applied to the coil of an electromagnet, the magnetic flux attracts the armature to the face of the brake. As it does so, it squeezes the inner and outer friction disks together. The hub is normally mounted on the shaft that is rotating.</w:t>
-      </w:r>
-      <w:r>
-        <w:rPr>
-          <w:rFonts w:ascii="Times New Roman" w:hAnsi="Times New Roman" w:cs="Times New Roman"/>
-          <w:sz w:val="24"/>
-          <w:szCs w:val="24"/>
-        </w:rPr>
-        <w:t xml:space="preserve"> </w:t>
-      </w:r>
-      <w:r>
-        <w:rPr>
-          <w:rFonts w:ascii="Times New Roman" w:hAnsi="Times New Roman" w:cs="Times New Roman"/>
-          <w:sz w:val="24"/>
-          <w:szCs w:val="24"/>
-        </w:rPr>
-        <w:t xml:space="preserve">There is no contact between braking surfaces and minimal drag. Dynamic braking is another method for </w:t>
-      </w:r>
-      <w:r>
-        <w:rPr>
-          <w:rFonts w:ascii="Times New Roman" w:hAnsi="Times New Roman" w:cs="Times New Roman"/>
-          <w:sz w:val="24"/>
-          <w:szCs w:val="24"/>
-        </w:rPr>
-        <w:t>breaking</w:t>
-      </w:r>
-      <w:r>
-        <w:rPr>
-          <w:rFonts w:ascii="Times New Roman" w:hAnsi="Times New Roman" w:cs="Times New Roman"/>
-          <w:sz w:val="24"/>
-          <w:szCs w:val="24"/>
-        </w:rPr>
-        <w:t xml:space="preserve"> a motor. It is achieved by reconnecting a running motor to act as a generator immediately after it is turned off, rapidly stopping the motor. The generator action converts the mechanical energy of rotation to electrical energy that can be dissipated as heat in a resistor. Brake torque is the force applied at the brake wheel to stop the motion of the moving equipment. Assuming the operating condi</w:t>
-      </w:r>
-      <w:r>
-        <w:rPr>
-          <w:rFonts w:ascii="Times New Roman" w:hAnsi="Times New Roman" w:cs="Times New Roman"/>
-          <w:sz w:val="24"/>
-          <w:szCs w:val="24"/>
-        </w:rPr>
-        <w:t>tions for the equipment are con</w:t>
-      </w:r>
-      <w:r>
-        <w:rPr>
-          <w:rFonts w:ascii="Times New Roman" w:hAnsi="Times New Roman" w:cs="Times New Roman"/>
-          <w:sz w:val="24"/>
-          <w:szCs w:val="24"/>
-        </w:rPr>
-        <w:t>stant, a brake having a retarding torque equal to the full load torque of the motor to which it is applied is usually satisfactory.</w:t>
+        <w:t>The list of service that involve ‘Smart GPS and Electromagnetic System’ function using DES VPS Servers</w:t>
+      </w:r>
+      <w:r>
+        <w:rPr>
+          <w:rFonts w:ascii="Times New Roman" w:hAnsi="Times New Roman" w:cs="Times New Roman"/>
+          <w:sz w:val="24"/>
+          <w:szCs w:val="24"/>
+        </w:rPr>
+        <w:t xml:space="preserve">, </w:t>
+      </w:r>
+      <w:r>
+        <w:rPr>
+          <w:rFonts w:ascii="Times New Roman" w:hAnsi="Times New Roman" w:cs="Times New Roman"/>
+          <w:sz w:val="24"/>
+          <w:szCs w:val="24"/>
+        </w:rPr>
+        <w:t>DES Global Map, Database (</w:t>
+      </w:r>
+      <w:proofErr w:type="spellStart"/>
+      <w:r>
+        <w:rPr>
+          <w:rFonts w:ascii="Times New Roman" w:hAnsi="Times New Roman" w:cs="Times New Roman"/>
+          <w:sz w:val="24"/>
+          <w:szCs w:val="24"/>
+        </w:rPr>
+        <w:t>mysql</w:t>
+      </w:r>
+      <w:proofErr w:type="spellEnd"/>
+      <w:r>
+        <w:rPr>
+          <w:rFonts w:ascii="Times New Roman" w:hAnsi="Times New Roman" w:cs="Times New Roman"/>
+          <w:sz w:val="24"/>
+          <w:szCs w:val="24"/>
+        </w:rPr>
+        <w:t xml:space="preserve">, </w:t>
+      </w:r>
+      <w:proofErr w:type="spellStart"/>
+      <w:r>
+        <w:rPr>
+          <w:rFonts w:ascii="Times New Roman" w:hAnsi="Times New Roman" w:cs="Times New Roman"/>
+          <w:sz w:val="24"/>
+          <w:szCs w:val="24"/>
+        </w:rPr>
+        <w:t>perl</w:t>
+      </w:r>
+      <w:proofErr w:type="spellEnd"/>
+      <w:r>
+        <w:rPr>
+          <w:rFonts w:ascii="Times New Roman" w:hAnsi="Times New Roman" w:cs="Times New Roman"/>
+          <w:sz w:val="24"/>
+          <w:szCs w:val="24"/>
+        </w:rPr>
+        <w:t>)</w:t>
+      </w:r>
+      <w:r>
+        <w:rPr>
+          <w:rFonts w:ascii="Times New Roman" w:hAnsi="Times New Roman" w:cs="Times New Roman"/>
+          <w:sz w:val="24"/>
+          <w:szCs w:val="24"/>
+        </w:rPr>
+        <w:t xml:space="preserve">, </w:t>
+      </w:r>
+      <w:r>
+        <w:rPr>
+          <w:rFonts w:ascii="Times New Roman" w:hAnsi="Times New Roman" w:cs="Times New Roman"/>
+          <w:sz w:val="24"/>
+          <w:szCs w:val="24"/>
+        </w:rPr>
+        <w:t>Mobile app Build (C#, Java</w:t>
+      </w:r>
+      <w:r>
+        <w:rPr>
+          <w:rFonts w:ascii="Times New Roman" w:hAnsi="Times New Roman" w:cs="Times New Roman"/>
+          <w:sz w:val="24"/>
+          <w:szCs w:val="24"/>
+        </w:rPr>
+        <w:t xml:space="preserve"> (JDK)</w:t>
+      </w:r>
+      <w:r>
+        <w:rPr>
+          <w:rFonts w:ascii="Times New Roman" w:hAnsi="Times New Roman" w:cs="Times New Roman"/>
+          <w:sz w:val="24"/>
+          <w:szCs w:val="24"/>
+        </w:rPr>
+        <w:t>, Android SDK,</w:t>
+      </w:r>
+      <w:r>
+        <w:rPr>
+          <w:rFonts w:ascii="Times New Roman" w:hAnsi="Times New Roman" w:cs="Times New Roman"/>
+          <w:sz w:val="24"/>
+          <w:szCs w:val="24"/>
+        </w:rPr>
+        <w:t xml:space="preserve"> Android NDK,</w:t>
+      </w:r>
+      <w:r>
+        <w:rPr>
+          <w:rFonts w:ascii="Times New Roman" w:hAnsi="Times New Roman" w:cs="Times New Roman"/>
+          <w:sz w:val="24"/>
+          <w:szCs w:val="24"/>
+        </w:rPr>
+        <w:t>)</w:t>
+      </w:r>
+      <w:r>
+        <w:rPr>
+          <w:rFonts w:ascii="Times New Roman" w:hAnsi="Times New Roman" w:cs="Times New Roman"/>
+          <w:sz w:val="24"/>
+          <w:szCs w:val="24"/>
+        </w:rPr>
+        <w:t xml:space="preserve">, </w:t>
+      </w:r>
+      <w:r>
+        <w:rPr>
+          <w:rFonts w:ascii="Times New Roman" w:hAnsi="Times New Roman" w:cs="Times New Roman"/>
+          <w:sz w:val="24"/>
+          <w:szCs w:val="24"/>
+        </w:rPr>
+        <w:t>Visual</w:t>
+      </w:r>
+      <w:r>
+        <w:rPr>
+          <w:rFonts w:ascii="Times New Roman" w:hAnsi="Times New Roman" w:cs="Times New Roman"/>
+          <w:sz w:val="24"/>
+          <w:szCs w:val="24"/>
+        </w:rPr>
+        <w:t xml:space="preserve"> Studio for coding editor</w:t>
+      </w:r>
+      <w:r>
+        <w:rPr>
+          <w:rFonts w:ascii="Times New Roman" w:hAnsi="Times New Roman" w:cs="Times New Roman"/>
+          <w:sz w:val="24"/>
+          <w:szCs w:val="24"/>
+        </w:rPr>
+        <w:t xml:space="preserve">, </w:t>
+      </w:r>
+      <w:proofErr w:type="spellStart"/>
+      <w:r>
+        <w:rPr>
+          <w:rFonts w:ascii="Times New Roman" w:hAnsi="Times New Roman" w:cs="Times New Roman"/>
+          <w:sz w:val="24"/>
+          <w:szCs w:val="24"/>
+        </w:rPr>
+        <w:t>Arduino</w:t>
+      </w:r>
+      <w:proofErr w:type="spellEnd"/>
+      <w:r>
+        <w:rPr>
+          <w:rFonts w:ascii="Times New Roman" w:hAnsi="Times New Roman" w:cs="Times New Roman"/>
+          <w:sz w:val="24"/>
+          <w:szCs w:val="24"/>
+        </w:rPr>
+        <w:t xml:space="preserve"> IDE for uploading programmable instruction to </w:t>
+      </w:r>
+      <w:r>
+        <w:rPr>
+          <w:rFonts w:ascii="Times New Roman" w:hAnsi="Times New Roman" w:cs="Times New Roman"/>
+          <w:sz w:val="24"/>
+          <w:szCs w:val="24"/>
+        </w:rPr>
+        <w:t xml:space="preserve">DES MC300 Series (model 328) micro </w:t>
+      </w:r>
+      <w:r>
+        <w:rPr>
+          <w:rFonts w:ascii="Times New Roman" w:hAnsi="Times New Roman" w:cs="Times New Roman"/>
+          <w:sz w:val="24"/>
+          <w:szCs w:val="24"/>
+        </w:rPr>
+        <w:t>controller</w:t>
+      </w:r>
+      <w:r>
+        <w:rPr>
+          <w:rFonts w:ascii="Times New Roman" w:hAnsi="Times New Roman" w:cs="Times New Roman"/>
+          <w:sz w:val="24"/>
+          <w:szCs w:val="24"/>
+        </w:rPr>
+        <w:t>.</w:t>
       </w:r>
     </w:p>
     <w:p>
@@ -16256,7 +17641,6 @@
         <w:jc w:val="both"/>
         <w:rPr>
           <w:rFonts w:ascii="Times New Roman" w:hAnsi="Times New Roman" w:cs="Times New Roman"/>
-          <w:b/>
         </w:rPr>
       </w:pPr>
     </w:p>
@@ -16267,8 +17651,55 @@
         <w:rPr>
           <w:rFonts w:ascii="Times New Roman" w:hAnsi="Times New Roman" w:cs="Times New Roman"/>
           <w:b/>
-        </w:rPr>
-      </w:pPr>
+          <w:sz w:val="28"/>
+          <w:szCs w:val="28"/>
+        </w:rPr>
+      </w:pPr>
+      <w:r>
+        <w:rPr>
+          <w:rFonts w:ascii="Times New Roman" w:hAnsi="Times New Roman" w:cs="Times New Roman"/>
+          <w:b/>
+          <w:sz w:val="28"/>
+          <w:szCs w:val="28"/>
+        </w:rPr>
+        <w:t>4.2</w:t>
+      </w:r>
+      <w:r>
+        <w:rPr>
+          <w:rFonts w:ascii="Times New Roman" w:hAnsi="Times New Roman" w:cs="Times New Roman"/>
+          <w:b/>
+          <w:sz w:val="28"/>
+          <w:szCs w:val="28"/>
+        </w:rPr>
+        <w:t>.</w:t>
+      </w:r>
+      <w:r>
+        <w:rPr>
+          <w:rFonts w:ascii="Times New Roman" w:hAnsi="Times New Roman" w:cs="Times New Roman"/>
+          <w:b/>
+          <w:sz w:val="28"/>
+          <w:szCs w:val="28"/>
+        </w:rPr>
+        <w:t>1</w:t>
+      </w:r>
+      <w:r>
+        <w:rPr>
+          <w:rFonts w:ascii="Times New Roman" w:hAnsi="Times New Roman" w:cs="Times New Roman"/>
+          <w:b/>
+          <w:sz w:val="28"/>
+          <w:szCs w:val="28"/>
+        </w:rPr>
+        <w:t xml:space="preserve"> </w:t>
+      </w:r>
+      <w:r>
+        <w:rPr>
+          <w:rFonts w:ascii="Times New Roman" w:hAnsi="Times New Roman" w:cs="Times New Roman"/>
+          <w:b/>
+          <w:sz w:val="28"/>
+          <w:szCs w:val="28"/>
+        </w:rPr>
+        <w:t>DES VPS Server</w:t>
+      </w:r>
     </w:p>
     <w:p>
       <w:pPr>
@@ -16276,19 +17707,233 @@
         <w:jc w:val="both"/>
         <w:rPr>
           <w:rFonts w:ascii="Times New Roman" w:hAnsi="Times New Roman" w:cs="Times New Roman"/>
-          <w:b/>
-          <w:sz w:val="32"/>
-          <w:szCs w:val="32"/>
-        </w:rPr>
-      </w:pPr>
-      <w:r>
-        <w:rPr>
-          <w:rFonts w:ascii="Times New Roman" w:hAnsi="Times New Roman" w:cs="Times New Roman"/>
-          <w:b/>
-          <w:sz w:val="32"/>
-          <w:szCs w:val="32"/>
-        </w:rPr>
-        <w:t>Chapter 4: Software Components</w:t>
+          <w:sz w:val="24"/>
+          <w:szCs w:val="24"/>
+        </w:rPr>
+      </w:pPr>
+      <w:r>
+        <w:rPr>
+          <w:rFonts w:ascii="Times New Roman" w:hAnsi="Times New Roman" w:cs="Times New Roman"/>
+          <w:sz w:val="24"/>
+          <w:szCs w:val="24"/>
+        </w:rPr>
+        <w:t>Dread Eye Studio has Data center located across the world to provide well optimized experience.</w:t>
+      </w:r>
+      <w:r>
+        <w:rPr>
+          <w:rFonts w:ascii="Times New Roman" w:hAnsi="Times New Roman" w:cs="Times New Roman"/>
+          <w:sz w:val="24"/>
+          <w:szCs w:val="24"/>
+        </w:rPr>
+        <w:t xml:space="preserve"> DES has Game Server, Web Servers</w:t>
+      </w:r>
+      <w:r>
+        <w:rPr>
+          <w:rFonts w:ascii="Times New Roman" w:hAnsi="Times New Roman" w:cs="Times New Roman"/>
+          <w:sz w:val="24"/>
+          <w:szCs w:val="24"/>
+        </w:rPr>
+        <w:t xml:space="preserve"> [Dedicated, VPS, Shared Hosting Service]</w:t>
+      </w:r>
+      <w:r>
+        <w:rPr>
+          <w:rFonts w:ascii="Times New Roman" w:hAnsi="Times New Roman" w:cs="Times New Roman"/>
+          <w:sz w:val="24"/>
+          <w:szCs w:val="24"/>
+        </w:rPr>
+        <w:t xml:space="preserve">, </w:t>
+      </w:r>
+      <w:r>
+        <w:rPr>
+          <w:rFonts w:ascii="Times New Roman" w:hAnsi="Times New Roman" w:cs="Times New Roman"/>
+          <w:sz w:val="24"/>
+          <w:szCs w:val="24"/>
+        </w:rPr>
+        <w:t xml:space="preserve">Mail Servers, </w:t>
+      </w:r>
+      <w:r>
+        <w:rPr>
+          <w:rFonts w:ascii="Times New Roman" w:hAnsi="Times New Roman" w:cs="Times New Roman"/>
+          <w:sz w:val="24"/>
+          <w:szCs w:val="24"/>
+        </w:rPr>
+        <w:t xml:space="preserve">Global Map Servers, </w:t>
+      </w:r>
+      <w:r>
+        <w:rPr>
+          <w:rFonts w:ascii="Times New Roman" w:hAnsi="Times New Roman" w:cs="Times New Roman"/>
+          <w:sz w:val="24"/>
+          <w:szCs w:val="24"/>
+        </w:rPr>
+        <w:t>Storage Server</w:t>
+      </w:r>
+      <w:r>
+        <w:rPr>
+          <w:rFonts w:ascii="Times New Roman" w:hAnsi="Times New Roman" w:cs="Times New Roman"/>
+          <w:sz w:val="24"/>
+          <w:szCs w:val="24"/>
+        </w:rPr>
+        <w:t>s</w:t>
+      </w:r>
+      <w:r>
+        <w:rPr>
+          <w:rFonts w:ascii="Times New Roman" w:hAnsi="Times New Roman" w:cs="Times New Roman"/>
+          <w:sz w:val="24"/>
+          <w:szCs w:val="24"/>
+        </w:rPr>
+        <w:t>,</w:t>
+      </w:r>
+      <w:r>
+        <w:rPr>
+          <w:rFonts w:ascii="Times New Roman" w:hAnsi="Times New Roman" w:cs="Times New Roman"/>
+          <w:sz w:val="24"/>
+          <w:szCs w:val="24"/>
+        </w:rPr>
+        <w:t xml:space="preserve"> DNS Server</w:t>
+      </w:r>
+      <w:r>
+        <w:rPr>
+          <w:rFonts w:ascii="Times New Roman" w:hAnsi="Times New Roman" w:cs="Times New Roman"/>
+          <w:sz w:val="24"/>
+          <w:szCs w:val="24"/>
+        </w:rPr>
+        <w:t>,</w:t>
+      </w:r>
+      <w:r>
+        <w:rPr>
+          <w:rFonts w:ascii="Times New Roman" w:hAnsi="Times New Roman" w:cs="Times New Roman"/>
+          <w:sz w:val="24"/>
+          <w:szCs w:val="24"/>
+        </w:rPr>
+        <w:t xml:space="preserve"> etc.</w:t>
+      </w:r>
+      <w:r>
+        <w:rPr>
+          <w:rFonts w:ascii="Times New Roman" w:hAnsi="Times New Roman" w:cs="Times New Roman"/>
+          <w:sz w:val="24"/>
+          <w:szCs w:val="24"/>
+        </w:rPr>
+        <w:t xml:space="preserve"> </w:t>
+      </w:r>
+      <w:r>
+        <w:rPr>
+          <w:rFonts w:ascii="Times New Roman" w:hAnsi="Times New Roman" w:cs="Times New Roman"/>
+          <w:sz w:val="24"/>
+          <w:szCs w:val="24"/>
+        </w:rPr>
+        <w:t>Does for this project will be using VPS from DES servers</w:t>
+      </w:r>
+      <w:r>
+        <w:rPr>
+          <w:rFonts w:ascii="Times New Roman" w:hAnsi="Times New Roman" w:cs="Times New Roman"/>
+          <w:sz w:val="24"/>
+          <w:szCs w:val="24"/>
+        </w:rPr>
+        <w:t xml:space="preserve">. </w:t>
+      </w:r>
+      <w:r>
+        <w:rPr>
+          <w:rFonts w:ascii="Times New Roman" w:hAnsi="Times New Roman" w:cs="Times New Roman"/>
+          <w:sz w:val="24"/>
+          <w:szCs w:val="24"/>
+        </w:rPr>
+        <w:t xml:space="preserve">In this server will be updating the GPS location data from the transceiver to receiver in this case mobile device through DES </w:t>
+      </w:r>
+      <w:r>
+        <w:rPr>
+          <w:rFonts w:ascii="Times New Roman" w:hAnsi="Times New Roman" w:cs="Times New Roman"/>
+          <w:sz w:val="24"/>
+          <w:szCs w:val="24"/>
+        </w:rPr>
+        <w:t>app</w:t>
+      </w:r>
+      <w:r>
+        <w:rPr>
+          <w:rFonts w:ascii="Times New Roman" w:hAnsi="Times New Roman" w:cs="Times New Roman"/>
+          <w:sz w:val="24"/>
+          <w:szCs w:val="24"/>
+        </w:rPr>
+        <w:t>.</w:t>
+      </w:r>
+      <w:r>
+        <w:rPr>
+          <w:rFonts w:ascii="Times New Roman" w:hAnsi="Times New Roman" w:cs="Times New Roman"/>
+          <w:sz w:val="24"/>
+          <w:szCs w:val="24"/>
+        </w:rPr>
+        <w:t xml:space="preserve"> </w:t>
+      </w:r>
+      <w:r>
+        <w:rPr>
+          <w:rFonts w:ascii="Times New Roman" w:hAnsi="Times New Roman" w:cs="Times New Roman"/>
+          <w:sz w:val="24"/>
+          <w:szCs w:val="24"/>
+        </w:rPr>
+        <w:t xml:space="preserve">Also storing multiple </w:t>
+      </w:r>
+      <w:r>
+        <w:rPr>
+          <w:rFonts w:ascii="Times New Roman" w:hAnsi="Times New Roman" w:cs="Times New Roman"/>
+          <w:sz w:val="24"/>
+          <w:szCs w:val="24"/>
+        </w:rPr>
+        <w:t>variables</w:t>
+      </w:r>
+      <w:r>
+        <w:rPr>
+          <w:rFonts w:ascii="Times New Roman" w:hAnsi="Times New Roman" w:cs="Times New Roman"/>
+          <w:sz w:val="24"/>
+          <w:szCs w:val="24"/>
+        </w:rPr>
+        <w:t xml:space="preserve"> for tracking path of</w:t>
+      </w:r>
+      <w:r>
+        <w:rPr>
+          <w:rFonts w:ascii="Times New Roman" w:hAnsi="Times New Roman" w:cs="Times New Roman"/>
+          <w:sz w:val="24"/>
+          <w:szCs w:val="24"/>
+        </w:rPr>
+        <w:t xml:space="preserve"> the</w:t>
+      </w:r>
+      <w:r>
+        <w:rPr>
+          <w:rFonts w:ascii="Times New Roman" w:hAnsi="Times New Roman" w:cs="Times New Roman"/>
+          <w:sz w:val="24"/>
+          <w:szCs w:val="24"/>
+        </w:rPr>
+        <w:t xml:space="preserve"> </w:t>
+      </w:r>
+      <w:r>
+        <w:rPr>
+          <w:rFonts w:ascii="Times New Roman" w:hAnsi="Times New Roman" w:cs="Times New Roman"/>
+          <w:sz w:val="24"/>
+          <w:szCs w:val="24"/>
+        </w:rPr>
+        <w:t>transceiver.</w:t>
+      </w:r>
+      <w:r>
+        <w:rPr>
+          <w:rFonts w:ascii="Times New Roman" w:hAnsi="Times New Roman" w:cs="Times New Roman"/>
+          <w:sz w:val="24"/>
+          <w:szCs w:val="24"/>
+        </w:rPr>
+        <w:t xml:space="preserve"> Thus helping to gather data from DES cloud Global Map server to pull tilled map</w:t>
+      </w:r>
+      <w:r>
+        <w:rPr>
+          <w:rFonts w:ascii="Times New Roman" w:hAnsi="Times New Roman" w:cs="Times New Roman"/>
+          <w:sz w:val="24"/>
+          <w:szCs w:val="24"/>
+        </w:rPr>
+        <w:t xml:space="preserve"> and</w:t>
+      </w:r>
+      <w:r>
+        <w:rPr>
+          <w:rFonts w:ascii="Times New Roman" w:hAnsi="Times New Roman" w:cs="Times New Roman"/>
+          <w:sz w:val="24"/>
+          <w:szCs w:val="24"/>
+        </w:rPr>
+        <w:t xml:space="preserve"> get the location of transceiver.</w:t>
       </w:r>
     </w:p>
     <w:p>
@@ -16297,6 +17942,15 @@
         <w:jc w:val="both"/>
         <w:rPr>
           <w:rFonts w:ascii="Times New Roman" w:hAnsi="Times New Roman" w:cs="Times New Roman"/>
+        </w:rPr>
+      </w:pPr>
+    </w:p>
+    <w:p>
+      <w:pPr>
+        <w:spacing w:line="360" w:lineRule="auto"/>
+        <w:jc w:val="both"/>
+        <w:rPr>
+          <w:rFonts w:ascii="Times New Roman" w:hAnsi="Times New Roman" w:cs="Times New Roman"/>
           <w:b/>
           <w:sz w:val="28"/>
           <w:szCs w:val="28"/>
@@ -16309,7 +17963,7 @@
           <w:sz w:val="28"/>
           <w:szCs w:val="28"/>
         </w:rPr>
-        <w:t>4</w:t>
+        <w:t>4.2</w:t>
       </w:r>
       <w:r>
         <w:rPr>
@@ -16327,7 +17981,7 @@
           <w:sz w:val="28"/>
           <w:szCs w:val="28"/>
         </w:rPr>
-        <w:t>1</w:t>
+        <w:t>2</w:t>
       </w:r>
       <w:r>
         <w:rPr>
@@ -16336,7 +17990,16 @@
           <w:sz w:val="28"/>
           <w:szCs w:val="28"/>
         </w:rPr>
-        <w:t xml:space="preserve"> Introduction</w:t>
+        <w:t xml:space="preserve"> </w:t>
+      </w:r>
+      <w:r>
+        <w:rPr>
+          <w:rFonts w:ascii="Times New Roman" w:hAnsi="Times New Roman" w:cs="Times New Roman"/>
+          <w:b/>
+          <w:sz w:val="28"/>
+          <w:szCs w:val="28"/>
+        </w:rPr>
+        <w:t>DES Global Map</w:t>
       </w:r>
     </w:p>
     <w:p>
@@ -16355,548 +18018,6 @@
           <w:sz w:val="24"/>
           <w:szCs w:val="24"/>
         </w:rPr>
-        <w:lastRenderedPageBreak/>
-        <w:t>To make all this work configuration and setting up and building mic</w:t>
-      </w:r>
-      <w:r>
-        <w:rPr>
-          <w:rFonts w:ascii="Times New Roman" w:hAnsi="Times New Roman" w:cs="Times New Roman"/>
-          <w:sz w:val="24"/>
-          <w:szCs w:val="24"/>
-        </w:rPr>
-        <w:t>ro controller with communicating</w:t>
-      </w:r>
-      <w:r>
-        <w:rPr>
-          <w:rFonts w:ascii="Times New Roman" w:hAnsi="Times New Roman" w:cs="Times New Roman"/>
-          <w:sz w:val="24"/>
-          <w:szCs w:val="24"/>
-        </w:rPr>
-        <w:t xml:space="preserve"> with servers </w:t>
-      </w:r>
-      <w:r>
-        <w:rPr>
-          <w:rFonts w:ascii="Times New Roman" w:hAnsi="Times New Roman" w:cs="Times New Roman"/>
-          <w:sz w:val="24"/>
-          <w:szCs w:val="24"/>
-        </w:rPr>
-        <w:t xml:space="preserve">involved in proper </w:t>
-      </w:r>
-      <w:r>
-        <w:rPr>
-          <w:rFonts w:ascii="Times New Roman" w:hAnsi="Times New Roman" w:cs="Times New Roman"/>
-          <w:sz w:val="24"/>
-          <w:szCs w:val="24"/>
-        </w:rPr>
-        <w:t>functioning</w:t>
-      </w:r>
-      <w:r>
-        <w:rPr>
-          <w:rFonts w:ascii="Times New Roman" w:hAnsi="Times New Roman" w:cs="Times New Roman"/>
-          <w:sz w:val="24"/>
-          <w:szCs w:val="24"/>
-        </w:rPr>
-        <w:t xml:space="preserve"> of ‘Smart GPS and Electromagnetic System’</w:t>
-      </w:r>
-      <w:r>
-        <w:rPr>
-          <w:rFonts w:ascii="Times New Roman" w:hAnsi="Times New Roman" w:cs="Times New Roman"/>
-          <w:sz w:val="24"/>
-          <w:szCs w:val="24"/>
-        </w:rPr>
-        <w:t>.</w:t>
-      </w:r>
-      <w:r>
-        <w:rPr>
-          <w:rFonts w:ascii="Times New Roman" w:hAnsi="Times New Roman" w:cs="Times New Roman"/>
-          <w:sz w:val="24"/>
-          <w:szCs w:val="24"/>
-        </w:rPr>
-        <w:t xml:space="preserve"> </w:t>
-      </w:r>
-      <w:r>
-        <w:rPr>
-          <w:rFonts w:ascii="Times New Roman" w:hAnsi="Times New Roman" w:cs="Times New Roman"/>
-          <w:sz w:val="24"/>
-          <w:szCs w:val="24"/>
-        </w:rPr>
-        <w:t xml:space="preserve">GPS receiver </w:t>
-      </w:r>
-      <w:r>
-        <w:rPr>
-          <w:rFonts w:ascii="Times New Roman" w:hAnsi="Times New Roman" w:cs="Times New Roman"/>
-          <w:sz w:val="24"/>
-          <w:szCs w:val="24"/>
-        </w:rPr>
-        <w:t>receives the data information mainly latitude and longitude of all added vehicle</w:t>
-      </w:r>
-      <w:r>
-        <w:rPr>
-          <w:rFonts w:ascii="Times New Roman" w:hAnsi="Times New Roman" w:cs="Times New Roman"/>
-          <w:sz w:val="24"/>
-          <w:szCs w:val="24"/>
-        </w:rPr>
-        <w:t xml:space="preserve"> via network provider</w:t>
-      </w:r>
-      <w:r>
-        <w:rPr>
-          <w:rFonts w:ascii="Times New Roman" w:hAnsi="Times New Roman" w:cs="Times New Roman"/>
-          <w:sz w:val="24"/>
-          <w:szCs w:val="24"/>
-        </w:rPr>
-        <w:t xml:space="preserve"> [ISP]</w:t>
-      </w:r>
-      <w:r>
-        <w:rPr>
-          <w:rFonts w:ascii="Times New Roman" w:hAnsi="Times New Roman" w:cs="Times New Roman"/>
-          <w:sz w:val="24"/>
-          <w:szCs w:val="24"/>
-        </w:rPr>
-        <w:t xml:space="preserve">. </w:t>
-      </w:r>
-      <w:r>
-        <w:rPr>
-          <w:rFonts w:ascii="Times New Roman" w:hAnsi="Times New Roman" w:cs="Times New Roman"/>
-          <w:sz w:val="24"/>
-          <w:szCs w:val="24"/>
-        </w:rPr>
-        <w:t xml:space="preserve">. </w:t>
-      </w:r>
-      <w:r>
-        <w:rPr>
-          <w:rFonts w:ascii="Times New Roman" w:hAnsi="Times New Roman" w:cs="Times New Roman"/>
-          <w:sz w:val="24"/>
-          <w:szCs w:val="24"/>
-        </w:rPr>
-        <w:t>For this project list of services required for setting up this service.</w:t>
-      </w:r>
-    </w:p>
-    <w:p>
-      <w:pPr>
-        <w:spacing w:line="360" w:lineRule="auto"/>
-        <w:jc w:val="both"/>
-        <w:rPr>
-          <w:rFonts w:ascii="Times New Roman" w:hAnsi="Times New Roman" w:cs="Times New Roman"/>
-        </w:rPr>
-      </w:pPr>
-    </w:p>
-    <w:p>
-      <w:pPr>
-        <w:spacing w:line="360" w:lineRule="auto"/>
-        <w:jc w:val="both"/>
-        <w:rPr>
-          <w:rFonts w:ascii="Times New Roman" w:hAnsi="Times New Roman" w:cs="Times New Roman"/>
-          <w:b/>
-          <w:sz w:val="28"/>
-          <w:szCs w:val="28"/>
-        </w:rPr>
-      </w:pPr>
-      <w:r>
-        <w:rPr>
-          <w:rFonts w:ascii="Times New Roman" w:hAnsi="Times New Roman" w:cs="Times New Roman"/>
-          <w:b/>
-          <w:sz w:val="28"/>
-          <w:szCs w:val="28"/>
-        </w:rPr>
-        <w:t>4</w:t>
-      </w:r>
-      <w:r>
-        <w:rPr>
-          <w:rFonts w:ascii="Times New Roman" w:hAnsi="Times New Roman" w:cs="Times New Roman"/>
-          <w:b/>
-          <w:sz w:val="28"/>
-          <w:szCs w:val="28"/>
-        </w:rPr>
-        <w:t>.</w:t>
-      </w:r>
-      <w:r>
-        <w:rPr>
-          <w:rFonts w:ascii="Times New Roman" w:hAnsi="Times New Roman" w:cs="Times New Roman"/>
-          <w:b/>
-          <w:sz w:val="28"/>
-          <w:szCs w:val="28"/>
-        </w:rPr>
-        <w:t>2</w:t>
-      </w:r>
-      <w:r>
-        <w:rPr>
-          <w:rFonts w:ascii="Times New Roman" w:hAnsi="Times New Roman" w:cs="Times New Roman"/>
-          <w:b/>
-          <w:sz w:val="28"/>
-          <w:szCs w:val="28"/>
-        </w:rPr>
-        <w:t xml:space="preserve"> </w:t>
-      </w:r>
-      <w:r>
-        <w:rPr>
-          <w:rFonts w:ascii="Times New Roman" w:hAnsi="Times New Roman" w:cs="Times New Roman"/>
-          <w:b/>
-          <w:sz w:val="28"/>
-          <w:szCs w:val="28"/>
-        </w:rPr>
-        <w:t>List of Services</w:t>
-      </w:r>
-    </w:p>
-    <w:p>
-      <w:pPr>
-        <w:spacing w:line="360" w:lineRule="auto"/>
-        <w:jc w:val="both"/>
-        <w:rPr>
-          <w:rFonts w:ascii="Times New Roman" w:hAnsi="Times New Roman" w:cs="Times New Roman"/>
-          <w:sz w:val="24"/>
-          <w:szCs w:val="24"/>
-        </w:rPr>
-      </w:pPr>
-      <w:r>
-        <w:rPr>
-          <w:rFonts w:ascii="Times New Roman" w:hAnsi="Times New Roman" w:cs="Times New Roman"/>
-          <w:sz w:val="24"/>
-          <w:szCs w:val="24"/>
-        </w:rPr>
-        <w:t>The list of service that involve ‘Smart GPS and Electromagnetic System’ function using DES VPS Servers</w:t>
-      </w:r>
-      <w:r>
-        <w:rPr>
-          <w:rFonts w:ascii="Times New Roman" w:hAnsi="Times New Roman" w:cs="Times New Roman"/>
-          <w:sz w:val="24"/>
-          <w:szCs w:val="24"/>
-        </w:rPr>
-        <w:t xml:space="preserve">, </w:t>
-      </w:r>
-      <w:r>
-        <w:rPr>
-          <w:rFonts w:ascii="Times New Roman" w:hAnsi="Times New Roman" w:cs="Times New Roman"/>
-          <w:sz w:val="24"/>
-          <w:szCs w:val="24"/>
-        </w:rPr>
-        <w:t>DES Global Map, Database (</w:t>
-      </w:r>
-      <w:proofErr w:type="spellStart"/>
-      <w:r>
-        <w:rPr>
-          <w:rFonts w:ascii="Times New Roman" w:hAnsi="Times New Roman" w:cs="Times New Roman"/>
-          <w:sz w:val="24"/>
-          <w:szCs w:val="24"/>
-        </w:rPr>
-        <w:t>mysql</w:t>
-      </w:r>
-      <w:proofErr w:type="spellEnd"/>
-      <w:r>
-        <w:rPr>
-          <w:rFonts w:ascii="Times New Roman" w:hAnsi="Times New Roman" w:cs="Times New Roman"/>
-          <w:sz w:val="24"/>
-          <w:szCs w:val="24"/>
-        </w:rPr>
-        <w:t xml:space="preserve">, </w:t>
-      </w:r>
-      <w:proofErr w:type="spellStart"/>
-      <w:r>
-        <w:rPr>
-          <w:rFonts w:ascii="Times New Roman" w:hAnsi="Times New Roman" w:cs="Times New Roman"/>
-          <w:sz w:val="24"/>
-          <w:szCs w:val="24"/>
-        </w:rPr>
-        <w:t>perl</w:t>
-      </w:r>
-      <w:proofErr w:type="spellEnd"/>
-      <w:r>
-        <w:rPr>
-          <w:rFonts w:ascii="Times New Roman" w:hAnsi="Times New Roman" w:cs="Times New Roman"/>
-          <w:sz w:val="24"/>
-          <w:szCs w:val="24"/>
-        </w:rPr>
-        <w:t>)</w:t>
-      </w:r>
-      <w:r>
-        <w:rPr>
-          <w:rFonts w:ascii="Times New Roman" w:hAnsi="Times New Roman" w:cs="Times New Roman"/>
-          <w:sz w:val="24"/>
-          <w:szCs w:val="24"/>
-        </w:rPr>
-        <w:t xml:space="preserve">, </w:t>
-      </w:r>
-      <w:r>
-        <w:rPr>
-          <w:rFonts w:ascii="Times New Roman" w:hAnsi="Times New Roman" w:cs="Times New Roman"/>
-          <w:sz w:val="24"/>
-          <w:szCs w:val="24"/>
-        </w:rPr>
-        <w:t>Mobile app Build (C#, Java</w:t>
-      </w:r>
-      <w:r>
-        <w:rPr>
-          <w:rFonts w:ascii="Times New Roman" w:hAnsi="Times New Roman" w:cs="Times New Roman"/>
-          <w:sz w:val="24"/>
-          <w:szCs w:val="24"/>
-        </w:rPr>
-        <w:t xml:space="preserve"> (JDK)</w:t>
-      </w:r>
-      <w:r>
-        <w:rPr>
-          <w:rFonts w:ascii="Times New Roman" w:hAnsi="Times New Roman" w:cs="Times New Roman"/>
-          <w:sz w:val="24"/>
-          <w:szCs w:val="24"/>
-        </w:rPr>
-        <w:t>, Android SDK,</w:t>
-      </w:r>
-      <w:r>
-        <w:rPr>
-          <w:rFonts w:ascii="Times New Roman" w:hAnsi="Times New Roman" w:cs="Times New Roman"/>
-          <w:sz w:val="24"/>
-          <w:szCs w:val="24"/>
-        </w:rPr>
-        <w:t xml:space="preserve"> Android NDK,</w:t>
-      </w:r>
-      <w:r>
-        <w:rPr>
-          <w:rFonts w:ascii="Times New Roman" w:hAnsi="Times New Roman" w:cs="Times New Roman"/>
-          <w:sz w:val="24"/>
-          <w:szCs w:val="24"/>
-        </w:rPr>
-        <w:t>)</w:t>
-      </w:r>
-      <w:r>
-        <w:rPr>
-          <w:rFonts w:ascii="Times New Roman" w:hAnsi="Times New Roman" w:cs="Times New Roman"/>
-          <w:sz w:val="24"/>
-          <w:szCs w:val="24"/>
-        </w:rPr>
-        <w:t xml:space="preserve">, </w:t>
-      </w:r>
-      <w:r>
-        <w:rPr>
-          <w:rFonts w:ascii="Times New Roman" w:hAnsi="Times New Roman" w:cs="Times New Roman"/>
-          <w:sz w:val="24"/>
-          <w:szCs w:val="24"/>
-        </w:rPr>
-        <w:t>Visual</w:t>
-      </w:r>
-      <w:r>
-        <w:rPr>
-          <w:rFonts w:ascii="Times New Roman" w:hAnsi="Times New Roman" w:cs="Times New Roman"/>
-          <w:sz w:val="24"/>
-          <w:szCs w:val="24"/>
-        </w:rPr>
-        <w:t xml:space="preserve"> Studio for coding editor</w:t>
-      </w:r>
-      <w:r>
-        <w:rPr>
-          <w:rFonts w:ascii="Times New Roman" w:hAnsi="Times New Roman" w:cs="Times New Roman"/>
-          <w:sz w:val="24"/>
-          <w:szCs w:val="24"/>
-        </w:rPr>
-        <w:t xml:space="preserve">, </w:t>
-      </w:r>
-      <w:proofErr w:type="spellStart"/>
-      <w:r>
-        <w:rPr>
-          <w:rFonts w:ascii="Times New Roman" w:hAnsi="Times New Roman" w:cs="Times New Roman"/>
-          <w:sz w:val="24"/>
-          <w:szCs w:val="24"/>
-        </w:rPr>
-        <w:t>Arduino</w:t>
-      </w:r>
-      <w:proofErr w:type="spellEnd"/>
-      <w:r>
-        <w:rPr>
-          <w:rFonts w:ascii="Times New Roman" w:hAnsi="Times New Roman" w:cs="Times New Roman"/>
-          <w:sz w:val="24"/>
-          <w:szCs w:val="24"/>
-        </w:rPr>
-        <w:t xml:space="preserve"> IDE for uploading programmable instruction to </w:t>
-      </w:r>
-      <w:r>
-        <w:rPr>
-          <w:rFonts w:ascii="Times New Roman" w:hAnsi="Times New Roman" w:cs="Times New Roman"/>
-          <w:sz w:val="24"/>
-          <w:szCs w:val="24"/>
-        </w:rPr>
-        <w:t xml:space="preserve">DES MC300 Series (model 328) micro </w:t>
-      </w:r>
-      <w:r>
-        <w:rPr>
-          <w:rFonts w:ascii="Times New Roman" w:hAnsi="Times New Roman" w:cs="Times New Roman"/>
-          <w:sz w:val="24"/>
-          <w:szCs w:val="24"/>
-        </w:rPr>
-        <w:t>controller</w:t>
-      </w:r>
-      <w:r>
-        <w:rPr>
-          <w:rFonts w:ascii="Times New Roman" w:hAnsi="Times New Roman" w:cs="Times New Roman"/>
-          <w:sz w:val="24"/>
-          <w:szCs w:val="24"/>
-        </w:rPr>
-        <w:t>.</w:t>
-      </w:r>
-    </w:p>
-    <w:p>
-      <w:pPr>
-        <w:spacing w:line="360" w:lineRule="auto"/>
-        <w:jc w:val="both"/>
-        <w:rPr>
-          <w:rFonts w:ascii="Times New Roman" w:hAnsi="Times New Roman" w:cs="Times New Roman"/>
-        </w:rPr>
-      </w:pPr>
-    </w:p>
-    <w:p>
-      <w:pPr>
-        <w:spacing w:line="360" w:lineRule="auto"/>
-        <w:jc w:val="both"/>
-        <w:rPr>
-          <w:rFonts w:ascii="Times New Roman" w:hAnsi="Times New Roman" w:cs="Times New Roman"/>
-          <w:b/>
-          <w:sz w:val="28"/>
-          <w:szCs w:val="28"/>
-        </w:rPr>
-      </w:pPr>
-      <w:r>
-        <w:rPr>
-          <w:rFonts w:ascii="Times New Roman" w:hAnsi="Times New Roman" w:cs="Times New Roman"/>
-          <w:b/>
-          <w:sz w:val="28"/>
-          <w:szCs w:val="28"/>
-        </w:rPr>
-        <w:t>4.2</w:t>
-      </w:r>
-      <w:r>
-        <w:rPr>
-          <w:rFonts w:ascii="Times New Roman" w:hAnsi="Times New Roman" w:cs="Times New Roman"/>
-          <w:b/>
-          <w:sz w:val="28"/>
-          <w:szCs w:val="28"/>
-        </w:rPr>
-        <w:t>.</w:t>
-      </w:r>
-      <w:r>
-        <w:rPr>
-          <w:rFonts w:ascii="Times New Roman" w:hAnsi="Times New Roman" w:cs="Times New Roman"/>
-          <w:b/>
-          <w:sz w:val="28"/>
-          <w:szCs w:val="28"/>
-        </w:rPr>
-        <w:t>1</w:t>
-      </w:r>
-      <w:r>
-        <w:rPr>
-          <w:rFonts w:ascii="Times New Roman" w:hAnsi="Times New Roman" w:cs="Times New Roman"/>
-          <w:b/>
-          <w:sz w:val="28"/>
-          <w:szCs w:val="28"/>
-        </w:rPr>
-        <w:t xml:space="preserve"> </w:t>
-      </w:r>
-      <w:r>
-        <w:rPr>
-          <w:rFonts w:ascii="Times New Roman" w:hAnsi="Times New Roman" w:cs="Times New Roman"/>
-          <w:b/>
-          <w:sz w:val="28"/>
-          <w:szCs w:val="28"/>
-        </w:rPr>
-        <w:t>DES VPS Server</w:t>
-      </w:r>
-    </w:p>
-    <w:p>
-      <w:pPr>
-        <w:spacing w:line="360" w:lineRule="auto"/>
-        <w:jc w:val="both"/>
-        <w:rPr>
-          <w:rFonts w:ascii="Times New Roman" w:hAnsi="Times New Roman" w:cs="Times New Roman"/>
-          <w:sz w:val="24"/>
-          <w:szCs w:val="24"/>
-        </w:rPr>
-      </w:pPr>
-      <w:r>
-        <w:rPr>
-          <w:rFonts w:ascii="Times New Roman" w:hAnsi="Times New Roman" w:cs="Times New Roman"/>
-          <w:sz w:val="24"/>
-          <w:szCs w:val="24"/>
-        </w:rPr>
-        <w:t>Type</w:t>
-      </w:r>
-    </w:p>
-    <w:p>
-      <w:pPr>
-        <w:spacing w:line="360" w:lineRule="auto"/>
-        <w:jc w:val="both"/>
-        <w:rPr>
-          <w:rFonts w:ascii="Times New Roman" w:hAnsi="Times New Roman" w:cs="Times New Roman"/>
-        </w:rPr>
-      </w:pPr>
-    </w:p>
-    <w:p>
-      <w:pPr>
-        <w:spacing w:line="360" w:lineRule="auto"/>
-        <w:jc w:val="both"/>
-        <w:rPr>
-          <w:rFonts w:ascii="Times New Roman" w:hAnsi="Times New Roman" w:cs="Times New Roman"/>
-          <w:b/>
-          <w:sz w:val="28"/>
-          <w:szCs w:val="28"/>
-        </w:rPr>
-      </w:pPr>
-      <w:r>
-        <w:rPr>
-          <w:rFonts w:ascii="Times New Roman" w:hAnsi="Times New Roman" w:cs="Times New Roman"/>
-          <w:b/>
-          <w:sz w:val="28"/>
-          <w:szCs w:val="28"/>
-        </w:rPr>
-        <w:t>4.2</w:t>
-      </w:r>
-      <w:r>
-        <w:rPr>
-          <w:rFonts w:ascii="Times New Roman" w:hAnsi="Times New Roman" w:cs="Times New Roman"/>
-          <w:b/>
-          <w:sz w:val="28"/>
-          <w:szCs w:val="28"/>
-        </w:rPr>
-        <w:t>.</w:t>
-      </w:r>
-      <w:r>
-        <w:rPr>
-          <w:rFonts w:ascii="Times New Roman" w:hAnsi="Times New Roman" w:cs="Times New Roman"/>
-          <w:b/>
-          <w:sz w:val="28"/>
-          <w:szCs w:val="28"/>
-        </w:rPr>
-        <w:t>2</w:t>
-      </w:r>
-      <w:r>
-        <w:rPr>
-          <w:rFonts w:ascii="Times New Roman" w:hAnsi="Times New Roman" w:cs="Times New Roman"/>
-          <w:b/>
-          <w:sz w:val="28"/>
-          <w:szCs w:val="28"/>
-        </w:rPr>
-        <w:t xml:space="preserve"> </w:t>
-      </w:r>
-      <w:r>
-        <w:rPr>
-          <w:rFonts w:ascii="Times New Roman" w:hAnsi="Times New Roman" w:cs="Times New Roman"/>
-          <w:b/>
-          <w:sz w:val="28"/>
-          <w:szCs w:val="28"/>
-        </w:rPr>
-        <w:t>DES Global Map</w:t>
-      </w:r>
-    </w:p>
-    <w:p>
-      <w:pPr>
-        <w:spacing w:line="360" w:lineRule="auto"/>
-        <w:jc w:val="both"/>
-        <w:rPr>
-          <w:rFonts w:ascii="Times New Roman" w:hAnsi="Times New Roman" w:cs="Times New Roman"/>
-          <w:sz w:val="24"/>
-          <w:szCs w:val="24"/>
-        </w:rPr>
-      </w:pPr>
-      <w:r>
-        <w:rPr>
-          <w:rFonts w:ascii="Times New Roman" w:hAnsi="Times New Roman" w:cs="Times New Roman"/>
-          <w:sz w:val="24"/>
-          <w:szCs w:val="24"/>
-        </w:rPr>
         <w:t xml:space="preserve">Dread Eye Studio has developed a world map similar to </w:t>
       </w:r>
       <w:r>
@@ -17064,7 +18185,7 @@
         </w:rPr>
         <w:lastRenderedPageBreak/>
         <w:pict>
-          <v:shape id="_x0000_i1032" type="#_x0000_t75" style="width:272.45pt;height:148.6pt">
+          <v:shape id="_x0000_i1035" type="#_x0000_t75" style="width:272.35pt;height:149pt">
             <v:imagedata r:id="rId18" o:title="GPS_1"/>
           </v:shape>
         </w:pict>
@@ -17181,6 +18302,15 @@
         </w:rPr>
         <w:t>Database</w:t>
       </w:r>
+      <w:r>
+        <w:rPr>
+          <w:rFonts w:ascii="Times New Roman" w:hAnsi="Times New Roman" w:cs="Times New Roman"/>
+          <w:b/>
+          <w:sz w:val="28"/>
+          <w:szCs w:val="28"/>
+        </w:rPr>
+        <w:t xml:space="preserve"> [DB]</w:t>
+      </w:r>
     </w:p>
     <w:p>
       <w:pPr>
@@ -17572,8 +18702,8 @@
         </w:rPr>
         <w:lastRenderedPageBreak/>
         <w:pict>
-          <v:shape id="_x0000_i1033" type="#_x0000_t75" style="width:272.45pt;height:148.6pt">
-            <v:imagedata r:id="rId31" o:title="GPS_2"/>
+          <v:shape id="_x0000_i1036" type="#_x0000_t75" style="width:272.35pt;height:149pt">
+            <v:imagedata r:id="rId34" o:title="GPS_2"/>
           </v:shape>
         </w:pict>
       </w:r>
@@ -19190,7 +20320,7 @@
       </w:r>
     </w:p>
     <w:sectPr>
-      <w:footerReference w:type="default" r:id="rId32"/>
+      <w:footerReference w:type="default" r:id="rId35"/>
       <w:pgSz w:w="12240" w:h="15840"/>
       <w:pgMar w:top="1440" w:right="1440" w:bottom="1440" w:left="1440" w:header="720" w:footer="720" w:gutter="0"/>
       <w:pgNumType w:start="1"/>
@@ -19277,7 +20407,7 @@
             <w:rPr>
               <w:noProof/>
             </w:rPr>
-            <w:t>21</w:t>
+            <w:t>1</w:t>
           </w:r>
         </w:fldSimple>
       </w:p>
@@ -23070,6 +24200,7 @@
   <w:style w:type="character" w:default="1" w:styleId="DefaultParagraphFont">
     <w:name w:val="Default Paragraph Font"/>
     <w:uiPriority w:val="1"/>
+    <w:semiHidden/>
     <w:unhideWhenUsed/>
   </w:style>
   <w:style w:type="table" w:default="1" w:styleId="TableNormal">
@@ -23635,7 +24766,7 @@
 </file>
 
 <file path=customXml/itemProps2.xml><?xml version="1.0" encoding="utf-8"?>
-<ds:datastoreItem xmlns:ds="http://schemas.openxmlformats.org/officeDocument/2006/customXml" ds:itemID="{951B4FD4-56E0-44B7-A846-1346C132D68A}">
+<ds:datastoreItem xmlns:ds="http://schemas.openxmlformats.org/officeDocument/2006/customXml" ds:itemID="{E81AF5C9-EEAD-454D-AFA0-60CBB817C916}">
   <ds:schemaRefs>
     <ds:schemaRef ds:uri="http://schemas.openxmlformats.org/officeDocument/2006/bibliography"/>
   </ds:schemaRefs>

</xml_diff>